<commit_message>
Added game end,(win and loss) event
</commit_message>
<xml_diff>
--- a/TrashSpecs/Trash 2012 - Notice d'installation et d'utilisation.docx
+++ b/TrashSpecs/Trash 2012 - Notice d'installation et d'utilisation.docx
@@ -13,6 +13,15 @@
     <w:p/>
     <w:sdt>
       <w:sdtPr>
+        <w:rPr>
+          <w:rFonts w:asciiTheme="minorHAnsi" w:eastAsiaTheme="minorHAnsi" w:hAnsiTheme="minorHAnsi" w:cstheme="minorBidi"/>
+          <w:b w:val="0"/>
+          <w:bCs w:val="0"/>
+          <w:color w:val="auto"/>
+          <w:sz w:val="22"/>
+          <w:szCs w:val="22"/>
+          <w:lang w:val="fr-FR" w:eastAsia="en-US"/>
+        </w:rPr>
         <w:id w:val="1709830847"/>
         <w:docPartObj>
           <w:docPartGallery w:val="Table of Contents"/>
@@ -21,37 +30,28 @@
       </w:sdtPr>
       <w:sdtEndPr>
         <w:rPr>
-          <w:rFonts w:asciiTheme="minorHAnsi" w:eastAsiaTheme="minorHAnsi" w:hAnsiTheme="minorHAnsi" w:cstheme="minorBidi"/>
           <w:noProof/>
-          <w:color w:val="auto"/>
-          <w:sz w:val="22"/>
-          <w:szCs w:val="22"/>
-          <w:lang w:val="fr-FR" w:eastAsia="en-US"/>
         </w:rPr>
       </w:sdtEndPr>
       <w:sdtContent>
         <w:p>
           <w:pPr>
             <w:pStyle w:val="TOCHeading"/>
+            <w:rPr>
+              <w:lang w:val="fr-FR"/>
+            </w:rPr>
           </w:pPr>
           <w:r>
-            <w:t xml:space="preserve">Table des </w:t>
+            <w:rPr>
+              <w:lang w:val="fr-FR"/>
+            </w:rPr>
+            <w:t>Table des Matières</w:t>
           </w:r>
-          <w:proofErr w:type="spellStart"/>
-          <w:r>
-            <w:t>Mati</w:t>
-          </w:r>
-          <w:bookmarkStart w:id="0" w:name="_GoBack"/>
-          <w:bookmarkEnd w:id="0"/>
-          <w:r>
-            <w:t>ères</w:t>
-          </w:r>
-          <w:proofErr w:type="spellEnd"/>
         </w:p>
         <w:p>
           <w:pPr>
             <w:rPr>
-              <w:lang w:val="en-US" w:eastAsia="ja-JP"/>
+              <w:lang w:eastAsia="ja-JP"/>
             </w:rPr>
           </w:pPr>
         </w:p>
@@ -352,11 +352,11 @@
       <w:pPr>
         <w:pStyle w:val="Heading1"/>
       </w:pPr>
-      <w:bookmarkStart w:id="1" w:name="_Toc311747523"/>
+      <w:bookmarkStart w:id="0" w:name="_Toc311747523"/>
       <w:r>
         <w:t>Installation</w:t>
       </w:r>
-      <w:bookmarkEnd w:id="1"/>
+      <w:bookmarkEnd w:id="0"/>
     </w:p>
     <w:p/>
     <w:p>
@@ -410,7 +410,7 @@
           <w:szCs w:val="28"/>
         </w:rPr>
       </w:pPr>
-      <w:bookmarkStart w:id="2" w:name="_Toc311747524"/>
+      <w:bookmarkStart w:id="1" w:name="_Toc311747524"/>
       <w:r>
         <w:br w:type="page"/>
       </w:r>
@@ -423,21 +423,21 @@
         <w:lastRenderedPageBreak/>
         <w:t>Utilisation</w:t>
       </w:r>
+      <w:bookmarkEnd w:id="1"/>
+    </w:p>
+    <w:p/>
+    <w:p>
+      <w:pPr>
+        <w:pStyle w:val="Heading2"/>
+      </w:pPr>
+      <w:r>
+        <w:tab/>
+      </w:r>
+      <w:bookmarkStart w:id="2" w:name="_Toc311747525"/>
+      <w:r>
+        <w:t>Eléments de l’interface</w:t>
+      </w:r>
       <w:bookmarkEnd w:id="2"/>
-    </w:p>
-    <w:p/>
-    <w:p>
-      <w:pPr>
-        <w:pStyle w:val="Heading2"/>
-      </w:pPr>
-      <w:r>
-        <w:tab/>
-      </w:r>
-      <w:bookmarkStart w:id="3" w:name="_Toc311747525"/>
-      <w:r>
-        <w:t>Eléments de l’interface</w:t>
-      </w:r>
-      <w:bookmarkEnd w:id="3"/>
     </w:p>
     <w:p/>
     <w:p>
@@ -721,7 +721,10 @@
         <w:jc w:val="both"/>
       </w:pPr>
       <w:r>
-        <w:t>Votre déchetterie se trouve en haut à gauche de celle-ci.</w:t>
+        <w:t>Votre déchetterie se trou</w:t>
+      </w:r>
+      <w:r>
+        <w:t>ve en haut à gauche de celle-ci et détermine le départ des trajets de tous les camions.</w:t>
       </w:r>
     </w:p>
     <w:p>
@@ -755,34 +758,137 @@
       <w:pPr>
         <w:jc w:val="both"/>
       </w:pPr>
+      <w:r>
+        <w:t xml:space="preserve">Il est possible de zoomer et dé-zoomer la carte afin de mieux voir le décor et les animations de camions en cliquant sur la loupe située tout en haut bas à droite de l’interface. A noter que lorsque l’on zoome sur la carte, on peut déplacer la vue avec les touches </w:t>
+      </w:r>
+      <w:r>
+        <w:t>fléchées</w:t>
+      </w:r>
+      <w:r>
+        <w:t>.</w:t>
+      </w:r>
     </w:p>
     <w:p>
       <w:pPr>
         <w:pStyle w:val="Heading2"/>
       </w:pPr>
-      <w:bookmarkStart w:id="4" w:name="_Toc311747526"/>
+      <w:bookmarkStart w:id="3" w:name="_Toc311747526"/>
       <w:r>
         <w:t>Principe du jeu</w:t>
       </w:r>
+      <w:bookmarkEnd w:id="3"/>
+    </w:p>
+    <w:p>
+      <w:pPr>
+        <w:jc w:val="both"/>
+      </w:pPr>
+      <w:r>
+        <w:tab/>
+        <w:t xml:space="preserve">Trash2012 est un jeu se déroulant au tour par tour, chaque jour on doit déterminer le trajet que doit prendre chaque camion afin de libérer la ville de ses </w:t>
+      </w:r>
+      <w:r>
+        <w:t>déchets</w:t>
+      </w:r>
+      <w:r>
+        <w:t>.</w:t>
+      </w:r>
+    </w:p>
+    <w:p>
+      <w:pPr>
+        <w:jc w:val="both"/>
+      </w:pPr>
+      <w:r>
+        <w:tab/>
+        <w:t>Le choix des trajets doit tenir compte de quelques paramètres :</w:t>
+      </w:r>
+    </w:p>
+    <w:p>
+      <w:pPr>
+        <w:pStyle w:val="ListParagraph"/>
+        <w:numPr>
+          <w:ilvl w:val="0"/>
+          <w:numId w:val="4"/>
+        </w:numPr>
+        <w:jc w:val="both"/>
+      </w:pPr>
+      <w:r>
+        <w:t>Plus un trajet est long et plus il consommera de l’essence, ce qui pourrait la faillite de votre entreprise et votre perte !</w:t>
+      </w:r>
+    </w:p>
+    <w:p>
+      <w:pPr>
+        <w:pStyle w:val="ListParagraph"/>
+        <w:numPr>
+          <w:ilvl w:val="0"/>
+          <w:numId w:val="4"/>
+        </w:numPr>
+        <w:jc w:val="both"/>
+      </w:pPr>
+      <w:r>
+        <w:lastRenderedPageBreak/>
+        <w:t>Un camion ramassera le maximum de déchets qu’il pourra s’il passe devant une poubelle, s’il reste malgré tout des déchets dans une poubelle il faut qu’un second camion passe ou bien mieux gérer sa stratégie de trajet durant les tours suivants.</w:t>
+      </w:r>
+    </w:p>
+    <w:p>
+      <w:pPr>
+        <w:jc w:val="both"/>
+      </w:pPr>
+      <w:r>
+        <w:t>Durant le jeu, des évènements peuvent venir perturber le bon déroulement du jeu, ces évènements surviennent lorsque l’on passe au jour suivant et se présente par une boîte de message. Les effets de l’évènement sont décrits par le message et appliqués au même moment.</w:t>
+      </w:r>
+    </w:p>
+    <w:p>
+      <w:pPr>
+        <w:jc w:val="both"/>
+      </w:pPr>
+      <w:r>
+        <w:t>Vous disposez d’une boutique qui vous permets d’acheter des camions supplémentaires pour mener à bien votre mission, les achats sont effectifs en fin de tour seulement.</w:t>
+      </w:r>
+    </w:p>
+    <w:p>
+      <w:pPr>
+        <w:jc w:val="both"/>
+      </w:pPr>
+      <w:r>
+        <w:t>Pour passer au tour suivant cliquez le bouton « Jour Suivant ».</w:t>
+      </w:r>
+    </w:p>
+    <w:p>
+      <w:pPr>
+        <w:jc w:val="both"/>
+      </w:pPr>
+      <w:r>
+        <w:t xml:space="preserve">Si vous parvenez à bien gérer votre déchetterie et obtenir que toutes les poubelles soient vides à la fin d’une journée, vous gagnez la partie. </w:t>
+      </w:r>
+    </w:p>
+    <w:p>
+      <w:pPr>
+        <w:jc w:val="both"/>
+      </w:pPr>
+      <w:r>
+        <w:t>Si vous venez à ne plus pouvoir subvenir à vos besoins, ou que vous dépassez une certaine quantité de déchets, le jeu prend fin car vous avez manqué à votre tâche !</w:t>
+      </w:r>
+      <w:r>
+        <w:t xml:space="preserve"> Si vous arrivez à la fin du calendrier sans gagner, sachez que vous perdez aussi la partie !</w:t>
+      </w:r>
+      <w:bookmarkStart w:id="4" w:name="_GoBack"/>
       <w:bookmarkEnd w:id="4"/>
     </w:p>
-    <w:p/>
     <w:p>
       <w:pPr>
         <w:jc w:val="both"/>
       </w:pPr>
       <w:r>
-        <w:tab/>
-        <w:t>Ce jeu se déroule en tour par  tour.</w:t>
-      </w:r>
-    </w:p>
-    <w:p>
-      <w:pPr>
-        <w:jc w:val="both"/>
-      </w:pPr>
-      <w:r>
-        <w:tab/>
-        <w:t xml:space="preserve">Pour jouer, il vous suffit donc de choisir toutes les actions que vous désirez prendre ce jour-ci (trajets de vos camions et achats), puis de cliquer sur jour suivant pour voir le résultat de vos actions et réagir en conséquence. </w:t>
+        <w:t>La quantité de déchets à dépasser est non connue au lancement du jet et peu très relativement variée pour garder un certain suspens et ne pas pouvoir prédire la défaite, ce qui pousse le joueur à se dépasser pour bien maintenir sa ville !</w:t>
+      </w:r>
+      <w:r>
+        <w:rPr>
+          <w:rStyle w:val="FootnoteReference"/>
+        </w:rPr>
+        <w:footnoteReference w:id="1"/>
+      </w:r>
+      <w:r>
+        <w:t xml:space="preserve"> </w:t>
       </w:r>
     </w:p>
     <w:sectPr>
@@ -1636,7 +1742,7 @@
                                 <w:noProof/>
                                 <w:color w:val="4F81BD" w:themeColor="accent1"/>
                               </w:rPr>
-                              <w:t>1</w:t>
+                              <w:t>4</w:t>
                             </w:r>
                             <w:r>
                               <w:rPr>
@@ -1743,7 +1849,7 @@
                           <w:noProof/>
                           <w:color w:val="4F81BD" w:themeColor="accent1"/>
                         </w:rPr>
-                        <w:t>1</w:t>
+                        <w:t>4</w:t>
                       </w:r>
                       <w:r>
                         <w:rPr>
@@ -1775,6 +1881,7 @@
         <w:dataBinding w:prefixMappings="xmlns:ns0='http://schemas.microsoft.com/office/2006/coverPageProps'" w:xpath="/ns0:CoverPageProperties[1]/ns0:CompanyAddress[1]" w:storeItemID="{55AF091B-3C7A-41E3-B477-F2FDAA23CFDA}"/>
         <w:text w:multiLine="1"/>
       </w:sdtPr>
+      <w:sdtEndPr/>
       <w:sdtContent>
         <w:r>
           <w:rPr>
@@ -1812,6 +1919,22 @@
       </w:pPr>
       <w:r>
         <w:continuationSeparator/>
+      </w:r>
+    </w:p>
+  </w:footnote>
+  <w:footnote w:id="1">
+    <w:p>
+      <w:pPr>
+        <w:pStyle w:val="FootnoteText"/>
+      </w:pPr>
+      <w:r>
+        <w:rPr>
+          <w:rStyle w:val="FootnoteReference"/>
+        </w:rPr>
+        <w:footnoteRef/>
+      </w:r>
+      <w:r>
+        <w:t xml:space="preserve"> Cette quantité restera cependant réalisable pour ne pas provoquer des énervements intempestifs de la part du joueur.</w:t>
       </w:r>
     </w:p>
   </w:footnote>
@@ -1965,6 +2088,119 @@
     </w:lvl>
   </w:abstractNum>
   <w:abstractNum w:abstractNumId="1">
+    <w:nsid w:val="56292380"/>
+    <w:multiLevelType w:val="hybridMultilevel"/>
+    <w:tmpl w:val="3FA89B68"/>
+    <w:lvl w:ilvl="0" w:tplc="040C0001">
+      <w:start w:val="1"/>
+      <w:numFmt w:val="bullet"/>
+      <w:lvlText w:val=""/>
+      <w:lvlJc w:val="left"/>
+      <w:pPr>
+        <w:ind w:left="720" w:hanging="360"/>
+      </w:pPr>
+      <w:rPr>
+        <w:rFonts w:ascii="Symbol" w:hAnsi="Symbol" w:hint="default"/>
+      </w:rPr>
+    </w:lvl>
+    <w:lvl w:ilvl="1" w:tplc="040C0003" w:tentative="1">
+      <w:start w:val="1"/>
+      <w:numFmt w:val="bullet"/>
+      <w:lvlText w:val="o"/>
+      <w:lvlJc w:val="left"/>
+      <w:pPr>
+        <w:ind w:left="1440" w:hanging="360"/>
+      </w:pPr>
+      <w:rPr>
+        <w:rFonts w:ascii="Courier New" w:hAnsi="Courier New" w:cs="Courier New" w:hint="default"/>
+      </w:rPr>
+    </w:lvl>
+    <w:lvl w:ilvl="2" w:tplc="040C0005" w:tentative="1">
+      <w:start w:val="1"/>
+      <w:numFmt w:val="bullet"/>
+      <w:lvlText w:val=""/>
+      <w:lvlJc w:val="left"/>
+      <w:pPr>
+        <w:ind w:left="2160" w:hanging="360"/>
+      </w:pPr>
+      <w:rPr>
+        <w:rFonts w:ascii="Wingdings" w:hAnsi="Wingdings" w:hint="default"/>
+      </w:rPr>
+    </w:lvl>
+    <w:lvl w:ilvl="3" w:tplc="040C0001" w:tentative="1">
+      <w:start w:val="1"/>
+      <w:numFmt w:val="bullet"/>
+      <w:lvlText w:val=""/>
+      <w:lvlJc w:val="left"/>
+      <w:pPr>
+        <w:ind w:left="2880" w:hanging="360"/>
+      </w:pPr>
+      <w:rPr>
+        <w:rFonts w:ascii="Symbol" w:hAnsi="Symbol" w:hint="default"/>
+      </w:rPr>
+    </w:lvl>
+    <w:lvl w:ilvl="4" w:tplc="040C0003" w:tentative="1">
+      <w:start w:val="1"/>
+      <w:numFmt w:val="bullet"/>
+      <w:lvlText w:val="o"/>
+      <w:lvlJc w:val="left"/>
+      <w:pPr>
+        <w:ind w:left="3600" w:hanging="360"/>
+      </w:pPr>
+      <w:rPr>
+        <w:rFonts w:ascii="Courier New" w:hAnsi="Courier New" w:cs="Courier New" w:hint="default"/>
+      </w:rPr>
+    </w:lvl>
+    <w:lvl w:ilvl="5" w:tplc="040C0005" w:tentative="1">
+      <w:start w:val="1"/>
+      <w:numFmt w:val="bullet"/>
+      <w:lvlText w:val=""/>
+      <w:lvlJc w:val="left"/>
+      <w:pPr>
+        <w:ind w:left="4320" w:hanging="360"/>
+      </w:pPr>
+      <w:rPr>
+        <w:rFonts w:ascii="Wingdings" w:hAnsi="Wingdings" w:hint="default"/>
+      </w:rPr>
+    </w:lvl>
+    <w:lvl w:ilvl="6" w:tplc="040C0001" w:tentative="1">
+      <w:start w:val="1"/>
+      <w:numFmt w:val="bullet"/>
+      <w:lvlText w:val=""/>
+      <w:lvlJc w:val="left"/>
+      <w:pPr>
+        <w:ind w:left="5040" w:hanging="360"/>
+      </w:pPr>
+      <w:rPr>
+        <w:rFonts w:ascii="Symbol" w:hAnsi="Symbol" w:hint="default"/>
+      </w:rPr>
+    </w:lvl>
+    <w:lvl w:ilvl="7" w:tplc="040C0003" w:tentative="1">
+      <w:start w:val="1"/>
+      <w:numFmt w:val="bullet"/>
+      <w:lvlText w:val="o"/>
+      <w:lvlJc w:val="left"/>
+      <w:pPr>
+        <w:ind w:left="5760" w:hanging="360"/>
+      </w:pPr>
+      <w:rPr>
+        <w:rFonts w:ascii="Courier New" w:hAnsi="Courier New" w:cs="Courier New" w:hint="default"/>
+      </w:rPr>
+    </w:lvl>
+    <w:lvl w:ilvl="8" w:tplc="040C0005" w:tentative="1">
+      <w:start w:val="1"/>
+      <w:numFmt w:val="bullet"/>
+      <w:lvlText w:val=""/>
+      <w:lvlJc w:val="left"/>
+      <w:pPr>
+        <w:ind w:left="6480" w:hanging="360"/>
+      </w:pPr>
+      <w:rPr>
+        <w:rFonts w:ascii="Wingdings" w:hAnsi="Wingdings" w:hint="default"/>
+      </w:rPr>
+    </w:lvl>
+  </w:abstractNum>
+  <w:abstractNum w:abstractNumId="2">
     <w:nsid w:val="64F72CA4"/>
     <w:multiLevelType w:val="hybridMultilevel"/>
     <w:tmpl w:val="9A228CD8"/>
@@ -2050,7 +2286,7 @@
       </w:pPr>
     </w:lvl>
   </w:abstractNum>
-  <w:abstractNum w:abstractNumId="2">
+  <w:abstractNum w:abstractNumId="3">
     <w:nsid w:val="66E40467"/>
     <w:multiLevelType w:val="hybridMultilevel"/>
     <w:tmpl w:val="E082618C"/>
@@ -2141,13 +2377,16 @@
     </w:lvl>
   </w:abstractNum>
   <w:num w:numId="1">
-    <w:abstractNumId w:val="1"/>
+    <w:abstractNumId w:val="2"/>
   </w:num>
   <w:num w:numId="2">
-    <w:abstractNumId w:val="2"/>
+    <w:abstractNumId w:val="3"/>
   </w:num>
   <w:num w:numId="3">
     <w:abstractNumId w:val="0"/>
+  </w:num>
+  <w:num w:numId="4">
+    <w:abstractNumId w:val="1"/>
   </w:num>
 </w:numbering>
 </file>
@@ -2600,6 +2839,45 @@
       <w:lang w:val="en-US" w:eastAsia="ja-JP"/>
     </w:rPr>
   </w:style>
+  <w:style w:type="paragraph" w:styleId="FootnoteText">
+    <w:name w:val="footnote text"/>
+    <w:basedOn w:val="Normal"/>
+    <w:link w:val="FootnoteTextChar"/>
+    <w:uiPriority w:val="99"/>
+    <w:semiHidden/>
+    <w:unhideWhenUsed/>
+    <w:rsid w:val="00EE0176"/>
+    <w:pPr>
+      <w:spacing w:after="0" w:line="240" w:lineRule="auto"/>
+    </w:pPr>
+    <w:rPr>
+      <w:sz w:val="20"/>
+      <w:szCs w:val="20"/>
+    </w:rPr>
+  </w:style>
+  <w:style w:type="character" w:customStyle="1" w:styleId="FootnoteTextChar">
+    <w:name w:val="Footnote Text Char"/>
+    <w:basedOn w:val="DefaultParagraphFont"/>
+    <w:link w:val="FootnoteText"/>
+    <w:uiPriority w:val="99"/>
+    <w:semiHidden/>
+    <w:rsid w:val="00EE0176"/>
+    <w:rPr>
+      <w:sz w:val="20"/>
+      <w:szCs w:val="20"/>
+    </w:rPr>
+  </w:style>
+  <w:style w:type="character" w:styleId="FootnoteReference">
+    <w:name w:val="footnote reference"/>
+    <w:basedOn w:val="DefaultParagraphFont"/>
+    <w:uiPriority w:val="99"/>
+    <w:semiHidden/>
+    <w:unhideWhenUsed/>
+    <w:rsid w:val="00EE0176"/>
+    <w:rPr>
+      <w:vertAlign w:val="superscript"/>
+    </w:rPr>
+  </w:style>
 </w:styles>
 </file>
 
@@ -3051,43 +3329,50 @@
       <w:lang w:val="en-US" w:eastAsia="ja-JP"/>
     </w:rPr>
   </w:style>
+  <w:style w:type="paragraph" w:styleId="FootnoteText">
+    <w:name w:val="footnote text"/>
+    <w:basedOn w:val="Normal"/>
+    <w:link w:val="FootnoteTextChar"/>
+    <w:uiPriority w:val="99"/>
+    <w:semiHidden/>
+    <w:unhideWhenUsed/>
+    <w:rsid w:val="00EE0176"/>
+    <w:pPr>
+      <w:spacing w:after="0" w:line="240" w:lineRule="auto"/>
+    </w:pPr>
+    <w:rPr>
+      <w:sz w:val="20"/>
+      <w:szCs w:val="20"/>
+    </w:rPr>
+  </w:style>
+  <w:style w:type="character" w:customStyle="1" w:styleId="FootnoteTextChar">
+    <w:name w:val="Footnote Text Char"/>
+    <w:basedOn w:val="DefaultParagraphFont"/>
+    <w:link w:val="FootnoteText"/>
+    <w:uiPriority w:val="99"/>
+    <w:semiHidden/>
+    <w:rsid w:val="00EE0176"/>
+    <w:rPr>
+      <w:sz w:val="20"/>
+      <w:szCs w:val="20"/>
+    </w:rPr>
+  </w:style>
+  <w:style w:type="character" w:styleId="FootnoteReference">
+    <w:name w:val="footnote reference"/>
+    <w:basedOn w:val="DefaultParagraphFont"/>
+    <w:uiPriority w:val="99"/>
+    <w:semiHidden/>
+    <w:unhideWhenUsed/>
+    <w:rsid w:val="00EE0176"/>
+    <w:rPr>
+      <w:vertAlign w:val="superscript"/>
+    </w:rPr>
+  </w:style>
 </w:styles>
 </file>
 
 <file path=word/glossary/document.xml><?xml version="1.0" encoding="utf-8"?>
-<w:glossaryDocument xmlns:wpc="http://schemas.microsoft.com/office/word/2010/wordprocessingCanvas" xmlns:mc="http://schemas.openxmlformats.org/markup-compatibility/2006" xmlns:o="urn:schemas-microsoft-com:office:office" xmlns:r="http://schemas.openxmlformats.org/officeDocument/2006/relationships" xmlns:m="http://schemas.openxmlformats.org/officeDocument/2006/math" xmlns:v="urn:schemas-microsoft-com:vml" xmlns:wp14="http://schemas.microsoft.com/office/word/2010/wordprocessingDrawing" xmlns:wp="http://schemas.openxmlformats.org/drawingml/2006/wordprocessingDrawing" xmlns:w10="urn:schemas-microsoft-com:office:word" xmlns:w="http://schemas.openxmlformats.org/wordprocessingml/2006/main" xmlns:w14="http://schemas.microsoft.com/office/word/2010/wordml" xmlns:wpg="http://schemas.microsoft.com/office/word/2010/wordprocessingGroup" xmlns:wpi="http://schemas.microsoft.com/office/word/2010/wordprocessingInk" xmlns:wne="http://schemas.microsoft.com/office/word/2006/wordml" xmlns:wps="http://schemas.microsoft.com/office/word/2010/wordprocessingShape" mc:Ignorable="w14 wp14">
-  <w:docParts>
-    <w:docPart>
-      <w:docPartPr>
-        <w:name w:val="DCD1941829CA4213B2D9AEB860C42A81"/>
-        <w:category>
-          <w:name w:val="General"/>
-          <w:gallery w:val="placeholder"/>
-        </w:category>
-        <w:types>
-          <w:type w:val="bbPlcHdr"/>
-        </w:types>
-        <w:behaviors>
-          <w:behavior w:val="content"/>
-        </w:behaviors>
-        <w:guid w:val="{77CABFBB-E0F0-4CCF-99A6-CA13B7B96E70}"/>
-      </w:docPartPr>
-      <w:docPartBody>
-        <w:p>
-          <w:pPr>
-            <w:pStyle w:val="DCD1941829CA4213B2D9AEB860C42A81"/>
-          </w:pPr>
-          <w:r>
-            <w:rPr>
-              <w:color w:val="7F7F7F" w:themeColor="background1" w:themeShade="7F"/>
-            </w:rPr>
-            <w:t>[Type the company address]</w:t>
-          </w:r>
-        </w:p>
-      </w:docPartBody>
-    </w:docPart>
-  </w:docParts>
-</w:glossaryDocument>
+<w:glossaryDocument xmlns:wpc="http://schemas.microsoft.com/office/word/2010/wordprocessingCanvas" xmlns:mc="http://schemas.openxmlformats.org/markup-compatibility/2006" xmlns:o="urn:schemas-microsoft-com:office:office" xmlns:r="http://schemas.openxmlformats.org/officeDocument/2006/relationships" xmlns:m="http://schemas.openxmlformats.org/officeDocument/2006/math" xmlns:v="urn:schemas-microsoft-com:vml" xmlns:wp14="http://schemas.microsoft.com/office/word/2010/wordprocessingDrawing" xmlns:wp="http://schemas.openxmlformats.org/drawingml/2006/wordprocessingDrawing" xmlns:w10="urn:schemas-microsoft-com:office:word" xmlns:w="http://schemas.openxmlformats.org/wordprocessingml/2006/main" xmlns:w14="http://schemas.microsoft.com/office/word/2010/wordml" xmlns:wpg="http://schemas.microsoft.com/office/word/2010/wordprocessingGroup" xmlns:wpi="http://schemas.microsoft.com/office/word/2010/wordprocessingInk" xmlns:wne="http://schemas.microsoft.com/office/word/2006/wordml" xmlns:wps="http://schemas.microsoft.com/office/word/2010/wordprocessingShape" mc:Ignorable="w14 wp14"/>
 </file>
 
 <file path=word/glossary/fontTable.xml><?xml version="1.0" encoding="utf-8"?>
@@ -3104,14 +3389,14 @@
     <w:charset w:val="00"/>
     <w:family w:val="roman"/>
     <w:pitch w:val="variable"/>
-    <w:sig w:usb0="20002A87" w:usb1="80000000" w:usb2="00000008" w:usb3="00000000" w:csb0="000001FF" w:csb1="00000000"/>
+    <w:sig w:usb0="E0002AFF" w:usb1="C0007843" w:usb2="00000009" w:usb3="00000000" w:csb0="000001FF" w:csb1="00000000"/>
   </w:font>
   <w:font w:name="Courier New">
     <w:panose1 w:val="02070309020205020404"/>
     <w:charset w:val="00"/>
     <w:family w:val="modern"/>
     <w:pitch w:val="fixed"/>
-    <w:sig w:usb0="20002A87" w:usb1="80000000" w:usb2="00000008" w:usb3="00000000" w:csb0="000001FF" w:csb1="00000000"/>
+    <w:sig w:usb0="E0002AFF" w:usb1="C0007843" w:usb2="00000009" w:usb3="00000000" w:csb0="000001FF" w:csb1="00000000"/>
   </w:font>
   <w:font w:name="Wingdings">
     <w:panose1 w:val="05000000000000000000"/>
@@ -3138,8 +3423,9 @@
     <w:panose1 w:val="020B0604030504040204"/>
     <w:charset w:val="00"/>
     <w:family w:val="swiss"/>
+    <w:notTrueType/>
     <w:pitch w:val="variable"/>
-    <w:sig w:usb0="61002A87" w:usb1="80000000" w:usb2="00000008" w:usb3="00000000" w:csb0="000101FF" w:csb1="00000000"/>
+    <w:sig w:usb0="00000003" w:usb1="00000000" w:usb2="00000000" w:usb3="00000000" w:csb0="00000001" w:csb1="00000000"/>
   </w:font>
 </w:fonts>
 </file>
@@ -3161,6 +3447,8 @@
   <w:rsids>
     <w:rsidRoot w:val="0075710D"/>
     <w:rsid w:val="0075710D"/>
+    <w:rsid w:val="008C340F"/>
+    <w:rsid w:val="00D63736"/>
     <w:rsid w:val="00FD7397"/>
   </w:rsids>
   <m:mathPr>
@@ -3919,7 +4207,7 @@
 </file>
 
 <file path=customXml/itemProps2.xml><?xml version="1.0" encoding="utf-8"?>
-<ds:datastoreItem xmlns:ds="http://schemas.openxmlformats.org/officeDocument/2006/customXml" ds:itemID="{E0CDB03E-19EC-436A-92D7-EDF854DA2282}">
+<ds:datastoreItem xmlns:ds="http://schemas.openxmlformats.org/officeDocument/2006/customXml" ds:itemID="{787DF296-E87D-4EC1-8372-89447D80FEA9}">
   <ds:schemaRefs>
     <ds:schemaRef ds:uri="http://schemas.openxmlformats.org/officeDocument/2006/bibliography"/>
   </ds:schemaRefs>

</xml_diff>

<commit_message>
Version avec les étiquettes poubelles, victoire à - de 100 poubelles
</commit_message>
<xml_diff>
--- a/TrashSpecs/Trash 2012 - Notice d'installation et d'utilisation.docx
+++ b/TrashSpecs/Trash 2012 - Notice d'installation et d'utilisation.docx
@@ -4,7 +4,7 @@
   <w:body>
     <w:p>
       <w:pPr>
-        <w:pStyle w:val="Title"/>
+        <w:pStyle w:val="Titre"/>
       </w:pPr>
       <w:r>
         <w:t>Trash 2012 – Notice d’installation et d’utilisation</w:t>
@@ -36,7 +36,7 @@
       <w:sdtContent>
         <w:p>
           <w:pPr>
-            <w:pStyle w:val="TOCHeading"/>
+            <w:pStyle w:val="En-ttedetabledesmatires"/>
             <w:rPr>
               <w:lang w:val="fr-FR"/>
             </w:rPr>
@@ -57,7 +57,7 @@
         </w:p>
         <w:p>
           <w:pPr>
-            <w:pStyle w:val="TOC1"/>
+            <w:pStyle w:val="TM1"/>
             <w:tabs>
               <w:tab w:val="right" w:leader="dot" w:pos="9062"/>
             </w:tabs>
@@ -77,7 +77,7 @@
           <w:hyperlink w:anchor="_Toc311747523" w:history="1">
             <w:r>
               <w:rPr>
-                <w:rStyle w:val="Hyperlink"/>
+                <w:rStyle w:val="Lienhypertexte"/>
                 <w:noProof/>
               </w:rPr>
               <w:t>Installation</w:t>
@@ -134,7 +134,7 @@
         </w:p>
         <w:p>
           <w:pPr>
-            <w:pStyle w:val="TOC1"/>
+            <w:pStyle w:val="TM1"/>
             <w:tabs>
               <w:tab w:val="right" w:leader="dot" w:pos="9062"/>
             </w:tabs>
@@ -145,7 +145,7 @@
           <w:hyperlink w:anchor="_Toc311747524" w:history="1">
             <w:r>
               <w:rPr>
-                <w:rStyle w:val="Hyperlink"/>
+                <w:rStyle w:val="Lienhypertexte"/>
                 <w:noProof/>
               </w:rPr>
               <w:t>Utilisation</w:t>
@@ -202,7 +202,7 @@
         </w:p>
         <w:p>
           <w:pPr>
-            <w:pStyle w:val="TOC2"/>
+            <w:pStyle w:val="TM2"/>
             <w:tabs>
               <w:tab w:val="right" w:leader="dot" w:pos="9062"/>
             </w:tabs>
@@ -213,7 +213,7 @@
           <w:hyperlink w:anchor="_Toc311747525" w:history="1">
             <w:r>
               <w:rPr>
-                <w:rStyle w:val="Hyperlink"/>
+                <w:rStyle w:val="Lienhypertexte"/>
                 <w:noProof/>
               </w:rPr>
               <w:t>Eléments de l’interface</w:t>
@@ -270,7 +270,7 @@
         </w:p>
         <w:p>
           <w:pPr>
-            <w:pStyle w:val="TOC2"/>
+            <w:pStyle w:val="TM2"/>
             <w:tabs>
               <w:tab w:val="right" w:leader="dot" w:pos="9062"/>
             </w:tabs>
@@ -281,7 +281,7 @@
           <w:hyperlink w:anchor="_Toc311747526" w:history="1">
             <w:r>
               <w:rPr>
-                <w:rStyle w:val="Hyperlink"/>
+                <w:rStyle w:val="Lienhypertexte"/>
                 <w:noProof/>
               </w:rPr>
               <w:t>Principe du jeu</w:t>
@@ -350,7 +350,7 @@
     </w:sdt>
     <w:p>
       <w:pPr>
-        <w:pStyle w:val="Heading1"/>
+        <w:pStyle w:val="Titre1"/>
       </w:pPr>
       <w:bookmarkStart w:id="0" w:name="_Toc311747523"/>
       <w:r>
@@ -361,7 +361,7 @@
     <w:p/>
     <w:p>
       <w:pPr>
-        <w:pStyle w:val="ListParagraph"/>
+        <w:pStyle w:val="Paragraphedeliste"/>
         <w:numPr>
           <w:ilvl w:val="0"/>
           <w:numId w:val="1"/>
@@ -374,7 +374,7 @@
     </w:p>
     <w:p>
       <w:pPr>
-        <w:pStyle w:val="ListParagraph"/>
+        <w:pStyle w:val="Paragraphedeliste"/>
         <w:numPr>
           <w:ilvl w:val="0"/>
           <w:numId w:val="1"/>
@@ -387,7 +387,7 @@
     </w:p>
     <w:p>
       <w:pPr>
-        <w:pStyle w:val="ListParagraph"/>
+        <w:pStyle w:val="Paragraphedeliste"/>
         <w:numPr>
           <w:ilvl w:val="0"/>
           <w:numId w:val="1"/>
@@ -417,7 +417,7 @@
     </w:p>
     <w:p>
       <w:pPr>
-        <w:pStyle w:val="Heading1"/>
+        <w:pStyle w:val="Titre1"/>
       </w:pPr>
       <w:r>
         <w:lastRenderedPageBreak/>
@@ -428,7 +428,7 @@
     <w:p/>
     <w:p>
       <w:pPr>
-        <w:pStyle w:val="Heading2"/>
+        <w:pStyle w:val="Titre2"/>
       </w:pPr>
       <w:r>
         <w:tab/>
@@ -441,14 +441,1628 @@
     </w:p>
     <w:p/>
     <w:p>
-      <w:r>
+      <w:pPr>
         <w:rPr>
+          <w:i/>
+        </w:rPr>
+      </w:pPr>
+      <w:r>
+        <w:rPr>
+          <w:i/>
+        </w:rPr>
+        <mc:AlternateContent>
+          <mc:Choice Requires="wps">
+            <w:drawing>
+              <wp:anchor distT="0" distB="0" distL="114300" distR="114300" simplePos="0" relativeHeight="251662336" behindDoc="0" locked="0" layoutInCell="1" allowOverlap="1" wp14:anchorId="291AE5E1" wp14:editId="07F19F84">
+                <wp:simplePos x="0" y="0"/>
+                <wp:positionH relativeFrom="column">
+                  <wp:posOffset>73025</wp:posOffset>
+                </wp:positionH>
+                <wp:positionV relativeFrom="paragraph">
+                  <wp:posOffset>636270</wp:posOffset>
+                </wp:positionV>
+                <wp:extent cx="2064385" cy="579755"/>
+                <wp:effectExtent l="0" t="0" r="12065" b="10795"/>
+                <wp:wrapNone/>
+                <wp:docPr id="6" name="Organigramme : Processus 6"/>
+                <wp:cNvGraphicFramePr/>
+                <a:graphic xmlns:a="http://schemas.openxmlformats.org/drawingml/2006/main">
+                  <a:graphicData uri="http://schemas.microsoft.com/office/word/2010/wordprocessingShape">
+                    <wps:wsp>
+                      <wps:cNvSpPr/>
+                      <wps:spPr>
+                        <a:xfrm>
+                          <a:off x="0" y="0"/>
+                          <a:ext cx="2064385" cy="579755"/>
+                        </a:xfrm>
+                        <a:prstGeom prst="flowChartProcess">
+                          <a:avLst/>
+                        </a:prstGeom>
+                        <a:noFill/>
+                        <a:ln>
+                          <a:solidFill>
+                            <a:srgbClr val="C00000"/>
+                          </a:solidFill>
+                        </a:ln>
+                      </wps:spPr>
+                      <wps:style>
+                        <a:lnRef idx="2">
+                          <a:schemeClr val="accent6"/>
+                        </a:lnRef>
+                        <a:fillRef idx="1">
+                          <a:schemeClr val="lt1"/>
+                        </a:fillRef>
+                        <a:effectRef idx="0">
+                          <a:schemeClr val="accent6"/>
+                        </a:effectRef>
+                        <a:fontRef idx="minor">
+                          <a:schemeClr val="dk1"/>
+                        </a:fontRef>
+                      </wps:style>
+                      <wps:bodyPr rot="0" spcFirstLastPara="0" vertOverflow="overflow" horzOverflow="overflow" vert="horz" wrap="square" lIns="91440" tIns="45720" rIns="91440" bIns="45720" numCol="1" spcCol="0" rtlCol="0" fromWordArt="0" anchor="ctr" anchorCtr="0" forceAA="0" compatLnSpc="1">
+                        <a:prstTxWarp prst="textNoShape">
+                          <a:avLst/>
+                        </a:prstTxWarp>
+                        <a:noAutofit/>
+                      </wps:bodyPr>
+                    </wps:wsp>
+                  </a:graphicData>
+                </a:graphic>
+                <wp14:sizeRelH relativeFrom="margin">
+                  <wp14:pctWidth>0</wp14:pctWidth>
+                </wp14:sizeRelH>
+                <wp14:sizeRelV relativeFrom="margin">
+                  <wp14:pctHeight>0</wp14:pctHeight>
+                </wp14:sizeRelV>
+              </wp:anchor>
+            </w:drawing>
+          </mc:Choice>
+          <mc:Fallback>
+            <w:pict>
+              <v:shapetype id="_x0000_t109" coordsize="21600,21600" o:spt="109" path="m,l,21600r21600,l21600,xe">
+                <v:stroke joinstyle="miter"/>
+                <v:path gradientshapeok="t" o:connecttype="rect"/>
+              </v:shapetype>
+              <v:shape id="Organigramme : Processus 6" o:spid="_x0000_s1026" type="#_x0000_t109" style="position:absolute;margin-left:5.75pt;margin-top:50.1pt;width:162.55pt;height:45.65pt;z-index:251662336;visibility:visible;mso-wrap-style:square;mso-width-percent:0;mso-height-percent:0;mso-wrap-distance-left:9pt;mso-wrap-distance-top:0;mso-wrap-distance-right:9pt;mso-wrap-distance-bottom:0;mso-position-horizontal:absolute;mso-position-horizontal-relative:text;mso-position-vertical:absolute;mso-position-vertical-relative:text;mso-width-percent:0;mso-height-percent:0;mso-width-relative:margin;mso-height-relative:margin;v-text-anchor:middle" o:gfxdata="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" filled="f" strokecolor="#c00000" strokeweight="2pt"/>
+            </w:pict>
+          </mc:Fallback>
+        </mc:AlternateContent>
+      </w:r>
+      <w:r>
+        <w:rPr>
+          <w:i/>
+        </w:rPr>
+        <mc:AlternateContent>
+          <mc:Choice Requires="wps">
+            <w:drawing>
+              <wp:anchor distT="0" distB="0" distL="114300" distR="114300" simplePos="0" relativeHeight="251663360" behindDoc="0" locked="0" layoutInCell="1" allowOverlap="1" wp14:anchorId="108F2AD2" wp14:editId="5F6A66DF">
+                <wp:simplePos x="0" y="0"/>
+                <wp:positionH relativeFrom="column">
+                  <wp:posOffset>-175567</wp:posOffset>
+                </wp:positionH>
+                <wp:positionV relativeFrom="paragraph">
+                  <wp:posOffset>688975</wp:posOffset>
+                </wp:positionV>
+                <wp:extent cx="353695" cy="373380"/>
+                <wp:effectExtent l="0" t="0" r="0" b="7620"/>
+                <wp:wrapNone/>
+                <wp:docPr id="7" name="Zone de texte 7"/>
+                <wp:cNvGraphicFramePr/>
+                <a:graphic xmlns:a="http://schemas.openxmlformats.org/drawingml/2006/main">
+                  <a:graphicData uri="http://schemas.microsoft.com/office/word/2010/wordprocessingShape">
+                    <wps:wsp>
+                      <wps:cNvSpPr txBox="1"/>
+                      <wps:spPr>
+                        <a:xfrm>
+                          <a:off x="0" y="0"/>
+                          <a:ext cx="353695" cy="373380"/>
+                        </a:xfrm>
+                        <a:prstGeom prst="rect">
+                          <a:avLst/>
+                        </a:prstGeom>
+                        <a:noFill/>
+                        <a:ln w="6350">
+                          <a:noFill/>
+                        </a:ln>
+                        <a:effectLst/>
+                      </wps:spPr>
+                      <wps:style>
+                        <a:lnRef idx="0">
+                          <a:schemeClr val="accent1"/>
+                        </a:lnRef>
+                        <a:fillRef idx="0">
+                          <a:schemeClr val="accent1"/>
+                        </a:fillRef>
+                        <a:effectRef idx="0">
+                          <a:schemeClr val="accent1"/>
+                        </a:effectRef>
+                        <a:fontRef idx="minor">
+                          <a:schemeClr val="dk1"/>
+                        </a:fontRef>
+                      </wps:style>
+                      <wps:txbx>
+                        <w:txbxContent>
+                          <w:p>
+                            <w:r>
+                              <w:rPr>
+                                <w:noProof/>
+                                <w:lang w:eastAsia="fr-FR"/>
+                              </w:rPr>
+                              <w:drawing>
+                                <wp:inline distT="0" distB="0" distL="0" distR="0" wp14:anchorId="52C5FBDA" wp14:editId="105BB47D">
+                                  <wp:extent cx="0" cy="0"/>
+                                  <wp:effectExtent l="0" t="0" r="0" b="0"/>
+                                  <wp:docPr id="8" name="Image 8"/>
+                                  <wp:cNvGraphicFramePr>
+                                    <a:graphicFrameLocks xmlns:a="http://schemas.openxmlformats.org/drawingml/2006/main" noChangeAspect="1"/>
+                                  </wp:cNvGraphicFramePr>
+                                  <a:graphic xmlns:a="http://schemas.openxmlformats.org/drawingml/2006/main">
+                                    <a:graphicData uri="http://schemas.openxmlformats.org/drawingml/2006/picture">
+                                      <pic:pic xmlns:pic="http://schemas.openxmlformats.org/drawingml/2006/picture">
+                                        <pic:nvPicPr>
+                                          <pic:cNvPr id="0" name=""/>
+                                          <pic:cNvPicPr/>
+                                        </pic:nvPicPr>
+                                        <pic:blipFill>
+                                          <a:blip r:embed="rId10"/>
+                                          <a:stretch>
+                                            <a:fillRect/>
+                                          </a:stretch>
+                                        </pic:blipFill>
+                                        <pic:spPr>
+                                          <a:xfrm>
+                                            <a:off x="0" y="0"/>
+                                            <a:ext cx="0" cy="0"/>
+                                          </a:xfrm>
+                                          <a:prstGeom prst="rect">
+                                            <a:avLst/>
+                                          </a:prstGeom>
+                                        </pic:spPr>
+                                      </pic:pic>
+                                    </a:graphicData>
+                                  </a:graphic>
+                                </wp:inline>
+                              </w:drawing>
+                            </w:r>
+                            <w:r>
+                              <w:rPr>
+                                <w:b/>
+                                <w:noProof/>
+                                <w:color w:val="C00000"/>
+                                <w:lang w:eastAsia="fr-FR"/>
+                              </w:rPr>
+                              <w:t>2</w:t>
+                            </w:r>
+                          </w:p>
+                        </w:txbxContent>
+                      </wps:txbx>
+                      <wps:bodyPr rot="0" spcFirstLastPara="0" vertOverflow="overflow" horzOverflow="overflow" vert="horz" wrap="square" lIns="91440" tIns="45720" rIns="91440" bIns="45720" numCol="1" spcCol="0" rtlCol="0" fromWordArt="0" anchor="t" anchorCtr="0" forceAA="0" compatLnSpc="1">
+                        <a:prstTxWarp prst="textNoShape">
+                          <a:avLst/>
+                        </a:prstTxWarp>
+                        <a:noAutofit/>
+                      </wps:bodyPr>
+                    </wps:wsp>
+                  </a:graphicData>
+                </a:graphic>
+                <wp14:sizeRelH relativeFrom="margin">
+                  <wp14:pctWidth>0</wp14:pctWidth>
+                </wp14:sizeRelH>
+                <wp14:sizeRelV relativeFrom="margin">
+                  <wp14:pctHeight>0</wp14:pctHeight>
+                </wp14:sizeRelV>
+              </wp:anchor>
+            </w:drawing>
+          </mc:Choice>
+          <mc:Fallback>
+            <w:pict>
+              <v:shapetype id="_x0000_t202" coordsize="21600,21600" o:spt="202" path="m,l,21600r21600,l21600,xe">
+                <v:stroke joinstyle="miter"/>
+                <v:path gradientshapeok="t" o:connecttype="rect"/>
+              </v:shapetype>
+              <v:shape id="Zone de texte 7" o:spid="_x0000_s1026" type="#_x0000_t202" style="position:absolute;margin-left:-13.8pt;margin-top:54.25pt;width:27.85pt;height:29.4pt;z-index:251663360;visibility:visible;mso-wrap-style:square;mso-width-percent:0;mso-height-percent:0;mso-wrap-distance-left:9pt;mso-wrap-distance-top:0;mso-wrap-distance-right:9pt;mso-wrap-distance-bottom:0;mso-position-horizontal:absolute;mso-position-horizontal-relative:text;mso-position-vertical:absolute;mso-position-vertical-relative:text;mso-width-percent:0;mso-height-percent:0;mso-width-relative:margin;mso-height-relative:margin;v-text-anchor:top" o:gfxdata="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" filled="f" stroked="f" strokeweight=".5pt">
+                <v:textbox>
+                  <w:txbxContent>
+                    <w:p>
+                      <w:r>
+                        <w:rPr>
+                          <w:noProof/>
+                          <w:lang w:eastAsia="fr-FR"/>
+                        </w:rPr>
+                        <w:drawing>
+                          <wp:inline distT="0" distB="0" distL="0" distR="0" wp14:anchorId="52C5FBDA" wp14:editId="105BB47D">
+                            <wp:extent cx="0" cy="0"/>
+                            <wp:effectExtent l="0" t="0" r="0" b="0"/>
+                            <wp:docPr id="8" name="Image 8"/>
+                            <wp:cNvGraphicFramePr>
+                              <a:graphicFrameLocks xmlns:a="http://schemas.openxmlformats.org/drawingml/2006/main" noChangeAspect="1"/>
+                            </wp:cNvGraphicFramePr>
+                            <a:graphic xmlns:a="http://schemas.openxmlformats.org/drawingml/2006/main">
+                              <a:graphicData uri="http://schemas.openxmlformats.org/drawingml/2006/picture">
+                                <pic:pic xmlns:pic="http://schemas.openxmlformats.org/drawingml/2006/picture">
+                                  <pic:nvPicPr>
+                                    <pic:cNvPr id="0" name=""/>
+                                    <pic:cNvPicPr/>
+                                  </pic:nvPicPr>
+                                  <pic:blipFill>
+                                    <a:blip r:embed="rId10"/>
+                                    <a:stretch>
+                                      <a:fillRect/>
+                                    </a:stretch>
+                                  </pic:blipFill>
+                                  <pic:spPr>
+                                    <a:xfrm>
+                                      <a:off x="0" y="0"/>
+                                      <a:ext cx="0" cy="0"/>
+                                    </a:xfrm>
+                                    <a:prstGeom prst="rect">
+                                      <a:avLst/>
+                                    </a:prstGeom>
+                                  </pic:spPr>
+                                </pic:pic>
+                              </a:graphicData>
+                            </a:graphic>
+                          </wp:inline>
+                        </w:drawing>
+                      </w:r>
+                      <w:r>
+                        <w:rPr>
+                          <w:b/>
+                          <w:noProof/>
+                          <w:color w:val="C00000"/>
+                          <w:lang w:eastAsia="fr-FR"/>
+                        </w:rPr>
+                        <w:t>2</w:t>
+                      </w:r>
+                    </w:p>
+                  </w:txbxContent>
+                </v:textbox>
+              </v:shape>
+            </w:pict>
+          </mc:Fallback>
+        </mc:AlternateContent>
+      </w:r>
+      <w:r>
+        <mc:AlternateContent>
+          <mc:Choice Requires="wps">
+            <w:drawing>
+              <wp:anchor distT="0" distB="0" distL="114300" distR="114300" simplePos="0" relativeHeight="251674624" behindDoc="0" locked="0" layoutInCell="1" allowOverlap="1" wp14:anchorId="0FF955C7" wp14:editId="6B5C61D2">
+                <wp:simplePos x="0" y="0"/>
+                <wp:positionH relativeFrom="column">
+                  <wp:posOffset>2266192</wp:posOffset>
+                </wp:positionH>
+                <wp:positionV relativeFrom="paragraph">
+                  <wp:posOffset>636372</wp:posOffset>
+                </wp:positionV>
+                <wp:extent cx="3431458" cy="3627120"/>
+                <wp:effectExtent l="0" t="0" r="17145" b="11430"/>
+                <wp:wrapNone/>
+                <wp:docPr id="19" name="Organigramme : Processus 19"/>
+                <wp:cNvGraphicFramePr/>
+                <a:graphic xmlns:a="http://schemas.openxmlformats.org/drawingml/2006/main">
+                  <a:graphicData uri="http://schemas.microsoft.com/office/word/2010/wordprocessingShape">
+                    <wps:wsp>
+                      <wps:cNvSpPr/>
+                      <wps:spPr>
+                        <a:xfrm>
+                          <a:off x="0" y="0"/>
+                          <a:ext cx="3431458" cy="3627120"/>
+                        </a:xfrm>
+                        <a:prstGeom prst="flowChartProcess">
+                          <a:avLst/>
+                        </a:prstGeom>
+                        <a:noFill/>
+                        <a:ln>
+                          <a:solidFill>
+                            <a:srgbClr val="C00000"/>
+                          </a:solidFill>
+                        </a:ln>
+                      </wps:spPr>
+                      <wps:style>
+                        <a:lnRef idx="2">
+                          <a:schemeClr val="accent6"/>
+                        </a:lnRef>
+                        <a:fillRef idx="1">
+                          <a:schemeClr val="lt1"/>
+                        </a:fillRef>
+                        <a:effectRef idx="0">
+                          <a:schemeClr val="accent6"/>
+                        </a:effectRef>
+                        <a:fontRef idx="minor">
+                          <a:schemeClr val="dk1"/>
+                        </a:fontRef>
+                      </wps:style>
+                      <wps:bodyPr rot="0" spcFirstLastPara="0" vertOverflow="overflow" horzOverflow="overflow" vert="horz" wrap="square" lIns="91440" tIns="45720" rIns="91440" bIns="45720" numCol="1" spcCol="0" rtlCol="0" fromWordArt="0" anchor="ctr" anchorCtr="0" forceAA="0" compatLnSpc="1">
+                        <a:prstTxWarp prst="textNoShape">
+                          <a:avLst/>
+                        </a:prstTxWarp>
+                        <a:noAutofit/>
+                      </wps:bodyPr>
+                    </wps:wsp>
+                  </a:graphicData>
+                </a:graphic>
+                <wp14:sizeRelH relativeFrom="margin">
+                  <wp14:pctWidth>0</wp14:pctWidth>
+                </wp14:sizeRelH>
+                <wp14:sizeRelV relativeFrom="margin">
+                  <wp14:pctHeight>0</wp14:pctHeight>
+                </wp14:sizeRelV>
+              </wp:anchor>
+            </w:drawing>
+          </mc:Choice>
+          <mc:Fallback>
+            <w:pict>
+              <v:shape id="Organigramme : Processus 19" o:spid="_x0000_s1026" type="#_x0000_t109" style="position:absolute;margin-left:178.45pt;margin-top:50.1pt;width:270.2pt;height:285.6pt;z-index:251674624;visibility:visible;mso-wrap-style:square;mso-width-percent:0;mso-height-percent:0;mso-wrap-distance-left:9pt;mso-wrap-distance-top:0;mso-wrap-distance-right:9pt;mso-wrap-distance-bottom:0;mso-position-horizontal:absolute;mso-position-horizontal-relative:text;mso-position-vertical:absolute;mso-position-vertical-relative:text;mso-width-percent:0;mso-height-percent:0;mso-width-relative:margin;mso-height-relative:margin;v-text-anchor:middle" o:gfxdata="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" filled="f" strokecolor="#c00000" strokeweight="2pt"/>
+            </w:pict>
+          </mc:Fallback>
+        </mc:AlternateContent>
+      </w:r>
+      <w:r>
+        <mc:AlternateContent>
+          <mc:Choice Requires="wps">
+            <w:drawing>
+              <wp:anchor distT="0" distB="0" distL="114300" distR="114300" simplePos="0" relativeHeight="251675648" behindDoc="0" locked="0" layoutInCell="1" allowOverlap="1" wp14:anchorId="5221ADC6" wp14:editId="711461C3">
+                <wp:simplePos x="0" y="0"/>
+                <wp:positionH relativeFrom="column">
+                  <wp:posOffset>5742305</wp:posOffset>
+                </wp:positionH>
+                <wp:positionV relativeFrom="paragraph">
+                  <wp:posOffset>699135</wp:posOffset>
+                </wp:positionV>
+                <wp:extent cx="353695" cy="373380"/>
+                <wp:effectExtent l="0" t="0" r="0" b="7620"/>
+                <wp:wrapNone/>
+                <wp:docPr id="20" name="Zone de texte 20"/>
+                <wp:cNvGraphicFramePr/>
+                <a:graphic xmlns:a="http://schemas.openxmlformats.org/drawingml/2006/main">
+                  <a:graphicData uri="http://schemas.microsoft.com/office/word/2010/wordprocessingShape">
+                    <wps:wsp>
+                      <wps:cNvSpPr txBox="1"/>
+                      <wps:spPr>
+                        <a:xfrm>
+                          <a:off x="0" y="0"/>
+                          <a:ext cx="353695" cy="373380"/>
+                        </a:xfrm>
+                        <a:prstGeom prst="rect">
+                          <a:avLst/>
+                        </a:prstGeom>
+                        <a:noFill/>
+                        <a:ln w="6350">
+                          <a:noFill/>
+                        </a:ln>
+                        <a:effectLst/>
+                      </wps:spPr>
+                      <wps:style>
+                        <a:lnRef idx="0">
+                          <a:schemeClr val="accent1"/>
+                        </a:lnRef>
+                        <a:fillRef idx="0">
+                          <a:schemeClr val="accent1"/>
+                        </a:fillRef>
+                        <a:effectRef idx="0">
+                          <a:schemeClr val="accent1"/>
+                        </a:effectRef>
+                        <a:fontRef idx="minor">
+                          <a:schemeClr val="dk1"/>
+                        </a:fontRef>
+                      </wps:style>
+                      <wps:txbx>
+                        <w:txbxContent>
+                          <w:p>
+                            <w:r>
+                              <w:rPr>
+                                <w:noProof/>
+                                <w:lang w:eastAsia="fr-FR"/>
+                              </w:rPr>
+                              <w:drawing>
+                                <wp:inline distT="0" distB="0" distL="0" distR="0" wp14:anchorId="2FD3A8FE" wp14:editId="6606F542">
+                                  <wp:extent cx="0" cy="0"/>
+                                  <wp:effectExtent l="0" t="0" r="0" b="0"/>
+                                  <wp:docPr id="22" name="Image 22"/>
+                                  <wp:cNvGraphicFramePr>
+                                    <a:graphicFrameLocks xmlns:a="http://schemas.openxmlformats.org/drawingml/2006/main" noChangeAspect="1"/>
+                                  </wp:cNvGraphicFramePr>
+                                  <a:graphic xmlns:a="http://schemas.openxmlformats.org/drawingml/2006/main">
+                                    <a:graphicData uri="http://schemas.openxmlformats.org/drawingml/2006/picture">
+                                      <pic:pic xmlns:pic="http://schemas.openxmlformats.org/drawingml/2006/picture">
+                                        <pic:nvPicPr>
+                                          <pic:cNvPr id="0" name=""/>
+                                          <pic:cNvPicPr/>
+                                        </pic:nvPicPr>
+                                        <pic:blipFill>
+                                          <a:blip r:embed="rId10"/>
+                                          <a:stretch>
+                                            <a:fillRect/>
+                                          </a:stretch>
+                                        </pic:blipFill>
+                                        <pic:spPr>
+                                          <a:xfrm>
+                                            <a:off x="0" y="0"/>
+                                            <a:ext cx="0" cy="0"/>
+                                          </a:xfrm>
+                                          <a:prstGeom prst="rect">
+                                            <a:avLst/>
+                                          </a:prstGeom>
+                                        </pic:spPr>
+                                      </pic:pic>
+                                    </a:graphicData>
+                                  </a:graphic>
+                                </wp:inline>
+                              </w:drawing>
+                            </w:r>
+                            <w:r>
+                              <w:rPr>
+                                <w:b/>
+                                <w:noProof/>
+                                <w:color w:val="C00000"/>
+                                <w:lang w:eastAsia="fr-FR"/>
+                              </w:rPr>
+                              <w:t>6</w:t>
+                            </w:r>
+                          </w:p>
+                        </w:txbxContent>
+                      </wps:txbx>
+                      <wps:bodyPr rot="0" spcFirstLastPara="0" vertOverflow="overflow" horzOverflow="overflow" vert="horz" wrap="square" lIns="91440" tIns="45720" rIns="91440" bIns="45720" numCol="1" spcCol="0" rtlCol="0" fromWordArt="0" anchor="t" anchorCtr="0" forceAA="0" compatLnSpc="1">
+                        <a:prstTxWarp prst="textNoShape">
+                          <a:avLst/>
+                        </a:prstTxWarp>
+                        <a:noAutofit/>
+                      </wps:bodyPr>
+                    </wps:wsp>
+                  </a:graphicData>
+                </a:graphic>
+                <wp14:sizeRelH relativeFrom="margin">
+                  <wp14:pctWidth>0</wp14:pctWidth>
+                </wp14:sizeRelH>
+                <wp14:sizeRelV relativeFrom="margin">
+                  <wp14:pctHeight>0</wp14:pctHeight>
+                </wp14:sizeRelV>
+              </wp:anchor>
+            </w:drawing>
+          </mc:Choice>
+          <mc:Fallback>
+            <w:pict>
+              <v:shape id="Zone de texte 20" o:spid="_x0000_s1027" type="#_x0000_t202" style="position:absolute;margin-left:452.15pt;margin-top:55.05pt;width:27.85pt;height:29.4pt;z-index:251675648;visibility:visible;mso-wrap-style:square;mso-width-percent:0;mso-height-percent:0;mso-wrap-distance-left:9pt;mso-wrap-distance-top:0;mso-wrap-distance-right:9pt;mso-wrap-distance-bottom:0;mso-position-horizontal:absolute;mso-position-horizontal-relative:text;mso-position-vertical:absolute;mso-position-vertical-relative:text;mso-width-percent:0;mso-height-percent:0;mso-width-relative:margin;mso-height-relative:margin;v-text-anchor:top" o:gfxdata="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" filled="f" stroked="f" strokeweight=".5pt">
+                <v:textbox>
+                  <w:txbxContent>
+                    <w:p>
+                      <w:r>
+                        <w:rPr>
+                          <w:noProof/>
+                          <w:lang w:eastAsia="fr-FR"/>
+                        </w:rPr>
+                        <w:drawing>
+                          <wp:inline distT="0" distB="0" distL="0" distR="0" wp14:anchorId="2FD3A8FE" wp14:editId="6606F542">
+                            <wp:extent cx="0" cy="0"/>
+                            <wp:effectExtent l="0" t="0" r="0" b="0"/>
+                            <wp:docPr id="22" name="Image 22"/>
+                            <wp:cNvGraphicFramePr>
+                              <a:graphicFrameLocks xmlns:a="http://schemas.openxmlformats.org/drawingml/2006/main" noChangeAspect="1"/>
+                            </wp:cNvGraphicFramePr>
+                            <a:graphic xmlns:a="http://schemas.openxmlformats.org/drawingml/2006/main">
+                              <a:graphicData uri="http://schemas.openxmlformats.org/drawingml/2006/picture">
+                                <pic:pic xmlns:pic="http://schemas.openxmlformats.org/drawingml/2006/picture">
+                                  <pic:nvPicPr>
+                                    <pic:cNvPr id="0" name=""/>
+                                    <pic:cNvPicPr/>
+                                  </pic:nvPicPr>
+                                  <pic:blipFill>
+                                    <a:blip r:embed="rId10"/>
+                                    <a:stretch>
+                                      <a:fillRect/>
+                                    </a:stretch>
+                                  </pic:blipFill>
+                                  <pic:spPr>
+                                    <a:xfrm>
+                                      <a:off x="0" y="0"/>
+                                      <a:ext cx="0" cy="0"/>
+                                    </a:xfrm>
+                                    <a:prstGeom prst="rect">
+                                      <a:avLst/>
+                                    </a:prstGeom>
+                                  </pic:spPr>
+                                </pic:pic>
+                              </a:graphicData>
+                            </a:graphic>
+                          </wp:inline>
+                        </w:drawing>
+                      </w:r>
+                      <w:r>
+                        <w:rPr>
+                          <w:b/>
+                          <w:noProof/>
+                          <w:color w:val="C00000"/>
+                          <w:lang w:eastAsia="fr-FR"/>
+                        </w:rPr>
+                        <w:t>6</w:t>
+                      </w:r>
+                    </w:p>
+                  </w:txbxContent>
+                </v:textbox>
+              </v:shape>
+            </w:pict>
+          </mc:Fallback>
+        </mc:AlternateContent>
+      </w:r>
+      <w:r>
+        <w:rPr>
+          <w:i/>
+        </w:rPr>
+        <mc:AlternateContent>
+          <mc:Choice Requires="wps">
+            <w:drawing>
+              <wp:anchor distT="0" distB="0" distL="114300" distR="114300" simplePos="0" relativeHeight="251671552" behindDoc="0" locked="0" layoutInCell="1" allowOverlap="1" wp14:anchorId="35F77811" wp14:editId="71C5F22C">
+                <wp:simplePos x="0" y="0"/>
+                <wp:positionH relativeFrom="column">
+                  <wp:posOffset>73025</wp:posOffset>
+                </wp:positionH>
+                <wp:positionV relativeFrom="paragraph">
+                  <wp:posOffset>3290570</wp:posOffset>
+                </wp:positionV>
+                <wp:extent cx="2064385" cy="972820"/>
+                <wp:effectExtent l="0" t="0" r="12065" b="17780"/>
+                <wp:wrapNone/>
+                <wp:docPr id="16" name="Organigramme : Processus 16"/>
+                <wp:cNvGraphicFramePr/>
+                <a:graphic xmlns:a="http://schemas.openxmlformats.org/drawingml/2006/main">
+                  <a:graphicData uri="http://schemas.microsoft.com/office/word/2010/wordprocessingShape">
+                    <wps:wsp>
+                      <wps:cNvSpPr/>
+                      <wps:spPr>
+                        <a:xfrm>
+                          <a:off x="0" y="0"/>
+                          <a:ext cx="2064385" cy="972820"/>
+                        </a:xfrm>
+                        <a:prstGeom prst="flowChartProcess">
+                          <a:avLst/>
+                        </a:prstGeom>
+                        <a:noFill/>
+                        <a:ln>
+                          <a:solidFill>
+                            <a:srgbClr val="C00000"/>
+                          </a:solidFill>
+                        </a:ln>
+                      </wps:spPr>
+                      <wps:style>
+                        <a:lnRef idx="2">
+                          <a:schemeClr val="accent6"/>
+                        </a:lnRef>
+                        <a:fillRef idx="1">
+                          <a:schemeClr val="lt1"/>
+                        </a:fillRef>
+                        <a:effectRef idx="0">
+                          <a:schemeClr val="accent6"/>
+                        </a:effectRef>
+                        <a:fontRef idx="minor">
+                          <a:schemeClr val="dk1"/>
+                        </a:fontRef>
+                      </wps:style>
+                      <wps:bodyPr rot="0" spcFirstLastPara="0" vertOverflow="overflow" horzOverflow="overflow" vert="horz" wrap="square" lIns="91440" tIns="45720" rIns="91440" bIns="45720" numCol="1" spcCol="0" rtlCol="0" fromWordArt="0" anchor="ctr" anchorCtr="0" forceAA="0" compatLnSpc="1">
+                        <a:prstTxWarp prst="textNoShape">
+                          <a:avLst/>
+                        </a:prstTxWarp>
+                        <a:noAutofit/>
+                      </wps:bodyPr>
+                    </wps:wsp>
+                  </a:graphicData>
+                </a:graphic>
+                <wp14:sizeRelH relativeFrom="margin">
+                  <wp14:pctWidth>0</wp14:pctWidth>
+                </wp14:sizeRelH>
+                <wp14:sizeRelV relativeFrom="margin">
+                  <wp14:pctHeight>0</wp14:pctHeight>
+                </wp14:sizeRelV>
+              </wp:anchor>
+            </w:drawing>
+          </mc:Choice>
+          <mc:Fallback>
+            <w:pict>
+              <v:shape id="Organigramme : Processus 16" o:spid="_x0000_s1026" type="#_x0000_t109" style="position:absolute;margin-left:5.75pt;margin-top:259.1pt;width:162.55pt;height:76.6pt;z-index:251671552;visibility:visible;mso-wrap-style:square;mso-width-percent:0;mso-height-percent:0;mso-wrap-distance-left:9pt;mso-wrap-distance-top:0;mso-wrap-distance-right:9pt;mso-wrap-distance-bottom:0;mso-position-horizontal:absolute;mso-position-horizontal-relative:text;mso-position-vertical:absolute;mso-position-vertical-relative:text;mso-width-percent:0;mso-height-percent:0;mso-width-relative:margin;mso-height-relative:margin;v-text-anchor:middle" o:gfxdata="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" filled="f" strokecolor="#c00000" strokeweight="2pt"/>
+            </w:pict>
+          </mc:Fallback>
+        </mc:AlternateContent>
+      </w:r>
+      <w:r>
+        <w:rPr>
+          <w:i/>
+        </w:rPr>
+        <mc:AlternateContent>
+          <mc:Choice Requires="wps">
+            <w:drawing>
+              <wp:anchor distT="0" distB="0" distL="114300" distR="114300" simplePos="0" relativeHeight="251672576" behindDoc="0" locked="0" layoutInCell="1" allowOverlap="1" wp14:anchorId="51E8858F" wp14:editId="6058974A">
+                <wp:simplePos x="0" y="0"/>
+                <wp:positionH relativeFrom="column">
+                  <wp:posOffset>-168275</wp:posOffset>
+                </wp:positionH>
+                <wp:positionV relativeFrom="paragraph">
+                  <wp:posOffset>3344545</wp:posOffset>
+                </wp:positionV>
+                <wp:extent cx="353695" cy="373380"/>
+                <wp:effectExtent l="0" t="0" r="0" b="7620"/>
+                <wp:wrapNone/>
+                <wp:docPr id="17" name="Zone de texte 17"/>
+                <wp:cNvGraphicFramePr/>
+                <a:graphic xmlns:a="http://schemas.openxmlformats.org/drawingml/2006/main">
+                  <a:graphicData uri="http://schemas.microsoft.com/office/word/2010/wordprocessingShape">
+                    <wps:wsp>
+                      <wps:cNvSpPr txBox="1"/>
+                      <wps:spPr>
+                        <a:xfrm>
+                          <a:off x="0" y="0"/>
+                          <a:ext cx="353695" cy="373380"/>
+                        </a:xfrm>
+                        <a:prstGeom prst="rect">
+                          <a:avLst/>
+                        </a:prstGeom>
+                        <a:noFill/>
+                        <a:ln w="6350">
+                          <a:noFill/>
+                        </a:ln>
+                        <a:effectLst/>
+                      </wps:spPr>
+                      <wps:style>
+                        <a:lnRef idx="0">
+                          <a:schemeClr val="accent1"/>
+                        </a:lnRef>
+                        <a:fillRef idx="0">
+                          <a:schemeClr val="accent1"/>
+                        </a:fillRef>
+                        <a:effectRef idx="0">
+                          <a:schemeClr val="accent1"/>
+                        </a:effectRef>
+                        <a:fontRef idx="minor">
+                          <a:schemeClr val="dk1"/>
+                        </a:fontRef>
+                      </wps:style>
+                      <wps:txbx>
+                        <w:txbxContent>
+                          <w:p>
+                            <w:r>
+                              <w:rPr>
+                                <w:noProof/>
+                                <w:lang w:eastAsia="fr-FR"/>
+                              </w:rPr>
+                              <w:drawing>
+                                <wp:inline distT="0" distB="0" distL="0" distR="0" wp14:anchorId="35E2C6AF" wp14:editId="57ECF8DF">
+                                  <wp:extent cx="0" cy="0"/>
+                                  <wp:effectExtent l="0" t="0" r="0" b="0"/>
+                                  <wp:docPr id="18" name="Image 18"/>
+                                  <wp:cNvGraphicFramePr>
+                                    <a:graphicFrameLocks xmlns:a="http://schemas.openxmlformats.org/drawingml/2006/main" noChangeAspect="1"/>
+                                  </wp:cNvGraphicFramePr>
+                                  <a:graphic xmlns:a="http://schemas.openxmlformats.org/drawingml/2006/main">
+                                    <a:graphicData uri="http://schemas.openxmlformats.org/drawingml/2006/picture">
+                                      <pic:pic xmlns:pic="http://schemas.openxmlformats.org/drawingml/2006/picture">
+                                        <pic:nvPicPr>
+                                          <pic:cNvPr id="0" name=""/>
+                                          <pic:cNvPicPr/>
+                                        </pic:nvPicPr>
+                                        <pic:blipFill>
+                                          <a:blip r:embed="rId10"/>
+                                          <a:stretch>
+                                            <a:fillRect/>
+                                          </a:stretch>
+                                        </pic:blipFill>
+                                        <pic:spPr>
+                                          <a:xfrm>
+                                            <a:off x="0" y="0"/>
+                                            <a:ext cx="0" cy="0"/>
+                                          </a:xfrm>
+                                          <a:prstGeom prst="rect">
+                                            <a:avLst/>
+                                          </a:prstGeom>
+                                        </pic:spPr>
+                                      </pic:pic>
+                                    </a:graphicData>
+                                  </a:graphic>
+                                </wp:inline>
+                              </w:drawing>
+                            </w:r>
+                            <w:r>
+                              <w:rPr>
+                                <w:b/>
+                                <w:noProof/>
+                                <w:color w:val="C00000"/>
+                                <w:lang w:eastAsia="fr-FR"/>
+                              </w:rPr>
+                              <w:t>5</w:t>
+                            </w:r>
+                          </w:p>
+                        </w:txbxContent>
+                      </wps:txbx>
+                      <wps:bodyPr rot="0" spcFirstLastPara="0" vertOverflow="overflow" horzOverflow="overflow" vert="horz" wrap="square" lIns="91440" tIns="45720" rIns="91440" bIns="45720" numCol="1" spcCol="0" rtlCol="0" fromWordArt="0" anchor="t" anchorCtr="0" forceAA="0" compatLnSpc="1">
+                        <a:prstTxWarp prst="textNoShape">
+                          <a:avLst/>
+                        </a:prstTxWarp>
+                        <a:noAutofit/>
+                      </wps:bodyPr>
+                    </wps:wsp>
+                  </a:graphicData>
+                </a:graphic>
+                <wp14:sizeRelH relativeFrom="margin">
+                  <wp14:pctWidth>0</wp14:pctWidth>
+                </wp14:sizeRelH>
+                <wp14:sizeRelV relativeFrom="margin">
+                  <wp14:pctHeight>0</wp14:pctHeight>
+                </wp14:sizeRelV>
+              </wp:anchor>
+            </w:drawing>
+          </mc:Choice>
+          <mc:Fallback>
+            <w:pict>
+              <v:shape id="Zone de texte 17" o:spid="_x0000_s1028" type="#_x0000_t202" style="position:absolute;margin-left:-13.25pt;margin-top:263.35pt;width:27.85pt;height:29.4pt;z-index:251672576;visibility:visible;mso-wrap-style:square;mso-width-percent:0;mso-height-percent:0;mso-wrap-distance-left:9pt;mso-wrap-distance-top:0;mso-wrap-distance-right:9pt;mso-wrap-distance-bottom:0;mso-position-horizontal:absolute;mso-position-horizontal-relative:text;mso-position-vertical:absolute;mso-position-vertical-relative:text;mso-width-percent:0;mso-height-percent:0;mso-width-relative:margin;mso-height-relative:margin;v-text-anchor:top" o:gfxdata="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" filled="f" stroked="f" strokeweight=".5pt">
+                <v:textbox>
+                  <w:txbxContent>
+                    <w:p>
+                      <w:r>
+                        <w:rPr>
+                          <w:noProof/>
+                          <w:lang w:eastAsia="fr-FR"/>
+                        </w:rPr>
+                        <w:drawing>
+                          <wp:inline distT="0" distB="0" distL="0" distR="0" wp14:anchorId="35E2C6AF" wp14:editId="57ECF8DF">
+                            <wp:extent cx="0" cy="0"/>
+                            <wp:effectExtent l="0" t="0" r="0" b="0"/>
+                            <wp:docPr id="18" name="Image 18"/>
+                            <wp:cNvGraphicFramePr>
+                              <a:graphicFrameLocks xmlns:a="http://schemas.openxmlformats.org/drawingml/2006/main" noChangeAspect="1"/>
+                            </wp:cNvGraphicFramePr>
+                            <a:graphic xmlns:a="http://schemas.openxmlformats.org/drawingml/2006/main">
+                              <a:graphicData uri="http://schemas.openxmlformats.org/drawingml/2006/picture">
+                                <pic:pic xmlns:pic="http://schemas.openxmlformats.org/drawingml/2006/picture">
+                                  <pic:nvPicPr>
+                                    <pic:cNvPr id="0" name=""/>
+                                    <pic:cNvPicPr/>
+                                  </pic:nvPicPr>
+                                  <pic:blipFill>
+                                    <a:blip r:embed="rId10"/>
+                                    <a:stretch>
+                                      <a:fillRect/>
+                                    </a:stretch>
+                                  </pic:blipFill>
+                                  <pic:spPr>
+                                    <a:xfrm>
+                                      <a:off x="0" y="0"/>
+                                      <a:ext cx="0" cy="0"/>
+                                    </a:xfrm>
+                                    <a:prstGeom prst="rect">
+                                      <a:avLst/>
+                                    </a:prstGeom>
+                                  </pic:spPr>
+                                </pic:pic>
+                              </a:graphicData>
+                            </a:graphic>
+                          </wp:inline>
+                        </w:drawing>
+                      </w:r>
+                      <w:r>
+                        <w:rPr>
+                          <w:b/>
+                          <w:noProof/>
+                          <w:color w:val="C00000"/>
+                          <w:lang w:eastAsia="fr-FR"/>
+                        </w:rPr>
+                        <w:t>5</w:t>
+                      </w:r>
+                    </w:p>
+                  </w:txbxContent>
+                </v:textbox>
+              </v:shape>
+            </w:pict>
+          </mc:Fallback>
+        </mc:AlternateContent>
+      </w:r>
+      <w:r>
+        <w:rPr>
+          <w:i/>
+        </w:rPr>
+        <mc:AlternateContent>
+          <mc:Choice Requires="wps">
+            <w:drawing>
+              <wp:anchor distT="0" distB="0" distL="114300" distR="114300" simplePos="0" relativeHeight="251668480" behindDoc="0" locked="0" layoutInCell="1" allowOverlap="1" wp14:anchorId="41B0D1A4" wp14:editId="37675FAA">
+                <wp:simplePos x="0" y="0"/>
+                <wp:positionH relativeFrom="column">
+                  <wp:posOffset>73025</wp:posOffset>
+                </wp:positionH>
+                <wp:positionV relativeFrom="paragraph">
+                  <wp:posOffset>2454910</wp:posOffset>
+                </wp:positionV>
+                <wp:extent cx="2064385" cy="756920"/>
+                <wp:effectExtent l="0" t="0" r="12065" b="24130"/>
+                <wp:wrapNone/>
+                <wp:docPr id="13" name="Organigramme : Processus 13"/>
+                <wp:cNvGraphicFramePr/>
+                <a:graphic xmlns:a="http://schemas.openxmlformats.org/drawingml/2006/main">
+                  <a:graphicData uri="http://schemas.microsoft.com/office/word/2010/wordprocessingShape">
+                    <wps:wsp>
+                      <wps:cNvSpPr/>
+                      <wps:spPr>
+                        <a:xfrm>
+                          <a:off x="0" y="0"/>
+                          <a:ext cx="2064385" cy="756920"/>
+                        </a:xfrm>
+                        <a:prstGeom prst="flowChartProcess">
+                          <a:avLst/>
+                        </a:prstGeom>
+                        <a:noFill/>
+                        <a:ln>
+                          <a:solidFill>
+                            <a:srgbClr val="C00000"/>
+                          </a:solidFill>
+                        </a:ln>
+                      </wps:spPr>
+                      <wps:style>
+                        <a:lnRef idx="2">
+                          <a:schemeClr val="accent6"/>
+                        </a:lnRef>
+                        <a:fillRef idx="1">
+                          <a:schemeClr val="lt1"/>
+                        </a:fillRef>
+                        <a:effectRef idx="0">
+                          <a:schemeClr val="accent6"/>
+                        </a:effectRef>
+                        <a:fontRef idx="minor">
+                          <a:schemeClr val="dk1"/>
+                        </a:fontRef>
+                      </wps:style>
+                      <wps:bodyPr rot="0" spcFirstLastPara="0" vertOverflow="overflow" horzOverflow="overflow" vert="horz" wrap="square" lIns="91440" tIns="45720" rIns="91440" bIns="45720" numCol="1" spcCol="0" rtlCol="0" fromWordArt="0" anchor="ctr" anchorCtr="0" forceAA="0" compatLnSpc="1">
+                        <a:prstTxWarp prst="textNoShape">
+                          <a:avLst/>
+                        </a:prstTxWarp>
+                        <a:noAutofit/>
+                      </wps:bodyPr>
+                    </wps:wsp>
+                  </a:graphicData>
+                </a:graphic>
+                <wp14:sizeRelH relativeFrom="margin">
+                  <wp14:pctWidth>0</wp14:pctWidth>
+                </wp14:sizeRelH>
+                <wp14:sizeRelV relativeFrom="margin">
+                  <wp14:pctHeight>0</wp14:pctHeight>
+                </wp14:sizeRelV>
+              </wp:anchor>
+            </w:drawing>
+          </mc:Choice>
+          <mc:Fallback>
+            <w:pict>
+              <v:shape id="Organigramme : Processus 13" o:spid="_x0000_s1026" type="#_x0000_t109" style="position:absolute;margin-left:5.75pt;margin-top:193.3pt;width:162.55pt;height:59.6pt;z-index:251668480;visibility:visible;mso-wrap-style:square;mso-width-percent:0;mso-height-percent:0;mso-wrap-distance-left:9pt;mso-wrap-distance-top:0;mso-wrap-distance-right:9pt;mso-wrap-distance-bottom:0;mso-position-horizontal:absolute;mso-position-horizontal-relative:text;mso-position-vertical:absolute;mso-position-vertical-relative:text;mso-width-percent:0;mso-height-percent:0;mso-width-relative:margin;mso-height-relative:margin;v-text-anchor:middle" o:gfxdata="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" filled="f" strokecolor="#c00000" strokeweight="2pt"/>
+            </w:pict>
+          </mc:Fallback>
+        </mc:AlternateContent>
+      </w:r>
+      <w:r>
+        <w:rPr>
+          <w:i/>
+        </w:rPr>
+        <mc:AlternateContent>
+          <mc:Choice Requires="wps">
+            <w:drawing>
+              <wp:anchor distT="0" distB="0" distL="114300" distR="114300" simplePos="0" relativeHeight="251669504" behindDoc="0" locked="0" layoutInCell="1" allowOverlap="1" wp14:anchorId="13CDC37E" wp14:editId="57D17E3B">
+                <wp:simplePos x="0" y="0"/>
+                <wp:positionH relativeFrom="column">
+                  <wp:posOffset>-168275</wp:posOffset>
+                </wp:positionH>
+                <wp:positionV relativeFrom="paragraph">
+                  <wp:posOffset>2508885</wp:posOffset>
+                </wp:positionV>
+                <wp:extent cx="353695" cy="373380"/>
+                <wp:effectExtent l="0" t="0" r="0" b="7620"/>
+                <wp:wrapNone/>
+                <wp:docPr id="14" name="Zone de texte 14"/>
+                <wp:cNvGraphicFramePr/>
+                <a:graphic xmlns:a="http://schemas.openxmlformats.org/drawingml/2006/main">
+                  <a:graphicData uri="http://schemas.microsoft.com/office/word/2010/wordprocessingShape">
+                    <wps:wsp>
+                      <wps:cNvSpPr txBox="1"/>
+                      <wps:spPr>
+                        <a:xfrm>
+                          <a:off x="0" y="0"/>
+                          <a:ext cx="353695" cy="373380"/>
+                        </a:xfrm>
+                        <a:prstGeom prst="rect">
+                          <a:avLst/>
+                        </a:prstGeom>
+                        <a:noFill/>
+                        <a:ln w="6350">
+                          <a:noFill/>
+                        </a:ln>
+                        <a:effectLst/>
+                      </wps:spPr>
+                      <wps:style>
+                        <a:lnRef idx="0">
+                          <a:schemeClr val="accent1"/>
+                        </a:lnRef>
+                        <a:fillRef idx="0">
+                          <a:schemeClr val="accent1"/>
+                        </a:fillRef>
+                        <a:effectRef idx="0">
+                          <a:schemeClr val="accent1"/>
+                        </a:effectRef>
+                        <a:fontRef idx="minor">
+                          <a:schemeClr val="dk1"/>
+                        </a:fontRef>
+                      </wps:style>
+                      <wps:txbx>
+                        <w:txbxContent>
+                          <w:p>
+                            <w:r>
+                              <w:rPr>
+                                <w:noProof/>
+                                <w:lang w:eastAsia="fr-FR"/>
+                              </w:rPr>
+                              <w:drawing>
+                                <wp:inline distT="0" distB="0" distL="0" distR="0" wp14:anchorId="614B5B8E" wp14:editId="2304342C">
+                                  <wp:extent cx="0" cy="0"/>
+                                  <wp:effectExtent l="0" t="0" r="0" b="0"/>
+                                  <wp:docPr id="15" name="Image 15"/>
+                                  <wp:cNvGraphicFramePr>
+                                    <a:graphicFrameLocks xmlns:a="http://schemas.openxmlformats.org/drawingml/2006/main" noChangeAspect="1"/>
+                                  </wp:cNvGraphicFramePr>
+                                  <a:graphic xmlns:a="http://schemas.openxmlformats.org/drawingml/2006/main">
+                                    <a:graphicData uri="http://schemas.openxmlformats.org/drawingml/2006/picture">
+                                      <pic:pic xmlns:pic="http://schemas.openxmlformats.org/drawingml/2006/picture">
+                                        <pic:nvPicPr>
+                                          <pic:cNvPr id="0" name=""/>
+                                          <pic:cNvPicPr/>
+                                        </pic:nvPicPr>
+                                        <pic:blipFill>
+                                          <a:blip r:embed="rId10"/>
+                                          <a:stretch>
+                                            <a:fillRect/>
+                                          </a:stretch>
+                                        </pic:blipFill>
+                                        <pic:spPr>
+                                          <a:xfrm>
+                                            <a:off x="0" y="0"/>
+                                            <a:ext cx="0" cy="0"/>
+                                          </a:xfrm>
+                                          <a:prstGeom prst="rect">
+                                            <a:avLst/>
+                                          </a:prstGeom>
+                                        </pic:spPr>
+                                      </pic:pic>
+                                    </a:graphicData>
+                                  </a:graphic>
+                                </wp:inline>
+                              </w:drawing>
+                            </w:r>
+                            <w:r>
+                              <w:rPr>
+                                <w:b/>
+                                <w:noProof/>
+                                <w:color w:val="C00000"/>
+                                <w:lang w:eastAsia="fr-FR"/>
+                              </w:rPr>
+                              <w:t>4</w:t>
+                            </w:r>
+                          </w:p>
+                        </w:txbxContent>
+                      </wps:txbx>
+                      <wps:bodyPr rot="0" spcFirstLastPara="0" vertOverflow="overflow" horzOverflow="overflow" vert="horz" wrap="square" lIns="91440" tIns="45720" rIns="91440" bIns="45720" numCol="1" spcCol="0" rtlCol="0" fromWordArt="0" anchor="t" anchorCtr="0" forceAA="0" compatLnSpc="1">
+                        <a:prstTxWarp prst="textNoShape">
+                          <a:avLst/>
+                        </a:prstTxWarp>
+                        <a:noAutofit/>
+                      </wps:bodyPr>
+                    </wps:wsp>
+                  </a:graphicData>
+                </a:graphic>
+                <wp14:sizeRelH relativeFrom="margin">
+                  <wp14:pctWidth>0</wp14:pctWidth>
+                </wp14:sizeRelH>
+                <wp14:sizeRelV relativeFrom="margin">
+                  <wp14:pctHeight>0</wp14:pctHeight>
+                </wp14:sizeRelV>
+              </wp:anchor>
+            </w:drawing>
+          </mc:Choice>
+          <mc:Fallback>
+            <w:pict>
+              <v:shape id="Zone de texte 14" o:spid="_x0000_s1029" type="#_x0000_t202" style="position:absolute;margin-left:-13.25pt;margin-top:197.55pt;width:27.85pt;height:29.4pt;z-index:251669504;visibility:visible;mso-wrap-style:square;mso-width-percent:0;mso-height-percent:0;mso-wrap-distance-left:9pt;mso-wrap-distance-top:0;mso-wrap-distance-right:9pt;mso-wrap-distance-bottom:0;mso-position-horizontal:absolute;mso-position-horizontal-relative:text;mso-position-vertical:absolute;mso-position-vertical-relative:text;mso-width-percent:0;mso-height-percent:0;mso-width-relative:margin;mso-height-relative:margin;v-text-anchor:top" o:gfxdata="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" filled="f" stroked="f" strokeweight=".5pt">
+                <v:textbox>
+                  <w:txbxContent>
+                    <w:p>
+                      <w:r>
+                        <w:rPr>
+                          <w:noProof/>
+                          <w:lang w:eastAsia="fr-FR"/>
+                        </w:rPr>
+                        <w:drawing>
+                          <wp:inline distT="0" distB="0" distL="0" distR="0" wp14:anchorId="614B5B8E" wp14:editId="2304342C">
+                            <wp:extent cx="0" cy="0"/>
+                            <wp:effectExtent l="0" t="0" r="0" b="0"/>
+                            <wp:docPr id="15" name="Image 15"/>
+                            <wp:cNvGraphicFramePr>
+                              <a:graphicFrameLocks xmlns:a="http://schemas.openxmlformats.org/drawingml/2006/main" noChangeAspect="1"/>
+                            </wp:cNvGraphicFramePr>
+                            <a:graphic xmlns:a="http://schemas.openxmlformats.org/drawingml/2006/main">
+                              <a:graphicData uri="http://schemas.openxmlformats.org/drawingml/2006/picture">
+                                <pic:pic xmlns:pic="http://schemas.openxmlformats.org/drawingml/2006/picture">
+                                  <pic:nvPicPr>
+                                    <pic:cNvPr id="0" name=""/>
+                                    <pic:cNvPicPr/>
+                                  </pic:nvPicPr>
+                                  <pic:blipFill>
+                                    <a:blip r:embed="rId10"/>
+                                    <a:stretch>
+                                      <a:fillRect/>
+                                    </a:stretch>
+                                  </pic:blipFill>
+                                  <pic:spPr>
+                                    <a:xfrm>
+                                      <a:off x="0" y="0"/>
+                                      <a:ext cx="0" cy="0"/>
+                                    </a:xfrm>
+                                    <a:prstGeom prst="rect">
+                                      <a:avLst/>
+                                    </a:prstGeom>
+                                  </pic:spPr>
+                                </pic:pic>
+                              </a:graphicData>
+                            </a:graphic>
+                          </wp:inline>
+                        </w:drawing>
+                      </w:r>
+                      <w:r>
+                        <w:rPr>
+                          <w:b/>
+                          <w:noProof/>
+                          <w:color w:val="C00000"/>
+                          <w:lang w:eastAsia="fr-FR"/>
+                        </w:rPr>
+                        <w:t>4</w:t>
+                      </w:r>
+                    </w:p>
+                  </w:txbxContent>
+                </v:textbox>
+              </v:shape>
+            </w:pict>
+          </mc:Fallback>
+        </mc:AlternateContent>
+      </w:r>
+      <w:r>
+        <w:rPr>
+          <w:i/>
+        </w:rPr>
+        <mc:AlternateContent>
+          <mc:Choice Requires="wps">
+            <w:drawing>
+              <wp:anchor distT="0" distB="0" distL="114300" distR="114300" simplePos="0" relativeHeight="251665408" behindDoc="0" locked="0" layoutInCell="1" allowOverlap="1" wp14:anchorId="1AE485E3" wp14:editId="4BF110E2">
+                <wp:simplePos x="0" y="0"/>
+                <wp:positionH relativeFrom="column">
+                  <wp:posOffset>73600</wp:posOffset>
+                </wp:positionH>
+                <wp:positionV relativeFrom="paragraph">
+                  <wp:posOffset>1295134</wp:posOffset>
+                </wp:positionV>
+                <wp:extent cx="2064630" cy="1052051"/>
+                <wp:effectExtent l="0" t="0" r="12065" b="15240"/>
+                <wp:wrapNone/>
+                <wp:docPr id="10" name="Organigramme : Processus 10"/>
+                <wp:cNvGraphicFramePr/>
+                <a:graphic xmlns:a="http://schemas.openxmlformats.org/drawingml/2006/main">
+                  <a:graphicData uri="http://schemas.microsoft.com/office/word/2010/wordprocessingShape">
+                    <wps:wsp>
+                      <wps:cNvSpPr/>
+                      <wps:spPr>
+                        <a:xfrm>
+                          <a:off x="0" y="0"/>
+                          <a:ext cx="2064630" cy="1052051"/>
+                        </a:xfrm>
+                        <a:prstGeom prst="flowChartProcess">
+                          <a:avLst/>
+                        </a:prstGeom>
+                        <a:noFill/>
+                        <a:ln>
+                          <a:solidFill>
+                            <a:srgbClr val="C00000"/>
+                          </a:solidFill>
+                        </a:ln>
+                      </wps:spPr>
+                      <wps:style>
+                        <a:lnRef idx="2">
+                          <a:schemeClr val="accent6"/>
+                        </a:lnRef>
+                        <a:fillRef idx="1">
+                          <a:schemeClr val="lt1"/>
+                        </a:fillRef>
+                        <a:effectRef idx="0">
+                          <a:schemeClr val="accent6"/>
+                        </a:effectRef>
+                        <a:fontRef idx="minor">
+                          <a:schemeClr val="dk1"/>
+                        </a:fontRef>
+                      </wps:style>
+                      <wps:bodyPr rot="0" spcFirstLastPara="0" vertOverflow="overflow" horzOverflow="overflow" vert="horz" wrap="square" lIns="91440" tIns="45720" rIns="91440" bIns="45720" numCol="1" spcCol="0" rtlCol="0" fromWordArt="0" anchor="ctr" anchorCtr="0" forceAA="0" compatLnSpc="1">
+                        <a:prstTxWarp prst="textNoShape">
+                          <a:avLst/>
+                        </a:prstTxWarp>
+                        <a:noAutofit/>
+                      </wps:bodyPr>
+                    </wps:wsp>
+                  </a:graphicData>
+                </a:graphic>
+                <wp14:sizeRelH relativeFrom="margin">
+                  <wp14:pctWidth>0</wp14:pctWidth>
+                </wp14:sizeRelH>
+                <wp14:sizeRelV relativeFrom="margin">
+                  <wp14:pctHeight>0</wp14:pctHeight>
+                </wp14:sizeRelV>
+              </wp:anchor>
+            </w:drawing>
+          </mc:Choice>
+          <mc:Fallback>
+            <w:pict>
+              <v:shape id="Organigramme : Processus 10" o:spid="_x0000_s1026" type="#_x0000_t109" style="position:absolute;margin-left:5.8pt;margin-top:102pt;width:162.55pt;height:82.85pt;z-index:251665408;visibility:visible;mso-wrap-style:square;mso-width-percent:0;mso-height-percent:0;mso-wrap-distance-left:9pt;mso-wrap-distance-top:0;mso-wrap-distance-right:9pt;mso-wrap-distance-bottom:0;mso-position-horizontal:absolute;mso-position-horizontal-relative:text;mso-position-vertical:absolute;mso-position-vertical-relative:text;mso-width-percent:0;mso-height-percent:0;mso-width-relative:margin;mso-height-relative:margin;v-text-anchor:middle" o:gfxdata="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" filled="f" strokecolor="#c00000" strokeweight="2pt"/>
+            </w:pict>
+          </mc:Fallback>
+        </mc:AlternateContent>
+      </w:r>
+      <w:r>
+        <w:rPr>
+          <w:i/>
+        </w:rPr>
+        <mc:AlternateContent>
+          <mc:Choice Requires="wps">
+            <w:drawing>
+              <wp:anchor distT="0" distB="0" distL="114300" distR="114300" simplePos="0" relativeHeight="251666432" behindDoc="0" locked="0" layoutInCell="1" allowOverlap="1" wp14:anchorId="7A218983" wp14:editId="73A55781">
+                <wp:simplePos x="0" y="0"/>
+                <wp:positionH relativeFrom="column">
+                  <wp:posOffset>-167661</wp:posOffset>
+                </wp:positionH>
+                <wp:positionV relativeFrom="paragraph">
+                  <wp:posOffset>1344930</wp:posOffset>
+                </wp:positionV>
+                <wp:extent cx="353695" cy="339090"/>
+                <wp:effectExtent l="0" t="0" r="0" b="3810"/>
+                <wp:wrapNone/>
+                <wp:docPr id="11" name="Zone de texte 11"/>
+                <wp:cNvGraphicFramePr/>
+                <a:graphic xmlns:a="http://schemas.openxmlformats.org/drawingml/2006/main">
+                  <a:graphicData uri="http://schemas.microsoft.com/office/word/2010/wordprocessingShape">
+                    <wps:wsp>
+                      <wps:cNvSpPr txBox="1"/>
+                      <wps:spPr>
+                        <a:xfrm>
+                          <a:off x="0" y="0"/>
+                          <a:ext cx="353695" cy="339090"/>
+                        </a:xfrm>
+                        <a:prstGeom prst="rect">
+                          <a:avLst/>
+                        </a:prstGeom>
+                        <a:noFill/>
+                        <a:ln w="6350">
+                          <a:noFill/>
+                        </a:ln>
+                        <a:effectLst/>
+                      </wps:spPr>
+                      <wps:style>
+                        <a:lnRef idx="0">
+                          <a:schemeClr val="accent1"/>
+                        </a:lnRef>
+                        <a:fillRef idx="0">
+                          <a:schemeClr val="accent1"/>
+                        </a:fillRef>
+                        <a:effectRef idx="0">
+                          <a:schemeClr val="accent1"/>
+                        </a:effectRef>
+                        <a:fontRef idx="minor">
+                          <a:schemeClr val="dk1"/>
+                        </a:fontRef>
+                      </wps:style>
+                      <wps:txbx>
+                        <w:txbxContent>
+                          <w:p>
+                            <w:r>
+                              <w:rPr>
+                                <w:noProof/>
+                                <w:lang w:eastAsia="fr-FR"/>
+                              </w:rPr>
+                              <w:drawing>
+                                <wp:inline distT="0" distB="0" distL="0" distR="0" wp14:anchorId="75D5FFF0" wp14:editId="2DC8A302">
+                                  <wp:extent cx="0" cy="0"/>
+                                  <wp:effectExtent l="0" t="0" r="0" b="0"/>
+                                  <wp:docPr id="12" name="Image 12"/>
+                                  <wp:cNvGraphicFramePr>
+                                    <a:graphicFrameLocks xmlns:a="http://schemas.openxmlformats.org/drawingml/2006/main" noChangeAspect="1"/>
+                                  </wp:cNvGraphicFramePr>
+                                  <a:graphic xmlns:a="http://schemas.openxmlformats.org/drawingml/2006/main">
+                                    <a:graphicData uri="http://schemas.openxmlformats.org/drawingml/2006/picture">
+                                      <pic:pic xmlns:pic="http://schemas.openxmlformats.org/drawingml/2006/picture">
+                                        <pic:nvPicPr>
+                                          <pic:cNvPr id="0" name=""/>
+                                          <pic:cNvPicPr/>
+                                        </pic:nvPicPr>
+                                        <pic:blipFill>
+                                          <a:blip r:embed="rId10"/>
+                                          <a:stretch>
+                                            <a:fillRect/>
+                                          </a:stretch>
+                                        </pic:blipFill>
+                                        <pic:spPr>
+                                          <a:xfrm>
+                                            <a:off x="0" y="0"/>
+                                            <a:ext cx="0" cy="0"/>
+                                          </a:xfrm>
+                                          <a:prstGeom prst="rect">
+                                            <a:avLst/>
+                                          </a:prstGeom>
+                                        </pic:spPr>
+                                      </pic:pic>
+                                    </a:graphicData>
+                                  </a:graphic>
+                                </wp:inline>
+                              </w:drawing>
+                            </w:r>
+                            <w:r>
+                              <w:rPr>
+                                <w:b/>
+                                <w:noProof/>
+                                <w:color w:val="C00000"/>
+                                <w:lang w:eastAsia="fr-FR"/>
+                              </w:rPr>
+                              <w:t>3</w:t>
+                            </w:r>
+                          </w:p>
+                        </w:txbxContent>
+                      </wps:txbx>
+                      <wps:bodyPr rot="0" spcFirstLastPara="0" vertOverflow="overflow" horzOverflow="overflow" vert="horz" wrap="square" lIns="91440" tIns="45720" rIns="91440" bIns="45720" numCol="1" spcCol="0" rtlCol="0" fromWordArt="0" anchor="t" anchorCtr="0" forceAA="0" compatLnSpc="1">
+                        <a:prstTxWarp prst="textNoShape">
+                          <a:avLst/>
+                        </a:prstTxWarp>
+                        <a:noAutofit/>
+                      </wps:bodyPr>
+                    </wps:wsp>
+                  </a:graphicData>
+                </a:graphic>
+                <wp14:sizeRelH relativeFrom="margin">
+                  <wp14:pctWidth>0</wp14:pctWidth>
+                </wp14:sizeRelH>
+                <wp14:sizeRelV relativeFrom="margin">
+                  <wp14:pctHeight>0</wp14:pctHeight>
+                </wp14:sizeRelV>
+              </wp:anchor>
+            </w:drawing>
+          </mc:Choice>
+          <mc:Fallback>
+            <w:pict>
+              <v:shape id="Zone de texte 11" o:spid="_x0000_s1030" type="#_x0000_t202" style="position:absolute;margin-left:-13.2pt;margin-top:105.9pt;width:27.85pt;height:26.7pt;z-index:251666432;visibility:visible;mso-wrap-style:square;mso-width-percent:0;mso-height-percent:0;mso-wrap-distance-left:9pt;mso-wrap-distance-top:0;mso-wrap-distance-right:9pt;mso-wrap-distance-bottom:0;mso-position-horizontal:absolute;mso-position-horizontal-relative:text;mso-position-vertical:absolute;mso-position-vertical-relative:text;mso-width-percent:0;mso-height-percent:0;mso-width-relative:margin;mso-height-relative:margin;v-text-anchor:top" o:gfxdata="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" filled="f" stroked="f" strokeweight=".5pt">
+                <v:textbox>
+                  <w:txbxContent>
+                    <w:p>
+                      <w:r>
+                        <w:rPr>
+                          <w:noProof/>
+                          <w:lang w:eastAsia="fr-FR"/>
+                        </w:rPr>
+                        <w:drawing>
+                          <wp:inline distT="0" distB="0" distL="0" distR="0" wp14:anchorId="75D5FFF0" wp14:editId="2DC8A302">
+                            <wp:extent cx="0" cy="0"/>
+                            <wp:effectExtent l="0" t="0" r="0" b="0"/>
+                            <wp:docPr id="12" name="Image 12"/>
+                            <wp:cNvGraphicFramePr>
+                              <a:graphicFrameLocks xmlns:a="http://schemas.openxmlformats.org/drawingml/2006/main" noChangeAspect="1"/>
+                            </wp:cNvGraphicFramePr>
+                            <a:graphic xmlns:a="http://schemas.openxmlformats.org/drawingml/2006/main">
+                              <a:graphicData uri="http://schemas.openxmlformats.org/drawingml/2006/picture">
+                                <pic:pic xmlns:pic="http://schemas.openxmlformats.org/drawingml/2006/picture">
+                                  <pic:nvPicPr>
+                                    <pic:cNvPr id="0" name=""/>
+                                    <pic:cNvPicPr/>
+                                  </pic:nvPicPr>
+                                  <pic:blipFill>
+                                    <a:blip r:embed="rId10"/>
+                                    <a:stretch>
+                                      <a:fillRect/>
+                                    </a:stretch>
+                                  </pic:blipFill>
+                                  <pic:spPr>
+                                    <a:xfrm>
+                                      <a:off x="0" y="0"/>
+                                      <a:ext cx="0" cy="0"/>
+                                    </a:xfrm>
+                                    <a:prstGeom prst="rect">
+                                      <a:avLst/>
+                                    </a:prstGeom>
+                                  </pic:spPr>
+                                </pic:pic>
+                              </a:graphicData>
+                            </a:graphic>
+                          </wp:inline>
+                        </w:drawing>
+                      </w:r>
+                      <w:r>
+                        <w:rPr>
+                          <w:b/>
+                          <w:noProof/>
+                          <w:color w:val="C00000"/>
+                          <w:lang w:eastAsia="fr-FR"/>
+                        </w:rPr>
+                        <w:t>3</w:t>
+                      </w:r>
+                    </w:p>
+                  </w:txbxContent>
+                </v:textbox>
+              </v:shape>
+            </w:pict>
+          </mc:Fallback>
+        </mc:AlternateContent>
+      </w:r>
+      <w:r>
+        <w:rPr>
+          <w:i/>
+          <w:noProof/>
+          <w:lang w:eastAsia="fr-FR"/>
+        </w:rPr>
+        <mc:AlternateContent>
+          <mc:Choice Requires="wps">
+            <w:drawing>
+              <wp:anchor distT="0" distB="0" distL="114300" distR="114300" simplePos="0" relativeHeight="251660288" behindDoc="0" locked="0" layoutInCell="1" allowOverlap="1" wp14:anchorId="2FC67555" wp14:editId="6B900309">
+                <wp:simplePos x="0" y="0"/>
+                <wp:positionH relativeFrom="column">
+                  <wp:posOffset>270080</wp:posOffset>
+                </wp:positionH>
+                <wp:positionV relativeFrom="paragraph">
+                  <wp:posOffset>262522</wp:posOffset>
+                </wp:positionV>
+                <wp:extent cx="353879" cy="373606"/>
+                <wp:effectExtent l="0" t="0" r="0" b="7620"/>
+                <wp:wrapNone/>
+                <wp:docPr id="3" name="Zone de texte 3"/>
+                <wp:cNvGraphicFramePr/>
+                <a:graphic xmlns:a="http://schemas.openxmlformats.org/drawingml/2006/main">
+                  <a:graphicData uri="http://schemas.microsoft.com/office/word/2010/wordprocessingShape">
+                    <wps:wsp>
+                      <wps:cNvSpPr txBox="1"/>
+                      <wps:spPr>
+                        <a:xfrm>
+                          <a:off x="0" y="0"/>
+                          <a:ext cx="353879" cy="373606"/>
+                        </a:xfrm>
+                        <a:prstGeom prst="rect">
+                          <a:avLst/>
+                        </a:prstGeom>
+                        <a:noFill/>
+                        <a:ln w="6350">
+                          <a:noFill/>
+                        </a:ln>
+                        <a:effectLst/>
+                      </wps:spPr>
+                      <wps:style>
+                        <a:lnRef idx="0">
+                          <a:schemeClr val="accent1"/>
+                        </a:lnRef>
+                        <a:fillRef idx="0">
+                          <a:schemeClr val="accent1"/>
+                        </a:fillRef>
+                        <a:effectRef idx="0">
+                          <a:schemeClr val="accent1"/>
+                        </a:effectRef>
+                        <a:fontRef idx="minor">
+                          <a:schemeClr val="dk1"/>
+                        </a:fontRef>
+                      </wps:style>
+                      <wps:txbx>
+                        <w:txbxContent>
+                          <w:p>
+                            <w:r>
+                              <w:rPr>
+                                <w:noProof/>
+                                <w:lang w:eastAsia="fr-FR"/>
+                              </w:rPr>
+                              <w:drawing>
+                                <wp:inline distT="0" distB="0" distL="0" distR="0" wp14:anchorId="0811CFBB" wp14:editId="2E5AFB9F">
+                                  <wp:extent cx="0" cy="0"/>
+                                  <wp:effectExtent l="0" t="0" r="0" b="0"/>
+                                  <wp:docPr id="4" name="Image 4"/>
+                                  <wp:cNvGraphicFramePr>
+                                    <a:graphicFrameLocks xmlns:a="http://schemas.openxmlformats.org/drawingml/2006/main" noChangeAspect="1"/>
+                                  </wp:cNvGraphicFramePr>
+                                  <a:graphic xmlns:a="http://schemas.openxmlformats.org/drawingml/2006/main">
+                                    <a:graphicData uri="http://schemas.openxmlformats.org/drawingml/2006/picture">
+                                      <pic:pic xmlns:pic="http://schemas.openxmlformats.org/drawingml/2006/picture">
+                                        <pic:nvPicPr>
+                                          <pic:cNvPr id="0" name=""/>
+                                          <pic:cNvPicPr/>
+                                        </pic:nvPicPr>
+                                        <pic:blipFill>
+                                          <a:blip r:embed="rId10"/>
+                                          <a:stretch>
+                                            <a:fillRect/>
+                                          </a:stretch>
+                                        </pic:blipFill>
+                                        <pic:spPr>
+                                          <a:xfrm>
+                                            <a:off x="0" y="0"/>
+                                            <a:ext cx="0" cy="0"/>
+                                          </a:xfrm>
+                                          <a:prstGeom prst="rect">
+                                            <a:avLst/>
+                                          </a:prstGeom>
+                                        </pic:spPr>
+                                      </pic:pic>
+                                    </a:graphicData>
+                                  </a:graphic>
+                                </wp:inline>
+                              </w:drawing>
+                            </w:r>
+                            <w:r>
+                              <w:rPr>
+                                <w:b/>
+                                <w:noProof/>
+                                <w:color w:val="C00000"/>
+                                <w:lang w:eastAsia="fr-FR"/>
+                              </w:rPr>
+                              <w:t>1</w:t>
+                            </w:r>
+                          </w:p>
+                        </w:txbxContent>
+                      </wps:txbx>
+                      <wps:bodyPr rot="0" spcFirstLastPara="0" vertOverflow="overflow" horzOverflow="overflow" vert="horz" wrap="square" lIns="91440" tIns="45720" rIns="91440" bIns="45720" numCol="1" spcCol="0" rtlCol="0" fromWordArt="0" anchor="t" anchorCtr="0" forceAA="0" compatLnSpc="1">
+                        <a:prstTxWarp prst="textNoShape">
+                          <a:avLst/>
+                        </a:prstTxWarp>
+                        <a:noAutofit/>
+                      </wps:bodyPr>
+                    </wps:wsp>
+                  </a:graphicData>
+                </a:graphic>
+                <wp14:sizeRelH relativeFrom="margin">
+                  <wp14:pctWidth>0</wp14:pctWidth>
+                </wp14:sizeRelH>
+                <wp14:sizeRelV relativeFrom="margin">
+                  <wp14:pctHeight>0</wp14:pctHeight>
+                </wp14:sizeRelV>
+              </wp:anchor>
+            </w:drawing>
+          </mc:Choice>
+          <mc:Fallback>
+            <w:pict>
+              <v:shape id="Zone de texte 3" o:spid="_x0000_s1031" type="#_x0000_t202" style="position:absolute;margin-left:21.25pt;margin-top:20.65pt;width:27.85pt;height:29.4pt;z-index:251660288;visibility:visible;mso-wrap-style:square;mso-width-percent:0;mso-height-percent:0;mso-wrap-distance-left:9pt;mso-wrap-distance-top:0;mso-wrap-distance-right:9pt;mso-wrap-distance-bottom:0;mso-position-horizontal:absolute;mso-position-horizontal-relative:text;mso-position-vertical:absolute;mso-position-vertical-relative:text;mso-width-percent:0;mso-height-percent:0;mso-width-relative:margin;mso-height-relative:margin;v-text-anchor:top" o:gfxdata="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" filled="f" stroked="f" strokeweight=".5pt">
+                <v:textbox>
+                  <w:txbxContent>
+                    <w:p>
+                      <w:r>
+                        <w:rPr>
+                          <w:noProof/>
+                          <w:lang w:eastAsia="fr-FR"/>
+                        </w:rPr>
+                        <w:drawing>
+                          <wp:inline distT="0" distB="0" distL="0" distR="0" wp14:anchorId="0811CFBB" wp14:editId="2E5AFB9F">
+                            <wp:extent cx="0" cy="0"/>
+                            <wp:effectExtent l="0" t="0" r="0" b="0"/>
+                            <wp:docPr id="4" name="Image 4"/>
+                            <wp:cNvGraphicFramePr>
+                              <a:graphicFrameLocks xmlns:a="http://schemas.openxmlformats.org/drawingml/2006/main" noChangeAspect="1"/>
+                            </wp:cNvGraphicFramePr>
+                            <a:graphic xmlns:a="http://schemas.openxmlformats.org/drawingml/2006/main">
+                              <a:graphicData uri="http://schemas.openxmlformats.org/drawingml/2006/picture">
+                                <pic:pic xmlns:pic="http://schemas.openxmlformats.org/drawingml/2006/picture">
+                                  <pic:nvPicPr>
+                                    <pic:cNvPr id="0" name=""/>
+                                    <pic:cNvPicPr/>
+                                  </pic:nvPicPr>
+                                  <pic:blipFill>
+                                    <a:blip r:embed="rId10"/>
+                                    <a:stretch>
+                                      <a:fillRect/>
+                                    </a:stretch>
+                                  </pic:blipFill>
+                                  <pic:spPr>
+                                    <a:xfrm>
+                                      <a:off x="0" y="0"/>
+                                      <a:ext cx="0" cy="0"/>
+                                    </a:xfrm>
+                                    <a:prstGeom prst="rect">
+                                      <a:avLst/>
+                                    </a:prstGeom>
+                                  </pic:spPr>
+                                </pic:pic>
+                              </a:graphicData>
+                            </a:graphic>
+                          </wp:inline>
+                        </w:drawing>
+                      </w:r>
+                      <w:r>
+                        <w:rPr>
+                          <w:b/>
+                          <w:noProof/>
+                          <w:color w:val="C00000"/>
+                          <w:lang w:eastAsia="fr-FR"/>
+                        </w:rPr>
+                        <w:t>1</w:t>
+                      </w:r>
+                    </w:p>
+                  </w:txbxContent>
+                </v:textbox>
+              </v:shape>
+            </w:pict>
+          </mc:Fallback>
+        </mc:AlternateContent>
+      </w:r>
+      <w:r>
+        <w:rPr>
+          <w:i/>
+          <w:noProof/>
+          <w:lang w:eastAsia="fr-FR"/>
+        </w:rPr>
+        <mc:AlternateContent>
+          <mc:Choice Requires="wps">
+            <w:drawing>
+              <wp:anchor distT="0" distB="0" distL="114300" distR="114300" simplePos="0" relativeHeight="251659264" behindDoc="0" locked="0" layoutInCell="1" allowOverlap="1" wp14:anchorId="0ED16336" wp14:editId="11D7DA86">
+                <wp:simplePos x="0" y="0"/>
+                <wp:positionH relativeFrom="column">
+                  <wp:posOffset>516050</wp:posOffset>
+                </wp:positionH>
+                <wp:positionV relativeFrom="paragraph">
+                  <wp:posOffset>213585</wp:posOffset>
+                </wp:positionV>
+                <wp:extent cx="4807974" cy="314633"/>
+                <wp:effectExtent l="0" t="0" r="12065" b="28575"/>
+                <wp:wrapNone/>
+                <wp:docPr id="2" name="Organigramme : Processus 2"/>
+                <wp:cNvGraphicFramePr/>
+                <a:graphic xmlns:a="http://schemas.openxmlformats.org/drawingml/2006/main">
+                  <a:graphicData uri="http://schemas.microsoft.com/office/word/2010/wordprocessingShape">
+                    <wps:wsp>
+                      <wps:cNvSpPr/>
+                      <wps:spPr>
+                        <a:xfrm>
+                          <a:off x="0" y="0"/>
+                          <a:ext cx="4807974" cy="314633"/>
+                        </a:xfrm>
+                        <a:prstGeom prst="flowChartProcess">
+                          <a:avLst/>
+                        </a:prstGeom>
+                        <a:noFill/>
+                        <a:ln>
+                          <a:solidFill>
+                            <a:srgbClr val="C00000"/>
+                          </a:solidFill>
+                        </a:ln>
+                      </wps:spPr>
+                      <wps:style>
+                        <a:lnRef idx="2">
+                          <a:schemeClr val="accent6"/>
+                        </a:lnRef>
+                        <a:fillRef idx="1">
+                          <a:schemeClr val="lt1"/>
+                        </a:fillRef>
+                        <a:effectRef idx="0">
+                          <a:schemeClr val="accent6"/>
+                        </a:effectRef>
+                        <a:fontRef idx="minor">
+                          <a:schemeClr val="dk1"/>
+                        </a:fontRef>
+                      </wps:style>
+                      <wps:bodyPr rot="0" spcFirstLastPara="0" vertOverflow="overflow" horzOverflow="overflow" vert="horz" wrap="square" lIns="91440" tIns="45720" rIns="91440" bIns="45720" numCol="1" spcCol="0" rtlCol="0" fromWordArt="0" anchor="ctr" anchorCtr="0" forceAA="0" compatLnSpc="1">
+                        <a:prstTxWarp prst="textNoShape">
+                          <a:avLst/>
+                        </a:prstTxWarp>
+                        <a:noAutofit/>
+                      </wps:bodyPr>
+                    </wps:wsp>
+                  </a:graphicData>
+                </a:graphic>
+              </wp:anchor>
+            </w:drawing>
+          </mc:Choice>
+          <mc:Fallback>
+            <w:pict>
+              <v:shape id="Organigramme : Processus 2" o:spid="_x0000_s1026" type="#_x0000_t109" style="position:absolute;margin-left:40.65pt;margin-top:16.8pt;width:378.6pt;height:24.75pt;z-index:251659264;visibility:visible;mso-wrap-style:square;mso-wrap-distance-left:9pt;mso-wrap-distance-top:0;mso-wrap-distance-right:9pt;mso-wrap-distance-bottom:0;mso-position-horizontal:absolute;mso-position-horizontal-relative:text;mso-position-vertical:absolute;mso-position-vertical-relative:text;v-text-anchor:middle" o:gfxdata="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" filled="f" strokecolor="#c00000" strokeweight="2pt"/>
+            </w:pict>
+          </mc:Fallback>
+        </mc:AlternateContent>
+      </w:r>
+      <w:r>
+        <w:rPr>
+          <w:i/>
           <w:noProof/>
           <w:lang w:eastAsia="fr-FR"/>
         </w:rPr>
         <w:drawing>
-          <wp:inline distT="0" distB="0" distL="0" distR="0">
-            <wp:extent cx="5760720" cy="4367530"/>
+          <wp:inline distT="0" distB="0" distL="0" distR="0" wp14:anchorId="20E6FA3C" wp14:editId="581A8213">
+            <wp:extent cx="5760720" cy="4364950"/>
             <wp:effectExtent l="0" t="0" r="0" b="0"/>
             <wp:docPr id="1" name="Picture 1"/>
             <wp:cNvGraphicFramePr>
@@ -462,7 +2076,7 @@
                     <pic:cNvPicPr/>
                   </pic:nvPicPr>
                   <pic:blipFill>
-                    <a:blip r:embed="rId10" cstate="print">
+                    <a:blip r:embed="rId11">
                       <a:extLst>
                         <a:ext uri="{28A0092B-C50C-407E-A947-70E740481C1C}">
                           <a14:useLocalDpi xmlns:a14="http://schemas.microsoft.com/office/drawing/2010/main" val="0"/>
@@ -476,7 +2090,7 @@
                   <pic:spPr>
                     <a:xfrm>
                       <a:off x="0" y="0"/>
-                      <a:ext cx="5760720" cy="4367530"/>
+                      <a:ext cx="5760720" cy="4364950"/>
                     </a:xfrm>
                     <a:prstGeom prst="rect">
                       <a:avLst/>
@@ -492,7 +2106,7 @@
     <w:p/>
     <w:p>
       <w:pPr>
-        <w:pStyle w:val="ListParagraph"/>
+        <w:pStyle w:val="Paragraphedeliste"/>
         <w:numPr>
           <w:ilvl w:val="0"/>
           <w:numId w:val="2"/>
@@ -530,7 +2144,7 @@
     </w:p>
     <w:p>
       <w:pPr>
-        <w:pStyle w:val="ListParagraph"/>
+        <w:pStyle w:val="Paragraphedeliste"/>
         <w:numPr>
           <w:ilvl w:val="0"/>
           <w:numId w:val="2"/>
@@ -551,7 +2165,7 @@
     </w:p>
     <w:p>
       <w:pPr>
-        <w:pStyle w:val="ListParagraph"/>
+        <w:pStyle w:val="Paragraphedeliste"/>
         <w:numPr>
           <w:ilvl w:val="0"/>
           <w:numId w:val="3"/>
@@ -564,7 +2178,7 @@
     </w:p>
     <w:p>
       <w:pPr>
-        <w:pStyle w:val="ListParagraph"/>
+        <w:pStyle w:val="Paragraphedeliste"/>
         <w:numPr>
           <w:ilvl w:val="0"/>
           <w:numId w:val="3"/>
@@ -577,7 +2191,7 @@
     </w:p>
     <w:p>
       <w:pPr>
-        <w:pStyle w:val="ListParagraph"/>
+        <w:pStyle w:val="Paragraphedeliste"/>
         <w:numPr>
           <w:ilvl w:val="0"/>
           <w:numId w:val="3"/>
@@ -590,7 +2204,7 @@
     </w:p>
     <w:p>
       <w:pPr>
-        <w:pStyle w:val="ListParagraph"/>
+        <w:pStyle w:val="Paragraphedeliste"/>
         <w:numPr>
           <w:ilvl w:val="0"/>
           <w:numId w:val="3"/>
@@ -603,13 +2217,13 @@
     </w:p>
     <w:p>
       <w:pPr>
-        <w:pStyle w:val="ListParagraph"/>
+        <w:pStyle w:val="Paragraphedeliste"/>
         <w:jc w:val="both"/>
       </w:pPr>
     </w:p>
     <w:p>
       <w:pPr>
-        <w:pStyle w:val="ListParagraph"/>
+        <w:pStyle w:val="Paragraphedeliste"/>
         <w:numPr>
           <w:ilvl w:val="0"/>
           <w:numId w:val="2"/>
@@ -639,7 +2253,7 @@
     </w:p>
     <w:p>
       <w:pPr>
-        <w:pStyle w:val="ListParagraph"/>
+        <w:pStyle w:val="Paragraphedeliste"/>
         <w:numPr>
           <w:ilvl w:val="0"/>
           <w:numId w:val="2"/>
@@ -660,7 +2274,7 @@
     </w:p>
     <w:p>
       <w:pPr>
-        <w:pStyle w:val="ListParagraph"/>
+        <w:pStyle w:val="Paragraphedeliste"/>
         <w:numPr>
           <w:ilvl w:val="0"/>
           <w:numId w:val="2"/>
@@ -697,7 +2311,7 @@
     </w:p>
     <w:p>
       <w:pPr>
-        <w:pStyle w:val="ListParagraph"/>
+        <w:pStyle w:val="Paragraphedeliste"/>
         <w:numPr>
           <w:ilvl w:val="0"/>
           <w:numId w:val="2"/>
@@ -753,6 +2367,14 @@
       <w:r>
         <w:t>Choisissez bien vos trajets, car bien que vous gagniez de l’argent selon la quantité de poubelles ramassés par vos camions, vous en perdez également proportionnellement à l’essence utilisée pour effectuer vos trajets !</w:t>
       </w:r>
+      <w:r>
+        <w:t xml:space="preserve"> Vous pouvez lire la quantité de poubelles d’une maison sur la petite étiquette qui apparait lorsque vous la survolez </w:t>
+      </w:r>
+      <w:bookmarkStart w:id="3" w:name="_GoBack"/>
+      <w:bookmarkEnd w:id="3"/>
+      <w:r>
+        <w:t>avec votre souris.</w:t>
+      </w:r>
     </w:p>
     <w:p>
       <w:pPr>
@@ -770,13 +2392,13 @@
     </w:p>
     <w:p>
       <w:pPr>
-        <w:pStyle w:val="Heading2"/>
-      </w:pPr>
-      <w:bookmarkStart w:id="3" w:name="_Toc311747526"/>
+        <w:pStyle w:val="Titre2"/>
+      </w:pPr>
+      <w:bookmarkStart w:id="4" w:name="_Toc311747526"/>
       <w:r>
         <w:t>Principe du jeu</w:t>
       </w:r>
-      <w:bookmarkEnd w:id="3"/>
+      <w:bookmarkEnd w:id="4"/>
     </w:p>
     <w:p>
       <w:pPr>
@@ -804,7 +2426,7 @@
     </w:p>
     <w:p>
       <w:pPr>
-        <w:pStyle w:val="ListParagraph"/>
+        <w:pStyle w:val="Paragraphedeliste"/>
         <w:numPr>
           <w:ilvl w:val="0"/>
           <w:numId w:val="4"/>
@@ -817,7 +2439,7 @@
     </w:p>
     <w:p>
       <w:pPr>
-        <w:pStyle w:val="ListParagraph"/>
+        <w:pStyle w:val="Paragraphedeliste"/>
         <w:numPr>
           <w:ilvl w:val="0"/>
           <w:numId w:val="4"/>
@@ -826,7 +2448,13 @@
       </w:pPr>
       <w:r>
         <w:lastRenderedPageBreak/>
-        <w:t>Un camion ramassera le maximum de déchets qu’il pourra s’il passe devant une poubelle, s’il reste malgré tout des déchets dans une poubelle il faut qu’un second camion passe ou bien mieux gérer sa stratégie de trajet durant les tours suivants.</w:t>
+        <w:t xml:space="preserve">Un camion ramassera le maximum de déchets qu’il pourra s’il passe devant une </w:t>
+      </w:r>
+      <w:r>
+        <w:t>poubelle, s’il reste malgré tous</w:t>
+      </w:r>
+      <w:r>
+        <w:t xml:space="preserve"> des déchets dans une poubelle il faut qu’un second camion passe ou bien mieux gérer sa stratégie de trajet durant les tours suivants.</w:t>
       </w:r>
     </w:p>
     <w:p>
@@ -871,8 +2499,6 @@
       <w:r>
         <w:t xml:space="preserve"> Si vous arrivez à la fin du calendrier sans gagner, sachez que vous perdez aussi la partie !</w:t>
       </w:r>
-      <w:bookmarkStart w:id="4" w:name="_GoBack"/>
-      <w:bookmarkEnd w:id="4"/>
     </w:p>
     <w:p>
       <w:pPr>
@@ -883,7 +2509,7 @@
       </w:r>
       <w:r>
         <w:rPr>
-          <w:rStyle w:val="FootnoteReference"/>
+          <w:rStyle w:val="Appelnotedebasdep"/>
         </w:rPr>
         <w:footnoteReference w:id="1"/>
       </w:r>
@@ -892,8 +2518,8 @@
       </w:r>
     </w:p>
     <w:sectPr>
-      <w:headerReference w:type="default" r:id="rId11"/>
-      <w:footerReference w:type="default" r:id="rId12"/>
+      <w:headerReference w:type="default" r:id="rId12"/>
+      <w:footerReference w:type="default" r:id="rId13"/>
       <w:pgSz w:w="11906" w:h="16838"/>
       <w:pgMar w:top="1417" w:right="1417" w:bottom="1417" w:left="1417" w:header="708" w:footer="708" w:gutter="0"/>
       <w:cols w:space="708"/>
@@ -932,7 +2558,7 @@
 <w:ftr xmlns:wpc="http://schemas.microsoft.com/office/word/2010/wordprocessingCanvas" xmlns:mc="http://schemas.openxmlformats.org/markup-compatibility/2006" xmlns:o="urn:schemas-microsoft-com:office:office" xmlns:r="http://schemas.openxmlformats.org/officeDocument/2006/relationships" xmlns:m="http://schemas.openxmlformats.org/officeDocument/2006/math" xmlns:v="urn:schemas-microsoft-com:vml" xmlns:wp14="http://schemas.microsoft.com/office/word/2010/wordprocessingDrawing" xmlns:wp="http://schemas.openxmlformats.org/drawingml/2006/wordprocessingDrawing" xmlns:w10="urn:schemas-microsoft-com:office:word" xmlns:w="http://schemas.openxmlformats.org/wordprocessingml/2006/main" xmlns:w14="http://schemas.microsoft.com/office/word/2010/wordml" xmlns:wpg="http://schemas.microsoft.com/office/word/2010/wordprocessingGroup" xmlns:wpi="http://schemas.microsoft.com/office/word/2010/wordprocessingInk" xmlns:wne="http://schemas.microsoft.com/office/word/2006/wordml" xmlns:wps="http://schemas.microsoft.com/office/word/2010/wordprocessingShape" mc:Ignorable="w14 wp14">
   <w:p>
     <w:pPr>
-      <w:pStyle w:val="Footer"/>
+      <w:pStyle w:val="Pieddepage"/>
       <w:pBdr>
         <w:top w:val="single" w:sz="4" w:space="1" w:color="A5A5A5" w:themeColor="background1" w:themeShade="A5"/>
       </w:pBdr>
@@ -1742,7 +3368,7 @@
                                 <w:noProof/>
                                 <w:color w:val="4F81BD" w:themeColor="accent1"/>
                               </w:rPr>
-                              <w:t>4</w:t>
+                              <w:t>3</w:t>
                             </w:r>
                             <w:r>
                               <w:rPr>
@@ -1772,50 +3398,50 @@
         </mc:Choice>
         <mc:Fallback>
           <w:pict>
-            <v:group id="Group 406" o:spid="_x0000_s1026" style="position:absolute;left:0;text-align:left;margin-left:0;margin-top:0;width:58.1pt;height:48.5pt;z-index:251659264;mso-width-percent:800;mso-top-percent:900;mso-position-horizontal:center;mso-position-horizontal-relative:right-margin-area;mso-position-vertical-relative:margin;mso-width-percent:800;mso-top-percent:900;mso-width-relative:left-margin-area" coordorigin="10717,13296" coordsize="1162,970" o:gfxdata="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" o:allowincell="f">
-              <v:group id="Group 423" o:spid="_x0000_s1027" style="position:absolute;left:10717;top:13815;width:1161;height:451" coordorigin="-6,3399" coordsize="12197,4253" o:gfxdata="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">
+            <v:group id="Group 406" o:spid="_x0000_s1032" style="position:absolute;left:0;text-align:left;margin-left:0;margin-top:0;width:58.1pt;height:48.5pt;z-index:251659264;mso-width-percent:800;mso-top-percent:900;mso-position-horizontal:center;mso-position-horizontal-relative:right-margin-area;mso-position-vertical-relative:margin;mso-width-percent:800;mso-top-percent:900;mso-width-relative:left-margin-area" coordorigin="10717,13296" coordsize="1162,970" o:gfxdata="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" o:allowincell="f">
+              <v:group id="Group 423" o:spid="_x0000_s1033" style="position:absolute;left:10717;top:13815;width:1161;height:451" coordorigin="-6,3399" coordsize="12197,4253" o:gfxdata="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">
                 <o:lock v:ext="edit" aspectratio="t"/>
-                <v:group id="Group 424" o:spid="_x0000_s1028" style="position:absolute;left:-6;top:3717;width:12189;height:3550" coordorigin="18,7468" coordsize="12189,3550" o:gfxdata="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">
+                <v:group id="Group 424" o:spid="_x0000_s1034" style="position:absolute;left:-6;top:3717;width:12189;height:3550" coordorigin="18,7468" coordsize="12189,3550" o:gfxdata="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">
                   <o:lock v:ext="edit" aspectratio="t"/>
-                  <v:shape id="Freeform 425" o:spid="_x0000_s1029" style="position:absolute;left:18;top:7837;width:7132;height:2863;visibility:visible;mso-wrap-style:square;v-text-anchor:top" coordsize="7132,2863" o:gfxdata="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" path="m,l17,2863,7132,2578r,-2378l,xe" fillcolor="#a7bfde" stroked="f">
+                  <v:shape id="Freeform 425" o:spid="_x0000_s1035" style="position:absolute;left:18;top:7837;width:7132;height:2863;visibility:visible;mso-wrap-style:square;v-text-anchor:top" coordsize="7132,2863" o:gfxdata="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" path="m,l17,2863,7132,2578r,-2378l,xe" fillcolor="#a7bfde" stroked="f">
                     <v:fill opacity="32896f"/>
                     <v:path arrowok="t" o:connecttype="custom" o:connectlocs="0,0;17,2863;7132,2578;7132,200;0,0" o:connectangles="0,0,0,0,0"/>
                     <o:lock v:ext="edit" aspectratio="t"/>
                   </v:shape>
-                  <v:shape id="Freeform 426" o:spid="_x0000_s1030" style="position:absolute;left:7150;top:7468;width:3466;height:3550;visibility:visible;mso-wrap-style:square;v-text-anchor:top" coordsize="3466,3550" o:gfxdata="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" path="m,569l,2930r3466,620l3466,,,569xe" fillcolor="#d3dfee" stroked="f">
+                  <v:shape id="Freeform 426" o:spid="_x0000_s1036" style="position:absolute;left:7150;top:7468;width:3466;height:3550;visibility:visible;mso-wrap-style:square;v-text-anchor:top" coordsize="3466,3550" o:gfxdata="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" path="m,569l,2930r3466,620l3466,,,569xe" fillcolor="#d3dfee" stroked="f">
                     <v:fill opacity="32896f"/>
                     <v:path arrowok="t" o:connecttype="custom" o:connectlocs="0,569;0,2930;3466,3550;3466,0;0,569" o:connectangles="0,0,0,0,0"/>
                     <o:lock v:ext="edit" aspectratio="t"/>
                   </v:shape>
-                  <v:shape id="Freeform 427" o:spid="_x0000_s1031" style="position:absolute;left:10616;top:7468;width:1591;height:3550;visibility:visible;mso-wrap-style:square;v-text-anchor:top" coordsize="1591,3550" o:gfxdata="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" path="m,l,3550,1591,2746r,-2009l,xe" fillcolor="#a7bfde" stroked="f">
+                  <v:shape id="Freeform 427" o:spid="_x0000_s1037" style="position:absolute;left:10616;top:7468;width:1591;height:3550;visibility:visible;mso-wrap-style:square;v-text-anchor:top" coordsize="1591,3550" o:gfxdata="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" path="m,l,3550,1591,2746r,-2009l,xe" fillcolor="#a7bfde" stroked="f">
                     <v:fill opacity="32896f"/>
                     <v:path arrowok="t" o:connecttype="custom" o:connectlocs="0,0;0,3550;1591,2746;1591,737;0,0" o:connectangles="0,0,0,0,0"/>
                     <o:lock v:ext="edit" aspectratio="t"/>
                   </v:shape>
                 </v:group>
-                <v:shape id="Freeform 428" o:spid="_x0000_s1032" style="position:absolute;left:8071;top:4069;width:4120;height:2913;visibility:visible;mso-wrap-style:square;v-text-anchor:top" coordsize="4120,2913" o:gfxdata="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" path="m1,251l,2662r4120,251l4120,,1,251xe" fillcolor="#d8d8d8" stroked="f">
+                <v:shape id="Freeform 428" o:spid="_x0000_s1038" style="position:absolute;left:8071;top:4069;width:4120;height:2913;visibility:visible;mso-wrap-style:square;v-text-anchor:top" coordsize="4120,2913" o:gfxdata="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" path="m1,251l,2662r4120,251l4120,,1,251xe" fillcolor="#d8d8d8" stroked="f">
                   <v:path arrowok="t" o:connecttype="custom" o:connectlocs="1,251;0,2662;4120,2913;4120,0;1,251" o:connectangles="0,0,0,0,0"/>
                   <o:lock v:ext="edit" aspectratio="t"/>
                 </v:shape>
-                <v:shape id="Freeform 429" o:spid="_x0000_s1033" style="position:absolute;left:4104;top:3399;width:3985;height:4236;visibility:visible;mso-wrap-style:square;v-text-anchor:top" coordsize="3985,4236" o:gfxdata="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" path="m,l,4236,3985,3349r,-2428l,xe" fillcolor="#bfbfbf" stroked="f">
+                <v:shape id="Freeform 429" o:spid="_x0000_s1039" style="position:absolute;left:4104;top:3399;width:3985;height:4236;visibility:visible;mso-wrap-style:square;v-text-anchor:top" coordsize="3985,4236" o:gfxdata="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" path="m,l,4236,3985,3349r,-2428l,xe" fillcolor="#bfbfbf" stroked="f">
                   <v:path arrowok="t" o:connecttype="custom" o:connectlocs="0,0;0,4236;3985,3349;3985,921;0,0" o:connectangles="0,0,0,0,0"/>
                   <o:lock v:ext="edit" aspectratio="t"/>
                 </v:shape>
-                <v:shape id="Freeform 430" o:spid="_x0000_s1034" style="position:absolute;left:18;top:3399;width:4086;height:4253;visibility:visible;mso-wrap-style:square;v-text-anchor:top" coordsize="4086,4253" o:gfxdata="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" path="m4086,r-2,4253l,3198,,1072,4086,xe" fillcolor="#d8d8d8" stroked="f">
+                <v:shape id="Freeform 430" o:spid="_x0000_s1040" style="position:absolute;left:18;top:3399;width:4086;height:4253;visibility:visible;mso-wrap-style:square;v-text-anchor:top" coordsize="4086,4253" o:gfxdata="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" path="m4086,r-2,4253l,3198,,1072,4086,xe" fillcolor="#d8d8d8" stroked="f">
                   <v:path arrowok="t" o:connecttype="custom" o:connectlocs="4086,0;4084,4253;0,3198;0,1072;4086,0" o:connectangles="0,0,0,0,0"/>
                   <o:lock v:ext="edit" aspectratio="t"/>
                 </v:shape>
-                <v:shape id="Freeform 431" o:spid="_x0000_s1035" style="position:absolute;left:17;top:3617;width:2076;height:3851;visibility:visible;mso-wrap-style:square;v-text-anchor:top" coordsize="2076,3851" o:gfxdata="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" path="m,921l2060,r16,3851l,2981,,921xe" fillcolor="#d3dfee" stroked="f">
+                <v:shape id="Freeform 431" o:spid="_x0000_s1041" style="position:absolute;left:17;top:3617;width:2076;height:3851;visibility:visible;mso-wrap-style:square;v-text-anchor:top" coordsize="2076,3851" o:gfxdata="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" path="m,921l2060,r16,3851l,2981,,921xe" fillcolor="#d3dfee" stroked="f">
                   <v:fill opacity="46003f"/>
                   <v:path arrowok="t" o:connecttype="custom" o:connectlocs="0,921;2060,0;2076,3851;0,2981;0,921" o:connectangles="0,0,0,0,0"/>
                   <o:lock v:ext="edit" aspectratio="t"/>
                 </v:shape>
-                <v:shape id="Freeform 432" o:spid="_x0000_s1036" style="position:absolute;left:2077;top:3617;width:6011;height:3835;visibility:visible;mso-wrap-style:square;v-text-anchor:top" coordsize="6011,3835" o:gfxdata="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" path="m,l17,3835,6011,2629r,-1390l,xe" fillcolor="#a7bfde" stroked="f">
+                <v:shape id="Freeform 432" o:spid="_x0000_s1042" style="position:absolute;left:2077;top:3617;width:6011;height:3835;visibility:visible;mso-wrap-style:square;v-text-anchor:top" coordsize="6011,3835" o:gfxdata="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" path="m,l17,3835,6011,2629r,-1390l,xe" fillcolor="#a7bfde" stroked="f">
                   <v:fill opacity="46003f"/>
                   <v:path arrowok="t" o:connecttype="custom" o:connectlocs="0,0;17,3835;6011,2629;6011,1239;0,0" o:connectangles="0,0,0,0,0"/>
                   <o:lock v:ext="edit" aspectratio="t"/>
                 </v:shape>
-                <v:shape id="Freeform 433" o:spid="_x0000_s1037" style="position:absolute;left:8088;top:3835;width:4102;height:3432;visibility:visible;mso-wrap-style:square;v-text-anchor:top" coordsize="4102,3432" o:gfxdata="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" path="m,1038l,2411,4102,3432,4102,,,1038xe" fillcolor="#d3dfee" stroked="f">
+                <v:shape id="Freeform 433" o:spid="_x0000_s1043" style="position:absolute;left:8088;top:3835;width:4102;height:3432;visibility:visible;mso-wrap-style:square;v-text-anchor:top" coordsize="4102,3432" o:gfxdata="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" path="m,1038l,2411,4102,3432,4102,,,1038xe" fillcolor="#d3dfee" stroked="f">
                   <v:fill opacity="46003f"/>
                   <v:path arrowok="t" o:connecttype="custom" o:connectlocs="0,1038;0,2411;4102,3432;4102,0;0,1038" o:connectangles="0,0,0,0,0"/>
                   <o:lock v:ext="edit" aspectratio="t"/>
@@ -1825,7 +3451,7 @@
                 <v:stroke joinstyle="miter"/>
                 <v:path gradientshapeok="t" o:connecttype="rect"/>
               </v:shapetype>
-              <v:shape id="Text Box 434" o:spid="_x0000_s1038" type="#_x0000_t202" style="position:absolute;left:10821;top:13296;width:1058;height:365;visibility:visible;mso-wrap-style:square;v-text-anchor:top" o:gfxdata="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" filled="f" stroked="f">
+              <v:shape id="Text Box 434" o:spid="_x0000_s1044" type="#_x0000_t202" style="position:absolute;left:10821;top:13296;width:1058;height:365;visibility:visible;mso-wrap-style:square;v-text-anchor:top" o:gfxdata="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" filled="f" stroked="f">
                 <v:textbox inset=",0,,0">
                   <w:txbxContent>
                     <w:p>
@@ -1849,7 +3475,7 @@
                           <w:noProof/>
                           <w:color w:val="4F81BD" w:themeColor="accent1"/>
                         </w:rPr>
-                        <w:t>4</w:t>
+                        <w:t>3</w:t>
                       </w:r>
                       <w:r>
                         <w:rPr>
@@ -1875,9 +3501,6 @@
         </w:rPr>
         <w:alias w:val="Address"/>
         <w:id w:val="76161122"/>
-        <w:placeholder>
-          <w:docPart w:val="DCD1941829CA4213B2D9AEB860C42A81"/>
-        </w:placeholder>
         <w:dataBinding w:prefixMappings="xmlns:ns0='http://schemas.microsoft.com/office/2006/coverPageProps'" w:xpath="/ns0:CoverPageProperties[1]/ns0:CompanyAddress[1]" w:storeItemID="{55AF091B-3C7A-41E3-B477-F2FDAA23CFDA}"/>
         <w:text w:multiLine="1"/>
       </w:sdtPr>
@@ -1894,7 +3517,7 @@
   </w:p>
   <w:p>
     <w:pPr>
-      <w:pStyle w:val="Footer"/>
+      <w:pStyle w:val="Pieddepage"/>
     </w:pPr>
   </w:p>
 </w:ftr>
@@ -1925,11 +3548,11 @@
   <w:footnote w:id="1">
     <w:p>
       <w:pPr>
-        <w:pStyle w:val="FootnoteText"/>
+        <w:pStyle w:val="Notedebasdepage"/>
       </w:pPr>
       <w:r>
         <w:rPr>
-          <w:rStyle w:val="FootnoteReference"/>
+          <w:rStyle w:val="Appelnotedebasdep"/>
         </w:rPr>
         <w:footnoteRef/>
       </w:r>
@@ -1945,7 +3568,7 @@
 <w:hdr xmlns:wpc="http://schemas.microsoft.com/office/word/2010/wordprocessingCanvas" xmlns:mc="http://schemas.openxmlformats.org/markup-compatibility/2006" xmlns:o="urn:schemas-microsoft-com:office:office" xmlns:r="http://schemas.openxmlformats.org/officeDocument/2006/relationships" xmlns:m="http://schemas.openxmlformats.org/officeDocument/2006/math" xmlns:v="urn:schemas-microsoft-com:vml" xmlns:wp14="http://schemas.microsoft.com/office/word/2010/wordprocessingDrawing" xmlns:wp="http://schemas.openxmlformats.org/drawingml/2006/wordprocessingDrawing" xmlns:w10="urn:schemas-microsoft-com:office:word" xmlns:w="http://schemas.openxmlformats.org/wordprocessingml/2006/main" xmlns:w14="http://schemas.microsoft.com/office/word/2010/wordml" xmlns:wpg="http://schemas.microsoft.com/office/word/2010/wordprocessingGroup" xmlns:wpi="http://schemas.microsoft.com/office/word/2010/wordprocessingInk" xmlns:wne="http://schemas.microsoft.com/office/word/2006/wordml" xmlns:wps="http://schemas.microsoft.com/office/word/2010/wordprocessingShape" mc:Ignorable="w14 wp14">
   <w:p>
     <w:pPr>
-      <w:pStyle w:val="Header"/>
+      <w:pStyle w:val="En-tte"/>
       <w:rPr>
         <w:lang w:val="en-US"/>
       </w:rPr>
@@ -2551,11 +4174,11 @@
     <w:name w:val="Normal"/>
     <w:qFormat/>
   </w:style>
-  <w:style w:type="paragraph" w:styleId="Heading1">
+  <w:style w:type="paragraph" w:styleId="Titre1">
     <w:name w:val="heading 1"/>
     <w:basedOn w:val="Normal"/>
     <w:next w:val="Normal"/>
-    <w:link w:val="Heading1Char"/>
+    <w:link w:val="Titre1Car"/>
     <w:uiPriority w:val="9"/>
     <w:qFormat/>
     <w:rsid w:val="00E61CAF"/>
@@ -2574,11 +4197,11 @@
       <w:szCs w:val="28"/>
     </w:rPr>
   </w:style>
-  <w:style w:type="paragraph" w:styleId="Heading2">
+  <w:style w:type="paragraph" w:styleId="Titre2">
     <w:name w:val="heading 2"/>
     <w:basedOn w:val="Normal"/>
     <w:next w:val="Normal"/>
-    <w:link w:val="Heading2Char"/>
+    <w:link w:val="Titre2Car"/>
     <w:uiPriority w:val="9"/>
     <w:unhideWhenUsed/>
     <w:qFormat/>
@@ -2598,13 +4221,13 @@
       <w:szCs w:val="26"/>
     </w:rPr>
   </w:style>
-  <w:style w:type="character" w:default="1" w:styleId="DefaultParagraphFont">
+  <w:style w:type="character" w:default="1" w:styleId="Policepardfaut">
     <w:name w:val="Default Paragraph Font"/>
     <w:uiPriority w:val="1"/>
     <w:semiHidden/>
     <w:unhideWhenUsed/>
   </w:style>
-  <w:style w:type="table" w:default="1" w:styleId="TableNormal">
+  <w:style w:type="table" w:default="1" w:styleId="TableauNormal">
     <w:name w:val="Normal Table"/>
     <w:uiPriority w:val="99"/>
     <w:semiHidden/>
@@ -2619,17 +4242,17 @@
       </w:tblCellMar>
     </w:tblPr>
   </w:style>
-  <w:style w:type="numbering" w:default="1" w:styleId="NoList">
+  <w:style w:type="numbering" w:default="1" w:styleId="Aucuneliste">
     <w:name w:val="No List"/>
     <w:uiPriority w:val="99"/>
     <w:semiHidden/>
     <w:unhideWhenUsed/>
   </w:style>
-  <w:style w:type="paragraph" w:styleId="Title">
+  <w:style w:type="paragraph" w:styleId="Titre">
     <w:name w:val="Title"/>
     <w:basedOn w:val="Normal"/>
     <w:next w:val="Normal"/>
-    <w:link w:val="TitleChar"/>
+    <w:link w:val="TitreCar"/>
     <w:uiPriority w:val="10"/>
     <w:qFormat/>
     <w:rsid w:val="00E61CAF"/>
@@ -2649,10 +4272,10 @@
       <w:szCs w:val="52"/>
     </w:rPr>
   </w:style>
-  <w:style w:type="character" w:customStyle="1" w:styleId="TitleChar">
-    <w:name w:val="Title Char"/>
-    <w:basedOn w:val="DefaultParagraphFont"/>
-    <w:link w:val="Title"/>
+  <w:style w:type="character" w:customStyle="1" w:styleId="TitreCar">
+    <w:name w:val="Titre Car"/>
+    <w:basedOn w:val="Policepardfaut"/>
+    <w:link w:val="Titre"/>
     <w:uiPriority w:val="10"/>
     <w:rsid w:val="00E61CAF"/>
     <w:rPr>
@@ -2664,10 +4287,10 @@
       <w:szCs w:val="52"/>
     </w:rPr>
   </w:style>
-  <w:style w:type="character" w:customStyle="1" w:styleId="Heading1Char">
-    <w:name w:val="Heading 1 Char"/>
-    <w:basedOn w:val="DefaultParagraphFont"/>
-    <w:link w:val="Heading1"/>
+  <w:style w:type="character" w:customStyle="1" w:styleId="Titre1Car">
+    <w:name w:val="Titre 1 Car"/>
+    <w:basedOn w:val="Policepardfaut"/>
+    <w:link w:val="Titre1"/>
     <w:uiPriority w:val="9"/>
     <w:rsid w:val="00E61CAF"/>
     <w:rPr>
@@ -2679,7 +4302,7 @@
       <w:szCs w:val="28"/>
     </w:rPr>
   </w:style>
-  <w:style w:type="paragraph" w:styleId="ListParagraph">
+  <w:style w:type="paragraph" w:styleId="Paragraphedeliste">
     <w:name w:val="List Paragraph"/>
     <w:basedOn w:val="Normal"/>
     <w:uiPriority w:val="34"/>
@@ -2690,10 +4313,10 @@
       <w:contextualSpacing/>
     </w:pPr>
   </w:style>
-  <w:style w:type="character" w:customStyle="1" w:styleId="Heading2Char">
-    <w:name w:val="Heading 2 Char"/>
-    <w:basedOn w:val="DefaultParagraphFont"/>
-    <w:link w:val="Heading2"/>
+  <w:style w:type="character" w:customStyle="1" w:styleId="Titre2Car">
+    <w:name w:val="Titre 2 Car"/>
+    <w:basedOn w:val="Policepardfaut"/>
+    <w:link w:val="Titre2"/>
     <w:uiPriority w:val="9"/>
     <w:rsid w:val="00E61CAF"/>
     <w:rPr>
@@ -2705,10 +4328,10 @@
       <w:szCs w:val="26"/>
     </w:rPr>
   </w:style>
-  <w:style w:type="paragraph" w:styleId="BalloonText">
+  <w:style w:type="paragraph" w:styleId="Textedebulles">
     <w:name w:val="Balloon Text"/>
     <w:basedOn w:val="Normal"/>
-    <w:link w:val="BalloonTextChar"/>
+    <w:link w:val="TextedebullesCar"/>
     <w:uiPriority w:val="99"/>
     <w:semiHidden/>
     <w:unhideWhenUsed/>
@@ -2722,10 +4345,10 @@
       <w:szCs w:val="16"/>
     </w:rPr>
   </w:style>
-  <w:style w:type="character" w:customStyle="1" w:styleId="BalloonTextChar">
-    <w:name w:val="Balloon Text Char"/>
-    <w:basedOn w:val="DefaultParagraphFont"/>
-    <w:link w:val="BalloonText"/>
+  <w:style w:type="character" w:customStyle="1" w:styleId="TextedebullesCar">
+    <w:name w:val="Texte de bulles Car"/>
+    <w:basedOn w:val="Policepardfaut"/>
+    <w:link w:val="Textedebulles"/>
     <w:uiPriority w:val="99"/>
     <w:semiHidden/>
     <w:rsid w:val="0077452A"/>
@@ -2735,9 +4358,9 @@
       <w:szCs w:val="16"/>
     </w:rPr>
   </w:style>
-  <w:style w:type="paragraph" w:styleId="TOCHeading">
+  <w:style w:type="paragraph" w:styleId="En-ttedetabledesmatires">
     <w:name w:val="TOC Heading"/>
-    <w:basedOn w:val="Heading1"/>
+    <w:basedOn w:val="Titre1"/>
     <w:next w:val="Normal"/>
     <w:uiPriority w:val="39"/>
     <w:semiHidden/>
@@ -2751,7 +4374,7 @@
       <w:lang w:val="en-US" w:eastAsia="ja-JP"/>
     </w:rPr>
   </w:style>
-  <w:style w:type="paragraph" w:styleId="TOC1">
+  <w:style w:type="paragraph" w:styleId="TM1">
     <w:name w:val="toc 1"/>
     <w:basedOn w:val="Normal"/>
     <w:next w:val="Normal"/>
@@ -2763,7 +4386,7 @@
       <w:spacing w:after="100"/>
     </w:pPr>
   </w:style>
-  <w:style w:type="paragraph" w:styleId="TOC2">
+  <w:style w:type="paragraph" w:styleId="TM2">
     <w:name w:val="toc 2"/>
     <w:basedOn w:val="Normal"/>
     <w:next w:val="Normal"/>
@@ -2776,9 +4399,9 @@
       <w:ind w:left="220"/>
     </w:pPr>
   </w:style>
-  <w:style w:type="character" w:styleId="Hyperlink">
+  <w:style w:type="character" w:styleId="Lienhypertexte">
     <w:name w:val="Hyperlink"/>
-    <w:basedOn w:val="DefaultParagraphFont"/>
+    <w:basedOn w:val="Policepardfaut"/>
     <w:uiPriority w:val="99"/>
     <w:unhideWhenUsed/>
     <w:rsid w:val="00377B3C"/>
@@ -2787,10 +4410,10 @@
       <w:u w:val="single"/>
     </w:rPr>
   </w:style>
-  <w:style w:type="paragraph" w:styleId="Header">
+  <w:style w:type="paragraph" w:styleId="En-tte">
     <w:name w:val="header"/>
     <w:basedOn w:val="Normal"/>
-    <w:link w:val="HeaderChar"/>
+    <w:link w:val="En-tteCar"/>
     <w:uiPriority w:val="99"/>
     <w:unhideWhenUsed/>
     <w:rsid w:val="00377B3C"/>
@@ -2802,17 +4425,17 @@
       <w:spacing w:after="0" w:line="240" w:lineRule="auto"/>
     </w:pPr>
   </w:style>
-  <w:style w:type="character" w:customStyle="1" w:styleId="HeaderChar">
-    <w:name w:val="Header Char"/>
-    <w:basedOn w:val="DefaultParagraphFont"/>
-    <w:link w:val="Header"/>
+  <w:style w:type="character" w:customStyle="1" w:styleId="En-tteCar">
+    <w:name w:val="En-tête Car"/>
+    <w:basedOn w:val="Policepardfaut"/>
+    <w:link w:val="En-tte"/>
     <w:uiPriority w:val="99"/>
     <w:rsid w:val="00377B3C"/>
   </w:style>
-  <w:style w:type="paragraph" w:styleId="Footer">
+  <w:style w:type="paragraph" w:styleId="Pieddepage">
     <w:name w:val="footer"/>
     <w:basedOn w:val="Normal"/>
-    <w:link w:val="FooterChar"/>
+    <w:link w:val="PieddepageCar"/>
     <w:uiPriority w:val="99"/>
     <w:unhideWhenUsed/>
     <w:rsid w:val="00377B3C"/>
@@ -2824,10 +4447,10 @@
       <w:spacing w:after="0" w:line="240" w:lineRule="auto"/>
     </w:pPr>
   </w:style>
-  <w:style w:type="character" w:customStyle="1" w:styleId="FooterChar">
-    <w:name w:val="Footer Char"/>
-    <w:basedOn w:val="DefaultParagraphFont"/>
-    <w:link w:val="Footer"/>
+  <w:style w:type="character" w:customStyle="1" w:styleId="PieddepageCar">
+    <w:name w:val="Pied de page Car"/>
+    <w:basedOn w:val="Policepardfaut"/>
+    <w:link w:val="Pieddepage"/>
     <w:uiPriority w:val="99"/>
     <w:rsid w:val="00377B3C"/>
   </w:style>
@@ -2839,10 +4462,10 @@
       <w:lang w:val="en-US" w:eastAsia="ja-JP"/>
     </w:rPr>
   </w:style>
-  <w:style w:type="paragraph" w:styleId="FootnoteText">
+  <w:style w:type="paragraph" w:styleId="Notedebasdepage">
     <w:name w:val="footnote text"/>
     <w:basedOn w:val="Normal"/>
-    <w:link w:val="FootnoteTextChar"/>
+    <w:link w:val="NotedebasdepageCar"/>
     <w:uiPriority w:val="99"/>
     <w:semiHidden/>
     <w:unhideWhenUsed/>
@@ -2855,10 +4478,10 @@
       <w:szCs w:val="20"/>
     </w:rPr>
   </w:style>
-  <w:style w:type="character" w:customStyle="1" w:styleId="FootnoteTextChar">
-    <w:name w:val="Footnote Text Char"/>
-    <w:basedOn w:val="DefaultParagraphFont"/>
-    <w:link w:val="FootnoteText"/>
+  <w:style w:type="character" w:customStyle="1" w:styleId="NotedebasdepageCar">
+    <w:name w:val="Note de bas de page Car"/>
+    <w:basedOn w:val="Policepardfaut"/>
+    <w:link w:val="Notedebasdepage"/>
     <w:uiPriority w:val="99"/>
     <w:semiHidden/>
     <w:rsid w:val="00EE0176"/>
@@ -2867,9 +4490,9 @@
       <w:szCs w:val="20"/>
     </w:rPr>
   </w:style>
-  <w:style w:type="character" w:styleId="FootnoteReference">
+  <w:style w:type="character" w:styleId="Appelnotedebasdep">
     <w:name w:val="footnote reference"/>
-    <w:basedOn w:val="DefaultParagraphFont"/>
+    <w:basedOn w:val="Policepardfaut"/>
     <w:uiPriority w:val="99"/>
     <w:semiHidden/>
     <w:unhideWhenUsed/>
@@ -3041,11 +4664,11 @@
     <w:name w:val="Normal"/>
     <w:qFormat/>
   </w:style>
-  <w:style w:type="paragraph" w:styleId="Heading1">
+  <w:style w:type="paragraph" w:styleId="Titre1">
     <w:name w:val="heading 1"/>
     <w:basedOn w:val="Normal"/>
     <w:next w:val="Normal"/>
-    <w:link w:val="Heading1Char"/>
+    <w:link w:val="Titre1Car"/>
     <w:uiPriority w:val="9"/>
     <w:qFormat/>
     <w:rsid w:val="00E61CAF"/>
@@ -3064,11 +4687,11 @@
       <w:szCs w:val="28"/>
     </w:rPr>
   </w:style>
-  <w:style w:type="paragraph" w:styleId="Heading2">
+  <w:style w:type="paragraph" w:styleId="Titre2">
     <w:name w:val="heading 2"/>
     <w:basedOn w:val="Normal"/>
     <w:next w:val="Normal"/>
-    <w:link w:val="Heading2Char"/>
+    <w:link w:val="Titre2Car"/>
     <w:uiPriority w:val="9"/>
     <w:unhideWhenUsed/>
     <w:qFormat/>
@@ -3088,13 +4711,13 @@
       <w:szCs w:val="26"/>
     </w:rPr>
   </w:style>
-  <w:style w:type="character" w:default="1" w:styleId="DefaultParagraphFont">
+  <w:style w:type="character" w:default="1" w:styleId="Policepardfaut">
     <w:name w:val="Default Paragraph Font"/>
     <w:uiPriority w:val="1"/>
     <w:semiHidden/>
     <w:unhideWhenUsed/>
   </w:style>
-  <w:style w:type="table" w:default="1" w:styleId="TableNormal">
+  <w:style w:type="table" w:default="1" w:styleId="TableauNormal">
     <w:name w:val="Normal Table"/>
     <w:uiPriority w:val="99"/>
     <w:semiHidden/>
@@ -3109,17 +4732,17 @@
       </w:tblCellMar>
     </w:tblPr>
   </w:style>
-  <w:style w:type="numbering" w:default="1" w:styleId="NoList">
+  <w:style w:type="numbering" w:default="1" w:styleId="Aucuneliste">
     <w:name w:val="No List"/>
     <w:uiPriority w:val="99"/>
     <w:semiHidden/>
     <w:unhideWhenUsed/>
   </w:style>
-  <w:style w:type="paragraph" w:styleId="Title">
+  <w:style w:type="paragraph" w:styleId="Titre">
     <w:name w:val="Title"/>
     <w:basedOn w:val="Normal"/>
     <w:next w:val="Normal"/>
-    <w:link w:val="TitleChar"/>
+    <w:link w:val="TitreCar"/>
     <w:uiPriority w:val="10"/>
     <w:qFormat/>
     <w:rsid w:val="00E61CAF"/>
@@ -3139,10 +4762,10 @@
       <w:szCs w:val="52"/>
     </w:rPr>
   </w:style>
-  <w:style w:type="character" w:customStyle="1" w:styleId="TitleChar">
-    <w:name w:val="Title Char"/>
-    <w:basedOn w:val="DefaultParagraphFont"/>
-    <w:link w:val="Title"/>
+  <w:style w:type="character" w:customStyle="1" w:styleId="TitreCar">
+    <w:name w:val="Titre Car"/>
+    <w:basedOn w:val="Policepardfaut"/>
+    <w:link w:val="Titre"/>
     <w:uiPriority w:val="10"/>
     <w:rsid w:val="00E61CAF"/>
     <w:rPr>
@@ -3154,10 +4777,10 @@
       <w:szCs w:val="52"/>
     </w:rPr>
   </w:style>
-  <w:style w:type="character" w:customStyle="1" w:styleId="Heading1Char">
-    <w:name w:val="Heading 1 Char"/>
-    <w:basedOn w:val="DefaultParagraphFont"/>
-    <w:link w:val="Heading1"/>
+  <w:style w:type="character" w:customStyle="1" w:styleId="Titre1Car">
+    <w:name w:val="Titre 1 Car"/>
+    <w:basedOn w:val="Policepardfaut"/>
+    <w:link w:val="Titre1"/>
     <w:uiPriority w:val="9"/>
     <w:rsid w:val="00E61CAF"/>
     <w:rPr>
@@ -3169,7 +4792,7 @@
       <w:szCs w:val="28"/>
     </w:rPr>
   </w:style>
-  <w:style w:type="paragraph" w:styleId="ListParagraph">
+  <w:style w:type="paragraph" w:styleId="Paragraphedeliste">
     <w:name w:val="List Paragraph"/>
     <w:basedOn w:val="Normal"/>
     <w:uiPriority w:val="34"/>
@@ -3180,10 +4803,10 @@
       <w:contextualSpacing/>
     </w:pPr>
   </w:style>
-  <w:style w:type="character" w:customStyle="1" w:styleId="Heading2Char">
-    <w:name w:val="Heading 2 Char"/>
-    <w:basedOn w:val="DefaultParagraphFont"/>
-    <w:link w:val="Heading2"/>
+  <w:style w:type="character" w:customStyle="1" w:styleId="Titre2Car">
+    <w:name w:val="Titre 2 Car"/>
+    <w:basedOn w:val="Policepardfaut"/>
+    <w:link w:val="Titre2"/>
     <w:uiPriority w:val="9"/>
     <w:rsid w:val="00E61CAF"/>
     <w:rPr>
@@ -3195,10 +4818,10 @@
       <w:szCs w:val="26"/>
     </w:rPr>
   </w:style>
-  <w:style w:type="paragraph" w:styleId="BalloonText">
+  <w:style w:type="paragraph" w:styleId="Textedebulles">
     <w:name w:val="Balloon Text"/>
     <w:basedOn w:val="Normal"/>
-    <w:link w:val="BalloonTextChar"/>
+    <w:link w:val="TextedebullesCar"/>
     <w:uiPriority w:val="99"/>
     <w:semiHidden/>
     <w:unhideWhenUsed/>
@@ -3212,10 +4835,10 @@
       <w:szCs w:val="16"/>
     </w:rPr>
   </w:style>
-  <w:style w:type="character" w:customStyle="1" w:styleId="BalloonTextChar">
-    <w:name w:val="Balloon Text Char"/>
-    <w:basedOn w:val="DefaultParagraphFont"/>
-    <w:link w:val="BalloonText"/>
+  <w:style w:type="character" w:customStyle="1" w:styleId="TextedebullesCar">
+    <w:name w:val="Texte de bulles Car"/>
+    <w:basedOn w:val="Policepardfaut"/>
+    <w:link w:val="Textedebulles"/>
     <w:uiPriority w:val="99"/>
     <w:semiHidden/>
     <w:rsid w:val="0077452A"/>
@@ -3225,9 +4848,9 @@
       <w:szCs w:val="16"/>
     </w:rPr>
   </w:style>
-  <w:style w:type="paragraph" w:styleId="TOCHeading">
+  <w:style w:type="paragraph" w:styleId="En-ttedetabledesmatires">
     <w:name w:val="TOC Heading"/>
-    <w:basedOn w:val="Heading1"/>
+    <w:basedOn w:val="Titre1"/>
     <w:next w:val="Normal"/>
     <w:uiPriority w:val="39"/>
     <w:semiHidden/>
@@ -3241,7 +4864,7 @@
       <w:lang w:val="en-US" w:eastAsia="ja-JP"/>
     </w:rPr>
   </w:style>
-  <w:style w:type="paragraph" w:styleId="TOC1">
+  <w:style w:type="paragraph" w:styleId="TM1">
     <w:name w:val="toc 1"/>
     <w:basedOn w:val="Normal"/>
     <w:next w:val="Normal"/>
@@ -3253,7 +4876,7 @@
       <w:spacing w:after="100"/>
     </w:pPr>
   </w:style>
-  <w:style w:type="paragraph" w:styleId="TOC2">
+  <w:style w:type="paragraph" w:styleId="TM2">
     <w:name w:val="toc 2"/>
     <w:basedOn w:val="Normal"/>
     <w:next w:val="Normal"/>
@@ -3266,9 +4889,9 @@
       <w:ind w:left="220"/>
     </w:pPr>
   </w:style>
-  <w:style w:type="character" w:styleId="Hyperlink">
+  <w:style w:type="character" w:styleId="Lienhypertexte">
     <w:name w:val="Hyperlink"/>
-    <w:basedOn w:val="DefaultParagraphFont"/>
+    <w:basedOn w:val="Policepardfaut"/>
     <w:uiPriority w:val="99"/>
     <w:unhideWhenUsed/>
     <w:rsid w:val="00377B3C"/>
@@ -3277,10 +4900,10 @@
       <w:u w:val="single"/>
     </w:rPr>
   </w:style>
-  <w:style w:type="paragraph" w:styleId="Header">
+  <w:style w:type="paragraph" w:styleId="En-tte">
     <w:name w:val="header"/>
     <w:basedOn w:val="Normal"/>
-    <w:link w:val="HeaderChar"/>
+    <w:link w:val="En-tteCar"/>
     <w:uiPriority w:val="99"/>
     <w:unhideWhenUsed/>
     <w:rsid w:val="00377B3C"/>
@@ -3292,17 +4915,17 @@
       <w:spacing w:after="0" w:line="240" w:lineRule="auto"/>
     </w:pPr>
   </w:style>
-  <w:style w:type="character" w:customStyle="1" w:styleId="HeaderChar">
-    <w:name w:val="Header Char"/>
-    <w:basedOn w:val="DefaultParagraphFont"/>
-    <w:link w:val="Header"/>
+  <w:style w:type="character" w:customStyle="1" w:styleId="En-tteCar">
+    <w:name w:val="En-tête Car"/>
+    <w:basedOn w:val="Policepardfaut"/>
+    <w:link w:val="En-tte"/>
     <w:uiPriority w:val="99"/>
     <w:rsid w:val="00377B3C"/>
   </w:style>
-  <w:style w:type="paragraph" w:styleId="Footer">
+  <w:style w:type="paragraph" w:styleId="Pieddepage">
     <w:name w:val="footer"/>
     <w:basedOn w:val="Normal"/>
-    <w:link w:val="FooterChar"/>
+    <w:link w:val="PieddepageCar"/>
     <w:uiPriority w:val="99"/>
     <w:unhideWhenUsed/>
     <w:rsid w:val="00377B3C"/>
@@ -3314,10 +4937,10 @@
       <w:spacing w:after="0" w:line="240" w:lineRule="auto"/>
     </w:pPr>
   </w:style>
-  <w:style w:type="character" w:customStyle="1" w:styleId="FooterChar">
-    <w:name w:val="Footer Char"/>
-    <w:basedOn w:val="DefaultParagraphFont"/>
-    <w:link w:val="Footer"/>
+  <w:style w:type="character" w:customStyle="1" w:styleId="PieddepageCar">
+    <w:name w:val="Pied de page Car"/>
+    <w:basedOn w:val="Policepardfaut"/>
+    <w:link w:val="Pieddepage"/>
     <w:uiPriority w:val="99"/>
     <w:rsid w:val="00377B3C"/>
   </w:style>
@@ -3329,10 +4952,10 @@
       <w:lang w:val="en-US" w:eastAsia="ja-JP"/>
     </w:rPr>
   </w:style>
-  <w:style w:type="paragraph" w:styleId="FootnoteText">
+  <w:style w:type="paragraph" w:styleId="Notedebasdepage">
     <w:name w:val="footnote text"/>
     <w:basedOn w:val="Normal"/>
-    <w:link w:val="FootnoteTextChar"/>
+    <w:link w:val="NotedebasdepageCar"/>
     <w:uiPriority w:val="99"/>
     <w:semiHidden/>
     <w:unhideWhenUsed/>
@@ -3345,10 +4968,10 @@
       <w:szCs w:val="20"/>
     </w:rPr>
   </w:style>
-  <w:style w:type="character" w:customStyle="1" w:styleId="FootnoteTextChar">
-    <w:name w:val="Footnote Text Char"/>
-    <w:basedOn w:val="DefaultParagraphFont"/>
-    <w:link w:val="FootnoteText"/>
+  <w:style w:type="character" w:customStyle="1" w:styleId="NotedebasdepageCar">
+    <w:name w:val="Note de bas de page Car"/>
+    <w:basedOn w:val="Policepardfaut"/>
+    <w:link w:val="Notedebasdepage"/>
     <w:uiPriority w:val="99"/>
     <w:semiHidden/>
     <w:rsid w:val="00EE0176"/>
@@ -3357,9 +4980,9 @@
       <w:szCs w:val="20"/>
     </w:rPr>
   </w:style>
-  <w:style w:type="character" w:styleId="FootnoteReference">
+  <w:style w:type="character" w:styleId="Appelnotedebasdep">
     <w:name w:val="footnote reference"/>
-    <w:basedOn w:val="DefaultParagraphFont"/>
+    <w:basedOn w:val="Policepardfaut"/>
     <w:uiPriority w:val="99"/>
     <w:semiHidden/>
     <w:unhideWhenUsed/>
@@ -3369,533 +4992,6 @@
     </w:rPr>
   </w:style>
 </w:styles>
-</file>
-
-<file path=word/glossary/document.xml><?xml version="1.0" encoding="utf-8"?>
-<w:glossaryDocument xmlns:wpc="http://schemas.microsoft.com/office/word/2010/wordprocessingCanvas" xmlns:mc="http://schemas.openxmlformats.org/markup-compatibility/2006" xmlns:o="urn:schemas-microsoft-com:office:office" xmlns:r="http://schemas.openxmlformats.org/officeDocument/2006/relationships" xmlns:m="http://schemas.openxmlformats.org/officeDocument/2006/math" xmlns:v="urn:schemas-microsoft-com:vml" xmlns:wp14="http://schemas.microsoft.com/office/word/2010/wordprocessingDrawing" xmlns:wp="http://schemas.openxmlformats.org/drawingml/2006/wordprocessingDrawing" xmlns:w10="urn:schemas-microsoft-com:office:word" xmlns:w="http://schemas.openxmlformats.org/wordprocessingml/2006/main" xmlns:w14="http://schemas.microsoft.com/office/word/2010/wordml" xmlns:wpg="http://schemas.microsoft.com/office/word/2010/wordprocessingGroup" xmlns:wpi="http://schemas.microsoft.com/office/word/2010/wordprocessingInk" xmlns:wne="http://schemas.microsoft.com/office/word/2006/wordml" xmlns:wps="http://schemas.microsoft.com/office/word/2010/wordprocessingShape" mc:Ignorable="w14 wp14"/>
-</file>
-
-<file path=word/glossary/fontTable.xml><?xml version="1.0" encoding="utf-8"?>
-<w:fonts xmlns:mc="http://schemas.openxmlformats.org/markup-compatibility/2006" xmlns:r="http://schemas.openxmlformats.org/officeDocument/2006/relationships" xmlns:w="http://schemas.openxmlformats.org/wordprocessingml/2006/main" xmlns:w14="http://schemas.microsoft.com/office/word/2010/wordml" mc:Ignorable="w14">
-  <w:font w:name="Symbol">
-    <w:panose1 w:val="05050102010706020507"/>
-    <w:charset w:val="02"/>
-    <w:family w:val="roman"/>
-    <w:pitch w:val="variable"/>
-    <w:sig w:usb0="00000000" w:usb1="10000000" w:usb2="00000000" w:usb3="00000000" w:csb0="80000000" w:csb1="00000000"/>
-  </w:font>
-  <w:font w:name="Times New Roman">
-    <w:panose1 w:val="02020603050405020304"/>
-    <w:charset w:val="00"/>
-    <w:family w:val="roman"/>
-    <w:pitch w:val="variable"/>
-    <w:sig w:usb0="E0002AFF" w:usb1="C0007843" w:usb2="00000009" w:usb3="00000000" w:csb0="000001FF" w:csb1="00000000"/>
-  </w:font>
-  <w:font w:name="Courier New">
-    <w:panose1 w:val="02070309020205020404"/>
-    <w:charset w:val="00"/>
-    <w:family w:val="modern"/>
-    <w:pitch w:val="fixed"/>
-    <w:sig w:usb0="E0002AFF" w:usb1="C0007843" w:usb2="00000009" w:usb3="00000000" w:csb0="000001FF" w:csb1="00000000"/>
-  </w:font>
-  <w:font w:name="Wingdings">
-    <w:panose1 w:val="05000000000000000000"/>
-    <w:charset w:val="02"/>
-    <w:family w:val="auto"/>
-    <w:pitch w:val="variable"/>
-    <w:sig w:usb0="00000000" w:usb1="10000000" w:usb2="00000000" w:usb3="00000000" w:csb0="80000000" w:csb1="00000000"/>
-  </w:font>
-  <w:font w:name="Calibri">
-    <w:panose1 w:val="020F0502020204030204"/>
-    <w:charset w:val="00"/>
-    <w:family w:val="swiss"/>
-    <w:pitch w:val="variable"/>
-    <w:sig w:usb0="E10002FF" w:usb1="4000ACFF" w:usb2="00000009" w:usb3="00000000" w:csb0="0000019F" w:csb1="00000000"/>
-  </w:font>
-  <w:font w:name="Cambria">
-    <w:panose1 w:val="02040503050406030204"/>
-    <w:charset w:val="00"/>
-    <w:family w:val="roman"/>
-    <w:pitch w:val="variable"/>
-    <w:sig w:usb0="E00002FF" w:usb1="400004FF" w:usb2="00000000" w:usb3="00000000" w:csb0="0000019F" w:csb1="00000000"/>
-  </w:font>
-  <w:font w:name="Tahoma">
-    <w:panose1 w:val="020B0604030504040204"/>
-    <w:charset w:val="00"/>
-    <w:family w:val="swiss"/>
-    <w:notTrueType/>
-    <w:pitch w:val="variable"/>
-    <w:sig w:usb0="00000003" w:usb1="00000000" w:usb2="00000000" w:usb3="00000000" w:csb0="00000001" w:csb1="00000000"/>
-  </w:font>
-</w:fonts>
-</file>
-
-<file path=word/glossary/settings.xml><?xml version="1.0" encoding="utf-8"?>
-<w:settings xmlns:mc="http://schemas.openxmlformats.org/markup-compatibility/2006" xmlns:o="urn:schemas-microsoft-com:office:office" xmlns:r="http://schemas.openxmlformats.org/officeDocument/2006/relationships" xmlns:m="http://schemas.openxmlformats.org/officeDocument/2006/math" xmlns:v="urn:schemas-microsoft-com:vml" xmlns:w10="urn:schemas-microsoft-com:office:word" xmlns:w="http://schemas.openxmlformats.org/wordprocessingml/2006/main" xmlns:w14="http://schemas.microsoft.com/office/word/2010/wordml" xmlns:sl="http://schemas.openxmlformats.org/schemaLibrary/2006/main" mc:Ignorable="w14">
-  <w:view w:val="normal"/>
-  <w:revisionView w:comments="0"/>
-  <w:defaultTabStop w:val="708"/>
-  <w:hyphenationZone w:val="425"/>
-  <w:characterSpacingControl w:val="doNotCompress"/>
-  <w:compat>
-    <w:useFELayout/>
-    <w:compatSetting w:name="compatibilityMode" w:uri="http://schemas.microsoft.com/office/word" w:val="14"/>
-    <w:compatSetting w:name="overrideTableStyleFontSizeAndJustification" w:uri="http://schemas.microsoft.com/office/word" w:val="1"/>
-    <w:compatSetting w:name="enableOpenTypeFeatures" w:uri="http://schemas.microsoft.com/office/word" w:val="1"/>
-    <w:compatSetting w:name="doNotFlipMirrorIndents" w:uri="http://schemas.microsoft.com/office/word" w:val="1"/>
-  </w:compat>
-  <w:rsids>
-    <w:rsidRoot w:val="0075710D"/>
-    <w:rsid w:val="0075710D"/>
-    <w:rsid w:val="008C340F"/>
-    <w:rsid w:val="00D63736"/>
-    <w:rsid w:val="00FD7397"/>
-  </w:rsids>
-  <m:mathPr>
-    <m:mathFont m:val="Cambria Math"/>
-    <m:brkBin m:val="before"/>
-    <m:brkBinSub m:val="--"/>
-    <m:smallFrac m:val="0"/>
-    <m:dispDef/>
-    <m:lMargin m:val="0"/>
-    <m:rMargin m:val="0"/>
-    <m:defJc m:val="centerGroup"/>
-    <m:wrapIndent m:val="1440"/>
-    <m:intLim m:val="subSup"/>
-    <m:naryLim m:val="undOvr"/>
-  </m:mathPr>
-  <w:themeFontLang w:val="fr-FR"/>
-  <w:clrSchemeMapping w:bg1="light1" w:t1="dark1" w:bg2="light2" w:t2="dark2" w:accent1="accent1" w:accent2="accent2" w:accent3="accent3" w:accent4="accent4" w:accent5="accent5" w:accent6="accent6" w:hyperlink="hyperlink" w:followedHyperlink="followedHyperlink"/>
-  <w:decimalSymbol w:val=","/>
-  <w:listSeparator w:val=";"/>
-</w:settings>
-</file>
-
-<file path=word/glossary/styles.xml><?xml version="1.0" encoding="utf-8"?>
-<w:styles xmlns:mc="http://schemas.openxmlformats.org/markup-compatibility/2006" xmlns:r="http://schemas.openxmlformats.org/officeDocument/2006/relationships" xmlns:w="http://schemas.openxmlformats.org/wordprocessingml/2006/main" xmlns:w14="http://schemas.microsoft.com/office/word/2010/wordml" mc:Ignorable="w14">
-  <w:docDefaults>
-    <w:rPrDefault>
-      <w:rPr>
-        <w:rFonts w:asciiTheme="minorHAnsi" w:eastAsiaTheme="minorEastAsia" w:hAnsiTheme="minorHAnsi" w:cstheme="minorBidi"/>
-        <w:sz w:val="22"/>
-        <w:szCs w:val="22"/>
-        <w:lang w:val="fr-FR" w:eastAsia="fr-FR" w:bidi="ar-SA"/>
-      </w:rPr>
-    </w:rPrDefault>
-    <w:pPrDefault>
-      <w:pPr>
-        <w:spacing w:after="200" w:line="276" w:lineRule="auto"/>
-      </w:pPr>
-    </w:pPrDefault>
-  </w:docDefaults>
-  <w:latentStyles w:defLockedState="0" w:defUIPriority="99" w:defSemiHidden="1" w:defUnhideWhenUsed="1" w:defQFormat="0" w:count="267">
-    <w:lsdException w:name="Normal" w:semiHidden="0" w:uiPriority="0" w:unhideWhenUsed="0" w:qFormat="1"/>
-    <w:lsdException w:name="heading 1" w:semiHidden="0" w:uiPriority="9" w:unhideWhenUsed="0" w:qFormat="1"/>
-    <w:lsdException w:name="heading 2" w:uiPriority="9" w:qFormat="1"/>
-    <w:lsdException w:name="heading 3" w:uiPriority="9" w:qFormat="1"/>
-    <w:lsdException w:name="heading 4" w:uiPriority="9" w:qFormat="1"/>
-    <w:lsdException w:name="heading 5" w:uiPriority="9" w:qFormat="1"/>
-    <w:lsdException w:name="heading 6" w:uiPriority="9" w:qFormat="1"/>
-    <w:lsdException w:name="heading 7" w:uiPriority="9" w:qFormat="1"/>
-    <w:lsdException w:name="heading 8" w:uiPriority="9" w:qFormat="1"/>
-    <w:lsdException w:name="heading 9" w:uiPriority="9" w:qFormat="1"/>
-    <w:lsdException w:name="toc 1" w:uiPriority="39"/>
-    <w:lsdException w:name="toc 2" w:uiPriority="39"/>
-    <w:lsdException w:name="toc 3" w:uiPriority="39"/>
-    <w:lsdException w:name="toc 4" w:uiPriority="39"/>
-    <w:lsdException w:name="toc 5" w:uiPriority="39"/>
-    <w:lsdException w:name="toc 6" w:uiPriority="39"/>
-    <w:lsdException w:name="toc 7" w:uiPriority="39"/>
-    <w:lsdException w:name="toc 8" w:uiPriority="39"/>
-    <w:lsdException w:name="toc 9" w:uiPriority="39"/>
-    <w:lsdException w:name="caption" w:uiPriority="35" w:qFormat="1"/>
-    <w:lsdException w:name="Title" w:semiHidden="0" w:uiPriority="10" w:unhideWhenUsed="0" w:qFormat="1"/>
-    <w:lsdException w:name="Default Paragraph Font" w:uiPriority="1"/>
-    <w:lsdException w:name="Subtitle" w:semiHidden="0" w:uiPriority="11" w:unhideWhenUsed="0" w:qFormat="1"/>
-    <w:lsdException w:name="Strong" w:semiHidden="0" w:uiPriority="22" w:unhideWhenUsed="0" w:qFormat="1"/>
-    <w:lsdException w:name="Emphasis" w:semiHidden="0" w:uiPriority="20" w:unhideWhenUsed="0" w:qFormat="1"/>
-    <w:lsdException w:name="Table Grid" w:semiHidden="0" w:uiPriority="59" w:unhideWhenUsed="0"/>
-    <w:lsdException w:name="Placeholder Text" w:unhideWhenUsed="0"/>
-    <w:lsdException w:name="No Spacing" w:semiHidden="0" w:uiPriority="1" w:unhideWhenUsed="0" w:qFormat="1"/>
-    <w:lsdException w:name="Light Shading" w:semiHidden="0" w:uiPriority="60" w:unhideWhenUsed="0"/>
-    <w:lsdException w:name="Light List" w:semiHidden="0" w:uiPriority="61" w:unhideWhenUsed="0"/>
-    <w:lsdException w:name="Light Grid" w:semiHidden="0" w:uiPriority="62" w:unhideWhenUsed="0"/>
-    <w:lsdException w:name="Medium Shading 1" w:semiHidden="0" w:uiPriority="63" w:unhideWhenUsed="0"/>
-    <w:lsdException w:name="Medium Shading 2" w:semiHidden="0" w:uiPriority="64" w:unhideWhenUsed="0"/>
-    <w:lsdException w:name="Medium List 1" w:semiHidden="0" w:uiPriority="65" w:unhideWhenUsed="0"/>
-    <w:lsdException w:name="Medium List 2" w:semiHidden="0" w:uiPriority="66" w:unhideWhenUsed="0"/>
-    <w:lsdException w:name="Medium Grid 1" w:semiHidden="0" w:uiPriority="67" w:unhideWhenUsed="0"/>
-    <w:lsdException w:name="Medium Grid 2" w:semiHidden="0" w:uiPriority="68" w:unhideWhenUsed="0"/>
-    <w:lsdException w:name="Medium Grid 3" w:semiHidden="0" w:uiPriority="69" w:unhideWhenUsed="0"/>
-    <w:lsdException w:name="Dark List" w:semiHidden="0" w:uiPriority="70" w:unhideWhenUsed="0"/>
-    <w:lsdException w:name="Colorful Shading" w:semiHidden="0" w:uiPriority="71" w:unhideWhenUsed="0"/>
-    <w:lsdException w:name="Colorful List" w:semiHidden="0" w:uiPriority="72" w:unhideWhenUsed="0"/>
-    <w:lsdException w:name="Colorful Grid" w:semiHidden="0" w:uiPriority="73" w:unhideWhenUsed="0"/>
-    <w:lsdException w:name="Light Shading Accent 1" w:semiHidden="0" w:uiPriority="60" w:unhideWhenUsed="0"/>
-    <w:lsdException w:name="Light List Accent 1" w:semiHidden="0" w:uiPriority="61" w:unhideWhenUsed="0"/>
-    <w:lsdException w:name="Light Grid Accent 1" w:semiHidden="0" w:uiPriority="62" w:unhideWhenUsed="0"/>
-    <w:lsdException w:name="Medium Shading 1 Accent 1" w:semiHidden="0" w:uiPriority="63" w:unhideWhenUsed="0"/>
-    <w:lsdException w:name="Medium Shading 2 Accent 1" w:semiHidden="0" w:uiPriority="64" w:unhideWhenUsed="0"/>
-    <w:lsdException w:name="Medium List 1 Accent 1" w:semiHidden="0" w:uiPriority="65" w:unhideWhenUsed="0"/>
-    <w:lsdException w:name="Revision" w:unhideWhenUsed="0"/>
-    <w:lsdException w:name="List Paragraph" w:semiHidden="0" w:uiPriority="34" w:unhideWhenUsed="0" w:qFormat="1"/>
-    <w:lsdException w:name="Quote" w:semiHidden="0" w:uiPriority="29" w:unhideWhenUsed="0" w:qFormat="1"/>
-    <w:lsdException w:name="Intense Quote" w:semiHidden="0" w:uiPriority="30" w:unhideWhenUsed="0" w:qFormat="1"/>
-    <w:lsdException w:name="Medium List 2 Accent 1" w:semiHidden="0" w:uiPriority="66" w:unhideWhenUsed="0"/>
-    <w:lsdException w:name="Medium Grid 1 Accent 1" w:semiHidden="0" w:uiPriority="67" w:unhideWhenUsed="0"/>
-    <w:lsdException w:name="Medium Grid 2 Accent 1" w:semiHidden="0" w:uiPriority="68" w:unhideWhenUsed="0"/>
-    <w:lsdException w:name="Medium Grid 3 Accent 1" w:semiHidden="0" w:uiPriority="69" w:unhideWhenUsed="0"/>
-    <w:lsdException w:name="Dark List Accent 1" w:semiHidden="0" w:uiPriority="70" w:unhideWhenUsed="0"/>
-    <w:lsdException w:name="Colorful Shading Accent 1" w:semiHidden="0" w:uiPriority="71" w:unhideWhenUsed="0"/>
-    <w:lsdException w:name="Colorful List Accent 1" w:semiHidden="0" w:uiPriority="72" w:unhideWhenUsed="0"/>
-    <w:lsdException w:name="Colorful Grid Accent 1" w:semiHidden="0" w:uiPriority="73" w:unhideWhenUsed="0"/>
-    <w:lsdException w:name="Light Shading Accent 2" w:semiHidden="0" w:uiPriority="60" w:unhideWhenUsed="0"/>
-    <w:lsdException w:name="Light List Accent 2" w:semiHidden="0" w:uiPriority="61" w:unhideWhenUsed="0"/>
-    <w:lsdException w:name="Light Grid Accent 2" w:semiHidden="0" w:uiPriority="62" w:unhideWhenUsed="0"/>
-    <w:lsdException w:name="Medium Shading 1 Accent 2" w:semiHidden="0" w:uiPriority="63" w:unhideWhenUsed="0"/>
-    <w:lsdException w:name="Medium Shading 2 Accent 2" w:semiHidden="0" w:uiPriority="64" w:unhideWhenUsed="0"/>
-    <w:lsdException w:name="Medium List 1 Accent 2" w:semiHidden="0" w:uiPriority="65" w:unhideWhenUsed="0"/>
-    <w:lsdException w:name="Medium List 2 Accent 2" w:semiHidden="0" w:uiPriority="66" w:unhideWhenUsed="0"/>
-    <w:lsdException w:name="Medium Grid 1 Accent 2" w:semiHidden="0" w:uiPriority="67" w:unhideWhenUsed="0"/>
-    <w:lsdException w:name="Medium Grid 2 Accent 2" w:semiHidden="0" w:uiPriority="68" w:unhideWhenUsed="0"/>
-    <w:lsdException w:name="Medium Grid 3 Accent 2" w:semiHidden="0" w:uiPriority="69" w:unhideWhenUsed="0"/>
-    <w:lsdException w:name="Dark List Accent 2" w:semiHidden="0" w:uiPriority="70" w:unhideWhenUsed="0"/>
-    <w:lsdException w:name="Colorful Shading Accent 2" w:semiHidden="0" w:uiPriority="71" w:unhideWhenUsed="0"/>
-    <w:lsdException w:name="Colorful List Accent 2" w:semiHidden="0" w:uiPriority="72" w:unhideWhenUsed="0"/>
-    <w:lsdException w:name="Colorful Grid Accent 2" w:semiHidden="0" w:uiPriority="73" w:unhideWhenUsed="0"/>
-    <w:lsdException w:name="Light Shading Accent 3" w:semiHidden="0" w:uiPriority="60" w:unhideWhenUsed="0"/>
-    <w:lsdException w:name="Light List Accent 3" w:semiHidden="0" w:uiPriority="61" w:unhideWhenUsed="0"/>
-    <w:lsdException w:name="Light Grid Accent 3" w:semiHidden="0" w:uiPriority="62" w:unhideWhenUsed="0"/>
-    <w:lsdException w:name="Medium Shading 1 Accent 3" w:semiHidden="0" w:uiPriority="63" w:unhideWhenUsed="0"/>
-    <w:lsdException w:name="Medium Shading 2 Accent 3" w:semiHidden="0" w:uiPriority="64" w:unhideWhenUsed="0"/>
-    <w:lsdException w:name="Medium List 1 Accent 3" w:semiHidden="0" w:uiPriority="65" w:unhideWhenUsed="0"/>
-    <w:lsdException w:name="Medium List 2 Accent 3" w:semiHidden="0" w:uiPriority="66" w:unhideWhenUsed="0"/>
-    <w:lsdException w:name="Medium Grid 1 Accent 3" w:semiHidden="0" w:uiPriority="67" w:unhideWhenUsed="0"/>
-    <w:lsdException w:name="Medium Grid 2 Accent 3" w:semiHidden="0" w:uiPriority="68" w:unhideWhenUsed="0"/>
-    <w:lsdException w:name="Medium Grid 3 Accent 3" w:semiHidden="0" w:uiPriority="69" w:unhideWhenUsed="0"/>
-    <w:lsdException w:name="Dark List Accent 3" w:semiHidden="0" w:uiPriority="70" w:unhideWhenUsed="0"/>
-    <w:lsdException w:name="Colorful Shading Accent 3" w:semiHidden="0" w:uiPriority="71" w:unhideWhenUsed="0"/>
-    <w:lsdException w:name="Colorful List Accent 3" w:semiHidden="0" w:uiPriority="72" w:unhideWhenUsed="0"/>
-    <w:lsdException w:name="Colorful Grid Accent 3" w:semiHidden="0" w:uiPriority="73" w:unhideWhenUsed="0"/>
-    <w:lsdException w:name="Light Shading Accent 4" w:semiHidden="0" w:uiPriority="60" w:unhideWhenUsed="0"/>
-    <w:lsdException w:name="Light List Accent 4" w:semiHidden="0" w:uiPriority="61" w:unhideWhenUsed="0"/>
-    <w:lsdException w:name="Light Grid Accent 4" w:semiHidden="0" w:uiPriority="62" w:unhideWhenUsed="0"/>
-    <w:lsdException w:name="Medium Shading 1 Accent 4" w:semiHidden="0" w:uiPriority="63" w:unhideWhenUsed="0"/>
-    <w:lsdException w:name="Medium Shading 2 Accent 4" w:semiHidden="0" w:uiPriority="64" w:unhideWhenUsed="0"/>
-    <w:lsdException w:name="Medium List 1 Accent 4" w:semiHidden="0" w:uiPriority="65" w:unhideWhenUsed="0"/>
-    <w:lsdException w:name="Medium List 2 Accent 4" w:semiHidden="0" w:uiPriority="66" w:unhideWhenUsed="0"/>
-    <w:lsdException w:name="Medium Grid 1 Accent 4" w:semiHidden="0" w:uiPriority="67" w:unhideWhenUsed="0"/>
-    <w:lsdException w:name="Medium Grid 2 Accent 4" w:semiHidden="0" w:uiPriority="68" w:unhideWhenUsed="0"/>
-    <w:lsdException w:name="Medium Grid 3 Accent 4" w:semiHidden="0" w:uiPriority="69" w:unhideWhenUsed="0"/>
-    <w:lsdException w:name="Dark List Accent 4" w:semiHidden="0" w:uiPriority="70" w:unhideWhenUsed="0"/>
-    <w:lsdException w:name="Colorful Shading Accent 4" w:semiHidden="0" w:uiPriority="71" w:unhideWhenUsed="0"/>
-    <w:lsdException w:name="Colorful List Accent 4" w:semiHidden="0" w:uiPriority="72" w:unhideWhenUsed="0"/>
-    <w:lsdException w:name="Colorful Grid Accent 4" w:semiHidden="0" w:uiPriority="73" w:unhideWhenUsed="0"/>
-    <w:lsdException w:name="Light Shading Accent 5" w:semiHidden="0" w:uiPriority="60" w:unhideWhenUsed="0"/>
-    <w:lsdException w:name="Light List Accent 5" w:semiHidden="0" w:uiPriority="61" w:unhideWhenUsed="0"/>
-    <w:lsdException w:name="Light Grid Accent 5" w:semiHidden="0" w:uiPriority="62" w:unhideWhenUsed="0"/>
-    <w:lsdException w:name="Medium Shading 1 Accent 5" w:semiHidden="0" w:uiPriority="63" w:unhideWhenUsed="0"/>
-    <w:lsdException w:name="Medium Shading 2 Accent 5" w:semiHidden="0" w:uiPriority="64" w:unhideWhenUsed="0"/>
-    <w:lsdException w:name="Medium List 1 Accent 5" w:semiHidden="0" w:uiPriority="65" w:unhideWhenUsed="0"/>
-    <w:lsdException w:name="Medium List 2 Accent 5" w:semiHidden="0" w:uiPriority="66" w:unhideWhenUsed="0"/>
-    <w:lsdException w:name="Medium Grid 1 Accent 5" w:semiHidden="0" w:uiPriority="67" w:unhideWhenUsed="0"/>
-    <w:lsdException w:name="Medium Grid 2 Accent 5" w:semiHidden="0" w:uiPriority="68" w:unhideWhenUsed="0"/>
-    <w:lsdException w:name="Medium Grid 3 Accent 5" w:semiHidden="0" w:uiPriority="69" w:unhideWhenUsed="0"/>
-    <w:lsdException w:name="Dark List Accent 5" w:semiHidden="0" w:uiPriority="70" w:unhideWhenUsed="0"/>
-    <w:lsdException w:name="Colorful Shading Accent 5" w:semiHidden="0" w:uiPriority="71" w:unhideWhenUsed="0"/>
-    <w:lsdException w:name="Colorful List Accent 5" w:semiHidden="0" w:uiPriority="72" w:unhideWhenUsed="0"/>
-    <w:lsdException w:name="Colorful Grid Accent 5" w:semiHidden="0" w:uiPriority="73" w:unhideWhenUsed="0"/>
-    <w:lsdException w:name="Light Shading Accent 6" w:semiHidden="0" w:uiPriority="60" w:unhideWhenUsed="0"/>
-    <w:lsdException w:name="Light List Accent 6" w:semiHidden="0" w:uiPriority="61" w:unhideWhenUsed="0"/>
-    <w:lsdException w:name="Light Grid Accent 6" w:semiHidden="0" w:uiPriority="62" w:unhideWhenUsed="0"/>
-    <w:lsdException w:name="Medium Shading 1 Accent 6" w:semiHidden="0" w:uiPriority="63" w:unhideWhenUsed="0"/>
-    <w:lsdException w:name="Medium Shading 2 Accent 6" w:semiHidden="0" w:uiPriority="64" w:unhideWhenUsed="0"/>
-    <w:lsdException w:name="Medium List 1 Accent 6" w:semiHidden="0" w:uiPriority="65" w:unhideWhenUsed="0"/>
-    <w:lsdException w:name="Medium List 2 Accent 6" w:semiHidden="0" w:uiPriority="66" w:unhideWhenUsed="0"/>
-    <w:lsdException w:name="Medium Grid 1 Accent 6" w:semiHidden="0" w:uiPriority="67" w:unhideWhenUsed="0"/>
-    <w:lsdException w:name="Medium Grid 2 Accent 6" w:semiHidden="0" w:uiPriority="68" w:unhideWhenUsed="0"/>
-    <w:lsdException w:name="Medium Grid 3 Accent 6" w:semiHidden="0" w:uiPriority="69" w:unhideWhenUsed="0"/>
-    <w:lsdException w:name="Dark List Accent 6" w:semiHidden="0" w:uiPriority="70" w:unhideWhenUsed="0"/>
-    <w:lsdException w:name="Colorful Shading Accent 6" w:semiHidden="0" w:uiPriority="71" w:unhideWhenUsed="0"/>
-    <w:lsdException w:name="Colorful List Accent 6" w:semiHidden="0" w:uiPriority="72" w:unhideWhenUsed="0"/>
-    <w:lsdException w:name="Colorful Grid Accent 6" w:semiHidden="0" w:uiPriority="73" w:unhideWhenUsed="0"/>
-    <w:lsdException w:name="Subtle Emphasis" w:semiHidden="0" w:uiPriority="19" w:unhideWhenUsed="0" w:qFormat="1"/>
-    <w:lsdException w:name="Intense Emphasis" w:semiHidden="0" w:uiPriority="21" w:unhideWhenUsed="0" w:qFormat="1"/>
-    <w:lsdException w:name="Subtle Reference" w:semiHidden="0" w:uiPriority="31" w:unhideWhenUsed="0" w:qFormat="1"/>
-    <w:lsdException w:name="Intense Reference" w:semiHidden="0" w:uiPriority="32" w:unhideWhenUsed="0" w:qFormat="1"/>
-    <w:lsdException w:name="Book Title" w:semiHidden="0" w:uiPriority="33" w:unhideWhenUsed="0" w:qFormat="1"/>
-    <w:lsdException w:name="Bibliography" w:uiPriority="37"/>
-    <w:lsdException w:name="TOC Heading" w:uiPriority="39" w:qFormat="1"/>
-  </w:latentStyles>
-  <w:style w:type="paragraph" w:default="1" w:styleId="Normal">
-    <w:name w:val="Normal"/>
-    <w:qFormat/>
-  </w:style>
-  <w:style w:type="character" w:default="1" w:styleId="DefaultParagraphFont">
-    <w:name w:val="Default Paragraph Font"/>
-    <w:uiPriority w:val="1"/>
-    <w:semiHidden/>
-    <w:unhideWhenUsed/>
-  </w:style>
-  <w:style w:type="table" w:default="1" w:styleId="TableNormal">
-    <w:name w:val="Normal Table"/>
-    <w:uiPriority w:val="99"/>
-    <w:semiHidden/>
-    <w:unhideWhenUsed/>
-    <w:tblPr>
-      <w:tblInd w:w="0" w:type="dxa"/>
-      <w:tblCellMar>
-        <w:top w:w="0" w:type="dxa"/>
-        <w:left w:w="108" w:type="dxa"/>
-        <w:bottom w:w="0" w:type="dxa"/>
-        <w:right w:w="108" w:type="dxa"/>
-      </w:tblCellMar>
-    </w:tblPr>
-  </w:style>
-  <w:style w:type="numbering" w:default="1" w:styleId="NoList">
-    <w:name w:val="No List"/>
-    <w:uiPriority w:val="99"/>
-    <w:semiHidden/>
-    <w:unhideWhenUsed/>
-  </w:style>
-  <w:style w:type="paragraph" w:customStyle="1" w:styleId="ABC738E171BB44D5B99557E25C933BF2">
-    <w:name w:val="ABC738E171BB44D5B99557E25C933BF2"/>
-    <w:rsid w:val="0075710D"/>
-  </w:style>
-  <w:style w:type="paragraph" w:customStyle="1" w:styleId="A519DFDF947745EA903A03224A114C40">
-    <w:name w:val="A519DFDF947745EA903A03224A114C40"/>
-    <w:rsid w:val="0075710D"/>
-  </w:style>
-  <w:style w:type="paragraph" w:customStyle="1" w:styleId="AB58EF89216C497BBAF36B58C72C7F97">
-    <w:name w:val="AB58EF89216C497BBAF36B58C72C7F97"/>
-    <w:rsid w:val="0075710D"/>
-  </w:style>
-  <w:style w:type="paragraph" w:customStyle="1" w:styleId="01DA7A6E2580450C8A802F2DFE2B042A">
-    <w:name w:val="01DA7A6E2580450C8A802F2DFE2B042A"/>
-    <w:rsid w:val="0075710D"/>
-  </w:style>
-  <w:style w:type="paragraph" w:customStyle="1" w:styleId="DCD1941829CA4213B2D9AEB860C42A81">
-    <w:name w:val="DCD1941829CA4213B2D9AEB860C42A81"/>
-    <w:rsid w:val="0075710D"/>
-  </w:style>
-</w:styles>
-</file>
-
-<file path=word/glossary/stylesWithEffects.xml><?xml version="1.0" encoding="utf-8"?>
-<w:styles xmlns:wpc="http://schemas.microsoft.com/office/word/2010/wordprocessingCanvas" xmlns:mc="http://schemas.openxmlformats.org/markup-compatibility/2006" xmlns:o="urn:schemas-microsoft-com:office:office" xmlns:r="http://schemas.openxmlformats.org/officeDocument/2006/relationships" xmlns:m="http://schemas.openxmlformats.org/officeDocument/2006/math" xmlns:v="urn:schemas-microsoft-com:vml" xmlns:wp14="http://schemas.microsoft.com/office/word/2010/wordprocessingDrawing" xmlns:wp="http://schemas.openxmlformats.org/drawingml/2006/wordprocessingDrawing" xmlns:w10="urn:schemas-microsoft-com:office:word" xmlns:w="http://schemas.openxmlformats.org/wordprocessingml/2006/main" xmlns:w14="http://schemas.microsoft.com/office/word/2010/wordml" xmlns:wpg="http://schemas.microsoft.com/office/word/2010/wordprocessingGroup" xmlns:wpi="http://schemas.microsoft.com/office/word/2010/wordprocessingInk" xmlns:wne="http://schemas.microsoft.com/office/word/2006/wordml" xmlns:wps="http://schemas.microsoft.com/office/word/2010/wordprocessingShape" mc:Ignorable="w14 wp14">
-  <w:docDefaults>
-    <w:rPrDefault>
-      <w:rPr>
-        <w:rFonts w:asciiTheme="minorHAnsi" w:eastAsiaTheme="minorEastAsia" w:hAnsiTheme="minorHAnsi" w:cstheme="minorBidi"/>
-        <w:sz w:val="22"/>
-        <w:szCs w:val="22"/>
-        <w:lang w:val="fr-FR" w:eastAsia="fr-FR" w:bidi="ar-SA"/>
-      </w:rPr>
-    </w:rPrDefault>
-    <w:pPrDefault>
-      <w:pPr>
-        <w:spacing w:after="200" w:line="276" w:lineRule="auto"/>
-      </w:pPr>
-    </w:pPrDefault>
-  </w:docDefaults>
-  <w:latentStyles w:defLockedState="0" w:defUIPriority="99" w:defSemiHidden="1" w:defUnhideWhenUsed="1" w:defQFormat="0" w:count="267">
-    <w:lsdException w:name="Normal" w:semiHidden="0" w:uiPriority="0" w:unhideWhenUsed="0" w:qFormat="1"/>
-    <w:lsdException w:name="heading 1" w:semiHidden="0" w:uiPriority="9" w:unhideWhenUsed="0" w:qFormat="1"/>
-    <w:lsdException w:name="heading 2" w:uiPriority="9" w:qFormat="1"/>
-    <w:lsdException w:name="heading 3" w:uiPriority="9" w:qFormat="1"/>
-    <w:lsdException w:name="heading 4" w:uiPriority="9" w:qFormat="1"/>
-    <w:lsdException w:name="heading 5" w:uiPriority="9" w:qFormat="1"/>
-    <w:lsdException w:name="heading 6" w:uiPriority="9" w:qFormat="1"/>
-    <w:lsdException w:name="heading 7" w:uiPriority="9" w:qFormat="1"/>
-    <w:lsdException w:name="heading 8" w:uiPriority="9" w:qFormat="1"/>
-    <w:lsdException w:name="heading 9" w:uiPriority="9" w:qFormat="1"/>
-    <w:lsdException w:name="toc 1" w:uiPriority="39"/>
-    <w:lsdException w:name="toc 2" w:uiPriority="39"/>
-    <w:lsdException w:name="toc 3" w:uiPriority="39"/>
-    <w:lsdException w:name="toc 4" w:uiPriority="39"/>
-    <w:lsdException w:name="toc 5" w:uiPriority="39"/>
-    <w:lsdException w:name="toc 6" w:uiPriority="39"/>
-    <w:lsdException w:name="toc 7" w:uiPriority="39"/>
-    <w:lsdException w:name="toc 8" w:uiPriority="39"/>
-    <w:lsdException w:name="toc 9" w:uiPriority="39"/>
-    <w:lsdException w:name="caption" w:uiPriority="35" w:qFormat="1"/>
-    <w:lsdException w:name="Title" w:semiHidden="0" w:uiPriority="10" w:unhideWhenUsed="0" w:qFormat="1"/>
-    <w:lsdException w:name="Default Paragraph Font" w:uiPriority="1"/>
-    <w:lsdException w:name="Subtitle" w:semiHidden="0" w:uiPriority="11" w:unhideWhenUsed="0" w:qFormat="1"/>
-    <w:lsdException w:name="Strong" w:semiHidden="0" w:uiPriority="22" w:unhideWhenUsed="0" w:qFormat="1"/>
-    <w:lsdException w:name="Emphasis" w:semiHidden="0" w:uiPriority="20" w:unhideWhenUsed="0" w:qFormat="1"/>
-    <w:lsdException w:name="Table Grid" w:semiHidden="0" w:uiPriority="59" w:unhideWhenUsed="0"/>
-    <w:lsdException w:name="Placeholder Text" w:unhideWhenUsed="0"/>
-    <w:lsdException w:name="No Spacing" w:semiHidden="0" w:uiPriority="1" w:unhideWhenUsed="0" w:qFormat="1"/>
-    <w:lsdException w:name="Light Shading" w:semiHidden="0" w:uiPriority="60" w:unhideWhenUsed="0"/>
-    <w:lsdException w:name="Light List" w:semiHidden="0" w:uiPriority="61" w:unhideWhenUsed="0"/>
-    <w:lsdException w:name="Light Grid" w:semiHidden="0" w:uiPriority="62" w:unhideWhenUsed="0"/>
-    <w:lsdException w:name="Medium Shading 1" w:semiHidden="0" w:uiPriority="63" w:unhideWhenUsed="0"/>
-    <w:lsdException w:name="Medium Shading 2" w:semiHidden="0" w:uiPriority="64" w:unhideWhenUsed="0"/>
-    <w:lsdException w:name="Medium List 1" w:semiHidden="0" w:uiPriority="65" w:unhideWhenUsed="0"/>
-    <w:lsdException w:name="Medium List 2" w:semiHidden="0" w:uiPriority="66" w:unhideWhenUsed="0"/>
-    <w:lsdException w:name="Medium Grid 1" w:semiHidden="0" w:uiPriority="67" w:unhideWhenUsed="0"/>
-    <w:lsdException w:name="Medium Grid 2" w:semiHidden="0" w:uiPriority="68" w:unhideWhenUsed="0"/>
-    <w:lsdException w:name="Medium Grid 3" w:semiHidden="0" w:uiPriority="69" w:unhideWhenUsed="0"/>
-    <w:lsdException w:name="Dark List" w:semiHidden="0" w:uiPriority="70" w:unhideWhenUsed="0"/>
-    <w:lsdException w:name="Colorful Shading" w:semiHidden="0" w:uiPriority="71" w:unhideWhenUsed="0"/>
-    <w:lsdException w:name="Colorful List" w:semiHidden="0" w:uiPriority="72" w:unhideWhenUsed="0"/>
-    <w:lsdException w:name="Colorful Grid" w:semiHidden="0" w:uiPriority="73" w:unhideWhenUsed="0"/>
-    <w:lsdException w:name="Light Shading Accent 1" w:semiHidden="0" w:uiPriority="60" w:unhideWhenUsed="0"/>
-    <w:lsdException w:name="Light List Accent 1" w:semiHidden="0" w:uiPriority="61" w:unhideWhenUsed="0"/>
-    <w:lsdException w:name="Light Grid Accent 1" w:semiHidden="0" w:uiPriority="62" w:unhideWhenUsed="0"/>
-    <w:lsdException w:name="Medium Shading 1 Accent 1" w:semiHidden="0" w:uiPriority="63" w:unhideWhenUsed="0"/>
-    <w:lsdException w:name="Medium Shading 2 Accent 1" w:semiHidden="0" w:uiPriority="64" w:unhideWhenUsed="0"/>
-    <w:lsdException w:name="Medium List 1 Accent 1" w:semiHidden="0" w:uiPriority="65" w:unhideWhenUsed="0"/>
-    <w:lsdException w:name="Revision" w:unhideWhenUsed="0"/>
-    <w:lsdException w:name="List Paragraph" w:semiHidden="0" w:uiPriority="34" w:unhideWhenUsed="0" w:qFormat="1"/>
-    <w:lsdException w:name="Quote" w:semiHidden="0" w:uiPriority="29" w:unhideWhenUsed="0" w:qFormat="1"/>
-    <w:lsdException w:name="Intense Quote" w:semiHidden="0" w:uiPriority="30" w:unhideWhenUsed="0" w:qFormat="1"/>
-    <w:lsdException w:name="Medium List 2 Accent 1" w:semiHidden="0" w:uiPriority="66" w:unhideWhenUsed="0"/>
-    <w:lsdException w:name="Medium Grid 1 Accent 1" w:semiHidden="0" w:uiPriority="67" w:unhideWhenUsed="0"/>
-    <w:lsdException w:name="Medium Grid 2 Accent 1" w:semiHidden="0" w:uiPriority="68" w:unhideWhenUsed="0"/>
-    <w:lsdException w:name="Medium Grid 3 Accent 1" w:semiHidden="0" w:uiPriority="69" w:unhideWhenUsed="0"/>
-    <w:lsdException w:name="Dark List Accent 1" w:semiHidden="0" w:uiPriority="70" w:unhideWhenUsed="0"/>
-    <w:lsdException w:name="Colorful Shading Accent 1" w:semiHidden="0" w:uiPriority="71" w:unhideWhenUsed="0"/>
-    <w:lsdException w:name="Colorful List Accent 1" w:semiHidden="0" w:uiPriority="72" w:unhideWhenUsed="0"/>
-    <w:lsdException w:name="Colorful Grid Accent 1" w:semiHidden="0" w:uiPriority="73" w:unhideWhenUsed="0"/>
-    <w:lsdException w:name="Light Shading Accent 2" w:semiHidden="0" w:uiPriority="60" w:unhideWhenUsed="0"/>
-    <w:lsdException w:name="Light List Accent 2" w:semiHidden="0" w:uiPriority="61" w:unhideWhenUsed="0"/>
-    <w:lsdException w:name="Light Grid Accent 2" w:semiHidden="0" w:uiPriority="62" w:unhideWhenUsed="0"/>
-    <w:lsdException w:name="Medium Shading 1 Accent 2" w:semiHidden="0" w:uiPriority="63" w:unhideWhenUsed="0"/>
-    <w:lsdException w:name="Medium Shading 2 Accent 2" w:semiHidden="0" w:uiPriority="64" w:unhideWhenUsed="0"/>
-    <w:lsdException w:name="Medium List 1 Accent 2" w:semiHidden="0" w:uiPriority="65" w:unhideWhenUsed="0"/>
-    <w:lsdException w:name="Medium List 2 Accent 2" w:semiHidden="0" w:uiPriority="66" w:unhideWhenUsed="0"/>
-    <w:lsdException w:name="Medium Grid 1 Accent 2" w:semiHidden="0" w:uiPriority="67" w:unhideWhenUsed="0"/>
-    <w:lsdException w:name="Medium Grid 2 Accent 2" w:semiHidden="0" w:uiPriority="68" w:unhideWhenUsed="0"/>
-    <w:lsdException w:name="Medium Grid 3 Accent 2" w:semiHidden="0" w:uiPriority="69" w:unhideWhenUsed="0"/>
-    <w:lsdException w:name="Dark List Accent 2" w:semiHidden="0" w:uiPriority="70" w:unhideWhenUsed="0"/>
-    <w:lsdException w:name="Colorful Shading Accent 2" w:semiHidden="0" w:uiPriority="71" w:unhideWhenUsed="0"/>
-    <w:lsdException w:name="Colorful List Accent 2" w:semiHidden="0" w:uiPriority="72" w:unhideWhenUsed="0"/>
-    <w:lsdException w:name="Colorful Grid Accent 2" w:semiHidden="0" w:uiPriority="73" w:unhideWhenUsed="0"/>
-    <w:lsdException w:name="Light Shading Accent 3" w:semiHidden="0" w:uiPriority="60" w:unhideWhenUsed="0"/>
-    <w:lsdException w:name="Light List Accent 3" w:semiHidden="0" w:uiPriority="61" w:unhideWhenUsed="0"/>
-    <w:lsdException w:name="Light Grid Accent 3" w:semiHidden="0" w:uiPriority="62" w:unhideWhenUsed="0"/>
-    <w:lsdException w:name="Medium Shading 1 Accent 3" w:semiHidden="0" w:uiPriority="63" w:unhideWhenUsed="0"/>
-    <w:lsdException w:name="Medium Shading 2 Accent 3" w:semiHidden="0" w:uiPriority="64" w:unhideWhenUsed="0"/>
-    <w:lsdException w:name="Medium List 1 Accent 3" w:semiHidden="0" w:uiPriority="65" w:unhideWhenUsed="0"/>
-    <w:lsdException w:name="Medium List 2 Accent 3" w:semiHidden="0" w:uiPriority="66" w:unhideWhenUsed="0"/>
-    <w:lsdException w:name="Medium Grid 1 Accent 3" w:semiHidden="0" w:uiPriority="67" w:unhideWhenUsed="0"/>
-    <w:lsdException w:name="Medium Grid 2 Accent 3" w:semiHidden="0" w:uiPriority="68" w:unhideWhenUsed="0"/>
-    <w:lsdException w:name="Medium Grid 3 Accent 3" w:semiHidden="0" w:uiPriority="69" w:unhideWhenUsed="0"/>
-    <w:lsdException w:name="Dark List Accent 3" w:semiHidden="0" w:uiPriority="70" w:unhideWhenUsed="0"/>
-    <w:lsdException w:name="Colorful Shading Accent 3" w:semiHidden="0" w:uiPriority="71" w:unhideWhenUsed="0"/>
-    <w:lsdException w:name="Colorful List Accent 3" w:semiHidden="0" w:uiPriority="72" w:unhideWhenUsed="0"/>
-    <w:lsdException w:name="Colorful Grid Accent 3" w:semiHidden="0" w:uiPriority="73" w:unhideWhenUsed="0"/>
-    <w:lsdException w:name="Light Shading Accent 4" w:semiHidden="0" w:uiPriority="60" w:unhideWhenUsed="0"/>
-    <w:lsdException w:name="Light List Accent 4" w:semiHidden="0" w:uiPriority="61" w:unhideWhenUsed="0"/>
-    <w:lsdException w:name="Light Grid Accent 4" w:semiHidden="0" w:uiPriority="62" w:unhideWhenUsed="0"/>
-    <w:lsdException w:name="Medium Shading 1 Accent 4" w:semiHidden="0" w:uiPriority="63" w:unhideWhenUsed="0"/>
-    <w:lsdException w:name="Medium Shading 2 Accent 4" w:semiHidden="0" w:uiPriority="64" w:unhideWhenUsed="0"/>
-    <w:lsdException w:name="Medium List 1 Accent 4" w:semiHidden="0" w:uiPriority="65" w:unhideWhenUsed="0"/>
-    <w:lsdException w:name="Medium List 2 Accent 4" w:semiHidden="0" w:uiPriority="66" w:unhideWhenUsed="0"/>
-    <w:lsdException w:name="Medium Grid 1 Accent 4" w:semiHidden="0" w:uiPriority="67" w:unhideWhenUsed="0"/>
-    <w:lsdException w:name="Medium Grid 2 Accent 4" w:semiHidden="0" w:uiPriority="68" w:unhideWhenUsed="0"/>
-    <w:lsdException w:name="Medium Grid 3 Accent 4" w:semiHidden="0" w:uiPriority="69" w:unhideWhenUsed="0"/>
-    <w:lsdException w:name="Dark List Accent 4" w:semiHidden="0" w:uiPriority="70" w:unhideWhenUsed="0"/>
-    <w:lsdException w:name="Colorful Shading Accent 4" w:semiHidden="0" w:uiPriority="71" w:unhideWhenUsed="0"/>
-    <w:lsdException w:name="Colorful List Accent 4" w:semiHidden="0" w:uiPriority="72" w:unhideWhenUsed="0"/>
-    <w:lsdException w:name="Colorful Grid Accent 4" w:semiHidden="0" w:uiPriority="73" w:unhideWhenUsed="0"/>
-    <w:lsdException w:name="Light Shading Accent 5" w:semiHidden="0" w:uiPriority="60" w:unhideWhenUsed="0"/>
-    <w:lsdException w:name="Light List Accent 5" w:semiHidden="0" w:uiPriority="61" w:unhideWhenUsed="0"/>
-    <w:lsdException w:name="Light Grid Accent 5" w:semiHidden="0" w:uiPriority="62" w:unhideWhenUsed="0"/>
-    <w:lsdException w:name="Medium Shading 1 Accent 5" w:semiHidden="0" w:uiPriority="63" w:unhideWhenUsed="0"/>
-    <w:lsdException w:name="Medium Shading 2 Accent 5" w:semiHidden="0" w:uiPriority="64" w:unhideWhenUsed="0"/>
-    <w:lsdException w:name="Medium List 1 Accent 5" w:semiHidden="0" w:uiPriority="65" w:unhideWhenUsed="0"/>
-    <w:lsdException w:name="Medium List 2 Accent 5" w:semiHidden="0" w:uiPriority="66" w:unhideWhenUsed="0"/>
-    <w:lsdException w:name="Medium Grid 1 Accent 5" w:semiHidden="0" w:uiPriority="67" w:unhideWhenUsed="0"/>
-    <w:lsdException w:name="Medium Grid 2 Accent 5" w:semiHidden="0" w:uiPriority="68" w:unhideWhenUsed="0"/>
-    <w:lsdException w:name="Medium Grid 3 Accent 5" w:semiHidden="0" w:uiPriority="69" w:unhideWhenUsed="0"/>
-    <w:lsdException w:name="Dark List Accent 5" w:semiHidden="0" w:uiPriority="70" w:unhideWhenUsed="0"/>
-    <w:lsdException w:name="Colorful Shading Accent 5" w:semiHidden="0" w:uiPriority="71" w:unhideWhenUsed="0"/>
-    <w:lsdException w:name="Colorful List Accent 5" w:semiHidden="0" w:uiPriority="72" w:unhideWhenUsed="0"/>
-    <w:lsdException w:name="Colorful Grid Accent 5" w:semiHidden="0" w:uiPriority="73" w:unhideWhenUsed="0"/>
-    <w:lsdException w:name="Light Shading Accent 6" w:semiHidden="0" w:uiPriority="60" w:unhideWhenUsed="0"/>
-    <w:lsdException w:name="Light List Accent 6" w:semiHidden="0" w:uiPriority="61" w:unhideWhenUsed="0"/>
-    <w:lsdException w:name="Light Grid Accent 6" w:semiHidden="0" w:uiPriority="62" w:unhideWhenUsed="0"/>
-    <w:lsdException w:name="Medium Shading 1 Accent 6" w:semiHidden="0" w:uiPriority="63" w:unhideWhenUsed="0"/>
-    <w:lsdException w:name="Medium Shading 2 Accent 6" w:semiHidden="0" w:uiPriority="64" w:unhideWhenUsed="0"/>
-    <w:lsdException w:name="Medium List 1 Accent 6" w:semiHidden="0" w:uiPriority="65" w:unhideWhenUsed="0"/>
-    <w:lsdException w:name="Medium List 2 Accent 6" w:semiHidden="0" w:uiPriority="66" w:unhideWhenUsed="0"/>
-    <w:lsdException w:name="Medium Grid 1 Accent 6" w:semiHidden="0" w:uiPriority="67" w:unhideWhenUsed="0"/>
-    <w:lsdException w:name="Medium Grid 2 Accent 6" w:semiHidden="0" w:uiPriority="68" w:unhideWhenUsed="0"/>
-    <w:lsdException w:name="Medium Grid 3 Accent 6" w:semiHidden="0" w:uiPriority="69" w:unhideWhenUsed="0"/>
-    <w:lsdException w:name="Dark List Accent 6" w:semiHidden="0" w:uiPriority="70" w:unhideWhenUsed="0"/>
-    <w:lsdException w:name="Colorful Shading Accent 6" w:semiHidden="0" w:uiPriority="71" w:unhideWhenUsed="0"/>
-    <w:lsdException w:name="Colorful List Accent 6" w:semiHidden="0" w:uiPriority="72" w:unhideWhenUsed="0"/>
-    <w:lsdException w:name="Colorful Grid Accent 6" w:semiHidden="0" w:uiPriority="73" w:unhideWhenUsed="0"/>
-    <w:lsdException w:name="Subtle Emphasis" w:semiHidden="0" w:uiPriority="19" w:unhideWhenUsed="0" w:qFormat="1"/>
-    <w:lsdException w:name="Intense Emphasis" w:semiHidden="0" w:uiPriority="21" w:unhideWhenUsed="0" w:qFormat="1"/>
-    <w:lsdException w:name="Subtle Reference" w:semiHidden="0" w:uiPriority="31" w:unhideWhenUsed="0" w:qFormat="1"/>
-    <w:lsdException w:name="Intense Reference" w:semiHidden="0" w:uiPriority="32" w:unhideWhenUsed="0" w:qFormat="1"/>
-    <w:lsdException w:name="Book Title" w:semiHidden="0" w:uiPriority="33" w:unhideWhenUsed="0" w:qFormat="1"/>
-    <w:lsdException w:name="Bibliography" w:uiPriority="37"/>
-    <w:lsdException w:name="TOC Heading" w:uiPriority="39" w:qFormat="1"/>
-  </w:latentStyles>
-  <w:style w:type="paragraph" w:default="1" w:styleId="Normal">
-    <w:name w:val="Normal"/>
-    <w:qFormat/>
-  </w:style>
-  <w:style w:type="character" w:default="1" w:styleId="DefaultParagraphFont">
-    <w:name w:val="Default Paragraph Font"/>
-    <w:uiPriority w:val="1"/>
-    <w:semiHidden/>
-    <w:unhideWhenUsed/>
-  </w:style>
-  <w:style w:type="table" w:default="1" w:styleId="TableNormal">
-    <w:name w:val="Normal Table"/>
-    <w:uiPriority w:val="99"/>
-    <w:semiHidden/>
-    <w:unhideWhenUsed/>
-    <w:tblPr>
-      <w:tblInd w:w="0" w:type="dxa"/>
-      <w:tblCellMar>
-        <w:top w:w="0" w:type="dxa"/>
-        <w:left w:w="108" w:type="dxa"/>
-        <w:bottom w:w="0" w:type="dxa"/>
-        <w:right w:w="108" w:type="dxa"/>
-      </w:tblCellMar>
-    </w:tblPr>
-  </w:style>
-  <w:style w:type="numbering" w:default="1" w:styleId="NoList">
-    <w:name w:val="No List"/>
-    <w:uiPriority w:val="99"/>
-    <w:semiHidden/>
-    <w:unhideWhenUsed/>
-  </w:style>
-  <w:style w:type="paragraph" w:customStyle="1" w:styleId="ABC738E171BB44D5B99557E25C933BF2">
-    <w:name w:val="ABC738E171BB44D5B99557E25C933BF2"/>
-    <w:rsid w:val="0075710D"/>
-  </w:style>
-  <w:style w:type="paragraph" w:customStyle="1" w:styleId="A519DFDF947745EA903A03224A114C40">
-    <w:name w:val="A519DFDF947745EA903A03224A114C40"/>
-    <w:rsid w:val="0075710D"/>
-  </w:style>
-  <w:style w:type="paragraph" w:customStyle="1" w:styleId="AB58EF89216C497BBAF36B58C72C7F97">
-    <w:name w:val="AB58EF89216C497BBAF36B58C72C7F97"/>
-    <w:rsid w:val="0075710D"/>
-  </w:style>
-  <w:style w:type="paragraph" w:customStyle="1" w:styleId="01DA7A6E2580450C8A802F2DFE2B042A">
-    <w:name w:val="01DA7A6E2580450C8A802F2DFE2B042A"/>
-    <w:rsid w:val="0075710D"/>
-  </w:style>
-  <w:style w:type="paragraph" w:customStyle="1" w:styleId="DCD1941829CA4213B2D9AEB860C42A81">
-    <w:name w:val="DCD1941829CA4213B2D9AEB860C42A81"/>
-    <w:rsid w:val="0075710D"/>
-  </w:style>
-</w:styles>
-</file>
-
-<file path=word/glossary/webSettings.xml><?xml version="1.0" encoding="utf-8"?>
-<w:webSettings xmlns:mc="http://schemas.openxmlformats.org/markup-compatibility/2006" xmlns:r="http://schemas.openxmlformats.org/officeDocument/2006/relationships" xmlns:w="http://schemas.openxmlformats.org/wordprocessingml/2006/main" xmlns:w14="http://schemas.microsoft.com/office/word/2010/wordml" mc:Ignorable="w14">
-  <w:optimizeForBrowser/>
-  <w:allowPNG/>
-</w:webSettings>
 </file>
 
 <file path=word/theme/theme1.xml><?xml version="1.0" encoding="utf-8"?>
@@ -4207,7 +5303,7 @@
 </file>
 
 <file path=customXml/itemProps2.xml><?xml version="1.0" encoding="utf-8"?>
-<ds:datastoreItem xmlns:ds="http://schemas.openxmlformats.org/officeDocument/2006/customXml" ds:itemID="{787DF296-E87D-4EC1-8372-89447D80FEA9}">
+<ds:datastoreItem xmlns:ds="http://schemas.openxmlformats.org/officeDocument/2006/customXml" ds:itemID="{811E922A-813B-4B9A-8D4F-3C71C98402A6}">
   <ds:schemaRefs>
     <ds:schemaRef ds:uri="http://schemas.openxmlformats.org/officeDocument/2006/bibliography"/>
   </ds:schemaRefs>

</xml_diff>